<commit_message>
Dodanie sekwencyjnego rozwiazywania problemu
</commit_message>
<xml_diff>
--- a/dokumentacja/Praca magisterska.docx
+++ b/dokumentacja/Praca magisterska.docx
@@ -169,8 +169,6 @@
                 </wp:inline>
               </w:drawing>
             </w:r>
-            <w:bookmarkStart w:id="1" w:name="_GoBack"/>
-            <w:bookmarkEnd w:id="1"/>
           </w:p>
         </w:tc>
         <w:tc>
@@ -338,8 +336,8 @@
           <w:vanish/>
         </w:rPr>
       </w:pPr>
-      <w:bookmarkStart w:id="2" w:name="__bookmark_3"/>
-      <w:bookmarkEnd w:id="2"/>
+      <w:bookmarkStart w:id="1" w:name="__bookmark_3"/>
+      <w:bookmarkEnd w:id="1"/>
     </w:p>
     <w:tbl>
       <w:tblPr>
@@ -407,8 +405,8 @@
                         <w:pPr>
                           <w:spacing w:line="240" w:lineRule="auto"/>
                         </w:pPr>
-                        <w:bookmarkStart w:id="3" w:name="__bookmark_4"/>
-                        <w:bookmarkEnd w:id="3"/>
+                        <w:bookmarkStart w:id="2" w:name="__bookmark_4"/>
+                        <w:bookmarkEnd w:id="2"/>
                         <w:r>
                           <w:rPr>
                             <w:rFonts w:eastAsia="Arial" w:cs="Arial"/>
@@ -2872,8 +2870,8 @@
                 <w:vanish/>
               </w:rPr>
             </w:pPr>
-            <w:bookmarkStart w:id="4" w:name="__bookmark_2"/>
-            <w:bookmarkEnd w:id="4"/>
+            <w:bookmarkStart w:id="3" w:name="__bookmark_2"/>
+            <w:bookmarkEnd w:id="3"/>
           </w:p>
           <w:tbl>
             <w:tblPr>
@@ -3246,14 +3244,14 @@
       <w:pPr>
         <w:pStyle w:val="Nagwekbezlisty"/>
       </w:pPr>
-      <w:bookmarkStart w:id="5" w:name="_Toc454909575"/>
-      <w:bookmarkStart w:id="6" w:name="_Toc492842372"/>
+      <w:bookmarkStart w:id="4" w:name="_Toc454909575"/>
+      <w:bookmarkStart w:id="5" w:name="_Toc492842372"/>
       <w:r>
         <w:lastRenderedPageBreak/>
         <w:t>Streszczenie</w:t>
       </w:r>
+      <w:bookmarkEnd w:id="4"/>
       <w:bookmarkEnd w:id="5"/>
-      <w:bookmarkEnd w:id="6"/>
     </w:p>
     <w:p>
       <w:r>
@@ -3268,7 +3266,10 @@
     </w:p>
     <w:p>
       <w:r>
-        <w:t xml:space="preserve">W ramach projektu powstała aplikacja pozwalająca na wyznaczanie tras dla pojazdów. Aplikację można podzielić na dwie części. Pierwszą z nich jest aplikacja kliencka oparta na </w:t>
+        <w:t>W ramach projektu powstała aplikacja pozwalająca na wyznaczanie tras dla pojazdów. Aplikację można podzielić na dwie części. Pierwszą z nich jest aplikacja kliencka o</w:t>
+      </w:r>
+      <w:r>
+        <w:t xml:space="preserve">parta na </w:t>
       </w:r>
       <w:proofErr w:type="spellStart"/>
       <w:r>
@@ -3280,7 +3281,7 @@
       </w:r>
       <w:proofErr w:type="spellStart"/>
       <w:r>
-        <w:t>AngularJS</w:t>
+        <w:t>Angular</w:t>
       </w:r>
       <w:proofErr w:type="spellEnd"/>
       <w:r>
@@ -3320,7 +3321,7 @@
           <w:lang w:val="en-US"/>
         </w:rPr>
       </w:pPr>
-      <w:bookmarkStart w:id="7" w:name="_Toc454909576"/>
+      <w:bookmarkStart w:id="6" w:name="_Toc454909576"/>
       <w:r>
         <w:rPr>
           <w:rFonts w:cs="Arial"/>
@@ -3406,7 +3407,7 @@
           <w:lang w:val="en-US"/>
         </w:rPr>
       </w:pPr>
-      <w:bookmarkStart w:id="8" w:name="_Toc492842373"/>
+      <w:bookmarkStart w:id="7" w:name="_Toc492842373"/>
       <w:r>
         <w:rPr>
           <w:lang w:val="en-US"/>
@@ -3414,8 +3415,8 @@
         <w:lastRenderedPageBreak/>
         <w:t>Abstract</w:t>
       </w:r>
+      <w:bookmarkEnd w:id="6"/>
       <w:bookmarkEnd w:id="7"/>
-      <w:bookmarkEnd w:id="8"/>
     </w:p>
     <w:p>
       <w:pPr>
@@ -3472,14 +3473,14 @@
       <w:pPr>
         <w:pStyle w:val="Nagwekbezlisty"/>
       </w:pPr>
-      <w:bookmarkStart w:id="9" w:name="_Toc454909577"/>
-      <w:bookmarkStart w:id="10" w:name="_Toc492842374"/>
+      <w:bookmarkStart w:id="8" w:name="_Toc454909577"/>
+      <w:bookmarkStart w:id="9" w:name="_Toc492842374"/>
       <w:r>
         <w:lastRenderedPageBreak/>
         <w:t>Spis treści</w:t>
       </w:r>
+      <w:bookmarkEnd w:id="8"/>
       <w:bookmarkEnd w:id="9"/>
-      <w:bookmarkEnd w:id="10"/>
     </w:p>
     <w:p>
       <w:pPr>
@@ -7060,13 +7061,13 @@
       <w:pPr>
         <w:pStyle w:val="Heading1"/>
       </w:pPr>
+      <w:bookmarkStart w:id="10" w:name="_Toc492842375"/>
       <w:bookmarkStart w:id="11" w:name="_Toc454909578"/>
-      <w:bookmarkStart w:id="12" w:name="_Toc492842375"/>
       <w:r>
         <w:lastRenderedPageBreak/>
         <w:t>Wstęp</w:t>
       </w:r>
-      <w:bookmarkEnd w:id="12"/>
+      <w:bookmarkEnd w:id="10"/>
     </w:p>
     <w:p>
       <w:r>
@@ -7143,44 +7144,44 @@
       <w:pPr>
         <w:pStyle w:val="Heading2"/>
       </w:pPr>
-      <w:bookmarkStart w:id="13" w:name="_Toc492842376"/>
+      <w:bookmarkStart w:id="12" w:name="_Toc492842376"/>
       <w:r>
         <w:lastRenderedPageBreak/>
         <w:t>Cele pracy</w:t>
       </w:r>
+      <w:bookmarkEnd w:id="12"/>
+    </w:p>
+    <w:p>
+      <w:r>
+        <w:t xml:space="preserve">Celem pracy jest utworzenie systemu internetowego wspomagającego </w:t>
+      </w:r>
+      <w:r>
+        <w:t xml:space="preserve">marszrutyzację pojazdów. Pozwalał on będzie na łatwe zarządzanie punktami docelowymi oraz położeniem magazynu. Każdy z punktów docelowych posiada </w:t>
+      </w:r>
+      <w:r>
+        <w:t>wymagania, którym</w:t>
+      </w:r>
+      <w:r>
+        <w:t xml:space="preserve"> należy sprostać. </w:t>
+      </w:r>
+      <w:r>
+        <w:t xml:space="preserve">System ten też wspierał będzie urządzenia mobilne. </w:t>
+      </w:r>
+    </w:p>
+    <w:p>
+      <w:r>
+        <w:t xml:space="preserve">Dodatkowo ocenione oraz porównane zostaną poszczególne sposoby obliczania tras dla poszczególnych pojazdów we flocie. Porównane zostaną algorytmy oraz zostanie pokazany wpływ, jaki wpływ na ostateczne rozwiązanie ma sposób obliczania odległości pomiędzy poszczególnymi odbiorcami lub magazynem. </w:t>
+      </w:r>
+    </w:p>
+    <w:p>
+      <w:pPr>
+        <w:pStyle w:val="Heading2"/>
+      </w:pPr>
+      <w:bookmarkStart w:id="13" w:name="_Toc492842377"/>
+      <w:r>
+        <w:t>Tematyka pracy</w:t>
+      </w:r>
       <w:bookmarkEnd w:id="13"/>
-    </w:p>
-    <w:p>
-      <w:r>
-        <w:t xml:space="preserve">Celem pracy jest utworzenie systemu internetowego wspomagającego </w:t>
-      </w:r>
-      <w:r>
-        <w:t xml:space="preserve">marszrutyzację pojazdów. Pozwalał on będzie na łatwe zarządzanie punktami docelowymi oraz położeniem magazynu. Każdy z punktów docelowych posiada </w:t>
-      </w:r>
-      <w:r>
-        <w:t>wymagania, którym</w:t>
-      </w:r>
-      <w:r>
-        <w:t xml:space="preserve"> należy sprostać. </w:t>
-      </w:r>
-      <w:r>
-        <w:t xml:space="preserve">System ten też wspierał będzie urządzenia mobilne. </w:t>
-      </w:r>
-    </w:p>
-    <w:p>
-      <w:r>
-        <w:t xml:space="preserve">Dodatkowo ocenione oraz porównane zostaną poszczególne sposoby obliczania tras dla poszczególnych pojazdów we flocie. Porównane zostaną algorytmy oraz zostanie pokazany wpływ, jaki wpływ na ostateczne rozwiązanie ma sposób obliczania odległości pomiędzy poszczególnymi odbiorcami lub magazynem. </w:t>
-      </w:r>
-    </w:p>
-    <w:p>
-      <w:pPr>
-        <w:pStyle w:val="Heading2"/>
-      </w:pPr>
-      <w:bookmarkStart w:id="14" w:name="_Toc492842377"/>
-      <w:r>
-        <w:t>Tematyka pracy</w:t>
-      </w:r>
-      <w:bookmarkEnd w:id="14"/>
     </w:p>
     <w:p>
       <w:r>
@@ -7490,11 +7491,11 @@
       <w:pPr>
         <w:pStyle w:val="Heading2"/>
       </w:pPr>
-      <w:bookmarkStart w:id="15" w:name="_Toc492842378"/>
+      <w:bookmarkStart w:id="14" w:name="_Toc492842378"/>
       <w:r>
         <w:t>Planowanie tras pojazdów</w:t>
       </w:r>
-      <w:bookmarkEnd w:id="15"/>
+      <w:bookmarkEnd w:id="14"/>
     </w:p>
     <w:p>
       <w:r>
@@ -7509,7 +7510,7 @@
       <w:pPr>
         <w:pStyle w:val="Heading3"/>
       </w:pPr>
-      <w:bookmarkStart w:id="16" w:name="_Toc492842379"/>
+      <w:bookmarkStart w:id="15" w:name="_Toc492842379"/>
       <w:r>
         <w:t>Dokładne metody obliczeniowe</w:t>
       </w:r>
@@ -7519,7 +7520,7 @@
         </w:rPr>
         <w:endnoteReference w:id="4"/>
       </w:r>
-      <w:bookmarkEnd w:id="16"/>
+      <w:bookmarkEnd w:id="15"/>
     </w:p>
     <w:p>
       <w:pPr>
@@ -7529,7 +7530,7 @@
           <w:numId w:val="21"/>
         </w:numPr>
       </w:pPr>
-      <w:bookmarkStart w:id="17" w:name="_Toc492842380"/>
+      <w:bookmarkStart w:id="16" w:name="_Toc492842380"/>
       <w:proofErr w:type="spellStart"/>
       <w:r>
         <w:t>Branch</w:t>
@@ -7550,24 +7551,24 @@
       <w:r>
         <w:t>algorithms</w:t>
       </w:r>
+      <w:bookmarkEnd w:id="16"/>
+      <w:proofErr w:type="spellEnd"/>
+    </w:p>
+    <w:p>
+      <w:pPr>
+        <w:pStyle w:val="Heading3"/>
+      </w:pPr>
+      <w:bookmarkStart w:id="17" w:name="_Toc492842381"/>
+      <w:r>
+        <w:t>Heurystyczne metody obliczeniowe</w:t>
+      </w:r>
+      <w:r>
+        <w:rPr>
+          <w:rStyle w:val="EndnoteReference"/>
+        </w:rPr>
+        <w:endnoteReference w:id="5"/>
+      </w:r>
       <w:bookmarkEnd w:id="17"/>
-      <w:proofErr w:type="spellEnd"/>
-    </w:p>
-    <w:p>
-      <w:pPr>
-        <w:pStyle w:val="Heading3"/>
-      </w:pPr>
-      <w:bookmarkStart w:id="18" w:name="_Toc492842381"/>
-      <w:r>
-        <w:t>Heurystyczne metody obliczeniowe</w:t>
-      </w:r>
-      <w:r>
-        <w:rPr>
-          <w:rStyle w:val="EndnoteReference"/>
-        </w:rPr>
-        <w:endnoteReference w:id="5"/>
-      </w:r>
-      <w:bookmarkEnd w:id="18"/>
     </w:p>
     <w:p>
       <w:pPr>
@@ -7577,7 +7578,7 @@
           <w:numId w:val="21"/>
         </w:numPr>
       </w:pPr>
-      <w:bookmarkStart w:id="19" w:name="_Toc492842382"/>
+      <w:bookmarkStart w:id="18" w:name="_Toc492842382"/>
       <w:proofErr w:type="spellStart"/>
       <w:r>
         <w:t>Savings</w:t>
@@ -7590,7 +7591,7 @@
       <w:r>
         <w:t>algorithms</w:t>
       </w:r>
-      <w:bookmarkEnd w:id="19"/>
+      <w:bookmarkEnd w:id="18"/>
       <w:proofErr w:type="spellEnd"/>
     </w:p>
     <w:p>
@@ -7609,7 +7610,7 @@
           <w:numId w:val="21"/>
         </w:numPr>
       </w:pPr>
-      <w:bookmarkStart w:id="20" w:name="_Toc492842383"/>
+      <w:bookmarkStart w:id="19" w:name="_Toc492842383"/>
       <w:proofErr w:type="spellStart"/>
       <w:r>
         <w:t>Parallel</w:t>
@@ -7618,7 +7619,7 @@
       <w:r>
         <w:t xml:space="preserve"> version</w:t>
       </w:r>
-      <w:bookmarkEnd w:id="20"/>
+      <w:bookmarkEnd w:id="19"/>
     </w:p>
     <w:p>
       <w:pPr>
@@ -7628,7 +7629,7 @@
           <w:numId w:val="21"/>
         </w:numPr>
       </w:pPr>
-      <w:bookmarkStart w:id="21" w:name="_Toc492842384"/>
+      <w:bookmarkStart w:id="20" w:name="_Toc492842384"/>
       <w:proofErr w:type="spellStart"/>
       <w:r>
         <w:t>Sequential</w:t>
@@ -7637,7 +7638,7 @@
       <w:r>
         <w:t xml:space="preserve"> version</w:t>
       </w:r>
-      <w:bookmarkEnd w:id="21"/>
+      <w:bookmarkEnd w:id="20"/>
     </w:p>
     <w:p>
       <w:pPr>
@@ -7647,7 +7648,7 @@
           <w:numId w:val="21"/>
         </w:numPr>
       </w:pPr>
-      <w:bookmarkStart w:id="22" w:name="_Toc492842385"/>
+      <w:bookmarkStart w:id="21" w:name="_Toc492842385"/>
       <w:r>
         <w:t xml:space="preserve">The </w:t>
       </w:r>
@@ -7663,7 +7664,7 @@
       <w:r>
         <w:t>algorithm</w:t>
       </w:r>
-      <w:bookmarkEnd w:id="22"/>
+      <w:bookmarkEnd w:id="21"/>
       <w:proofErr w:type="spellEnd"/>
       <w:r>
         <w:t xml:space="preserve"> </w:t>
@@ -7677,7 +7678,7 @@
           <w:numId w:val="21"/>
         </w:numPr>
       </w:pPr>
-      <w:bookmarkStart w:id="23" w:name="_Toc492842386"/>
+      <w:bookmarkStart w:id="22" w:name="_Toc492842386"/>
       <w:proofErr w:type="spellStart"/>
       <w:r>
         <w:t>Petal</w:t>
@@ -7690,7 +7691,7 @@
       <w:r>
         <w:t>algorithms</w:t>
       </w:r>
-      <w:bookmarkEnd w:id="23"/>
+      <w:bookmarkEnd w:id="22"/>
       <w:proofErr w:type="spellEnd"/>
     </w:p>
     <w:p>
@@ -7704,20 +7705,14 @@
           <w:lang w:val="en-US"/>
         </w:rPr>
       </w:pPr>
-      <w:bookmarkStart w:id="24" w:name="_Toc492842387"/>
+      <w:bookmarkStart w:id="23" w:name="_Toc492842387"/>
       <w:r>
         <w:rPr>
           <w:lang w:val="en-US"/>
         </w:rPr>
-        <w:t>Cluster-fi</w:t>
-      </w:r>
-      <w:r>
-        <w:rPr>
-          <w:lang w:val="en-US"/>
-        </w:rPr>
-        <w:t>rst, route-second algorithms</w:t>
-      </w:r>
-      <w:bookmarkEnd w:id="24"/>
+        <w:t>Cluster-first, route-second algorithms</w:t>
+      </w:r>
+      <w:bookmarkEnd w:id="23"/>
     </w:p>
     <w:p>
       <w:pPr>
@@ -7727,7 +7722,7 @@
           <w:numId w:val="21"/>
         </w:numPr>
       </w:pPr>
-      <w:bookmarkStart w:id="25" w:name="_Toc492842388"/>
+      <w:bookmarkStart w:id="24" w:name="_Toc492842388"/>
       <w:proofErr w:type="spellStart"/>
       <w:r>
         <w:t>Improvement</w:t>
@@ -7740,23 +7735,23 @@
       <w:r>
         <w:t>heuristic</w:t>
       </w:r>
+      <w:bookmarkEnd w:id="24"/>
+      <w:proofErr w:type="spellEnd"/>
+    </w:p>
+    <w:p>
+      <w:pPr>
+        <w:pStyle w:val="Heading3"/>
+      </w:pPr>
+      <w:bookmarkStart w:id="25" w:name="_Toc492842389"/>
+      <w:proofErr w:type="spellStart"/>
+      <w:r>
+        <w:t>Metaherystyczne</w:t>
+      </w:r>
+      <w:proofErr w:type="spellEnd"/>
+      <w:r>
+        <w:t xml:space="preserve"> metody obliczeniowe</w:t>
+      </w:r>
       <w:bookmarkEnd w:id="25"/>
-      <w:proofErr w:type="spellEnd"/>
-    </w:p>
-    <w:p>
-      <w:pPr>
-        <w:pStyle w:val="Heading3"/>
-      </w:pPr>
-      <w:bookmarkStart w:id="26" w:name="_Toc492842389"/>
-      <w:proofErr w:type="spellStart"/>
-      <w:r>
-        <w:t>Metaherystyczne</w:t>
-      </w:r>
-      <w:proofErr w:type="spellEnd"/>
-      <w:r>
-        <w:t xml:space="preserve"> metody obliczeniowe</w:t>
-      </w:r>
-      <w:bookmarkEnd w:id="26"/>
     </w:p>
     <w:p>
       <w:pPr>
@@ -7766,7 +7761,7 @@
           <w:numId w:val="21"/>
         </w:numPr>
       </w:pPr>
-      <w:bookmarkStart w:id="27" w:name="_Toc492842390"/>
+      <w:bookmarkStart w:id="26" w:name="_Toc492842390"/>
       <w:r>
         <w:t xml:space="preserve">Ant </w:t>
       </w:r>
@@ -7774,7 +7769,7 @@
       <w:r>
         <w:t>algorithms</w:t>
       </w:r>
-      <w:bookmarkEnd w:id="27"/>
+      <w:bookmarkEnd w:id="26"/>
       <w:proofErr w:type="spellEnd"/>
     </w:p>
     <w:p>
@@ -7785,7 +7780,7 @@
           <w:numId w:val="21"/>
         </w:numPr>
       </w:pPr>
-      <w:bookmarkStart w:id="28" w:name="_Toc492842391"/>
+      <w:bookmarkStart w:id="27" w:name="_Toc492842391"/>
       <w:r>
         <w:t xml:space="preserve">Tabu </w:t>
       </w:r>
@@ -7793,113 +7788,117 @@
       <w:r>
         <w:t>Search</w:t>
       </w:r>
-      <w:bookmarkEnd w:id="28"/>
+      <w:bookmarkEnd w:id="27"/>
       <w:proofErr w:type="spellEnd"/>
     </w:p>
     <w:p>
       <w:pPr>
         <w:pStyle w:val="Heading1"/>
       </w:pPr>
-      <w:bookmarkStart w:id="29" w:name="_Toc492842392"/>
+      <w:bookmarkStart w:id="28" w:name="_Toc492842392"/>
       <w:r>
         <w:lastRenderedPageBreak/>
         <w:t>Przykłady gotowych rozwiązań</w:t>
       </w:r>
-      <w:bookmarkEnd w:id="29"/>
-    </w:p>
-    <w:p>
-      <w:pPr>
-        <w:pStyle w:val="Heading2"/>
-      </w:pPr>
-      <w:bookmarkStart w:id="30" w:name="_Toc492842393"/>
-      <w:proofErr w:type="spellStart"/>
-      <w:r>
-        <w:t>J</w:t>
-      </w:r>
-      <w:r>
-        <w:t>sprit</w:t>
-      </w:r>
-      <w:proofErr w:type="spellEnd"/>
-      <w:r>
-        <w:t xml:space="preserve">, </w:t>
-      </w:r>
-      <w:r>
-        <w:t>Open-VRP</w:t>
-      </w:r>
-      <w:r>
-        <w:t xml:space="preserve">, </w:t>
-      </w:r>
-      <w:proofErr w:type="spellStart"/>
-      <w:r>
-        <w:t>OptaPlaner</w:t>
-      </w:r>
-      <w:bookmarkEnd w:id="30"/>
-      <w:proofErr w:type="spellEnd"/>
+      <w:bookmarkEnd w:id="28"/>
     </w:p>
     <w:p>
       <w:pPr>
         <w:pStyle w:val="Heading1"/>
-      </w:pPr>
-      <w:bookmarkStart w:id="31" w:name="_Toc492842394"/>
+        <w:numPr>
+          <w:ilvl w:val="0"/>
+          <w:numId w:val="0"/>
+        </w:numPr>
+        <w:ind w:left="357"/>
+      </w:pPr>
+      <w:bookmarkStart w:id="29" w:name="_Toc492842394"/>
       <w:r>
         <w:lastRenderedPageBreak/>
         <w:t>Wizja systemu</w:t>
       </w:r>
-      <w:bookmarkEnd w:id="31"/>
+      <w:bookmarkEnd w:id="29"/>
     </w:p>
     <w:p>
       <w:pPr>
         <w:pStyle w:val="Heading1"/>
       </w:pPr>
-      <w:bookmarkStart w:id="32" w:name="_Toc492842395"/>
+      <w:bookmarkStart w:id="30" w:name="_Toc492842395"/>
       <w:r>
         <w:lastRenderedPageBreak/>
         <w:t>Opis systemu</w:t>
       </w:r>
+      <w:bookmarkEnd w:id="30"/>
+    </w:p>
+    <w:p>
+      <w:pPr>
+        <w:pStyle w:val="Heading2"/>
+      </w:pPr>
+      <w:bookmarkStart w:id="31" w:name="_Toc492842396"/>
+      <w:r>
+        <w:t>Architektura</w:t>
+      </w:r>
+      <w:bookmarkEnd w:id="31"/>
+    </w:p>
+    <w:p/>
+    <w:p>
+      <w:r>
+        <w:t>Stworzony system został oparty na architekturze klient-serwer. Pozwoliło to na łatwe rozdzielenie obsługi mapy, niezależnego wyświetlania wyników obliczeń oraz części odpowiedzialnej za ob</w:t>
+      </w:r>
+      <w:r>
+        <w:t xml:space="preserve">liczenia. Pozwoliło to także na </w:t>
+      </w:r>
+      <w:r>
+        <w:t xml:space="preserve">ewentualne implementacje innych aplikacji korzystających z części serwerowej – na przykład dedykowanej aplikacji mobilnej. Poniższy diagram przestawia ogólny zarys. Poszczególne </w:t>
+      </w:r>
+      <w:r>
+        <w:t>części</w:t>
+      </w:r>
+      <w:r>
+        <w:t xml:space="preserve"> będą opisane w kolejnych sekcjach. </w:t>
+      </w:r>
+    </w:p>
+    <w:p>
+      <w:pPr>
+        <w:jc w:val="center"/>
+      </w:pPr>
+    </w:p>
+    <w:p>
+      <w:pPr>
+        <w:pStyle w:val="Heading2"/>
+      </w:pPr>
+      <w:bookmarkStart w:id="32" w:name="_Toc492842397"/>
+      <w:r>
+        <w:t>Część kliencka</w:t>
+      </w:r>
       <w:bookmarkEnd w:id="32"/>
-    </w:p>
-    <w:p>
-      <w:pPr>
-        <w:pStyle w:val="Heading2"/>
-      </w:pPr>
-      <w:bookmarkStart w:id="33" w:name="_Toc492842396"/>
-      <w:r>
-        <w:t>Architektura</w:t>
-      </w:r>
-      <w:bookmarkEnd w:id="33"/>
-    </w:p>
-    <w:p/>
-    <w:p>
-      <w:r>
-        <w:t>Stworzony system został oparty na architekturze klient-serwer. Pozwoliło to na łatwe rozdzielenie obsługi mapy, niezależnego wyświetlania wyników obliczeń oraz części odpowiedzialnej za ob</w:t>
-      </w:r>
-      <w:r>
-        <w:t xml:space="preserve">liczenia. Pozwoliło to także na </w:t>
-      </w:r>
-      <w:r>
-        <w:t xml:space="preserve">ewentualne implementacje innych aplikacji korzystających z części serwerowej – na przykład dedykowanej aplikacji mobilnej. Poniższy diagram przestawia ogólny zarys. Poszczególne </w:t>
-      </w:r>
-      <w:r>
-        <w:t>części</w:t>
-      </w:r>
-      <w:r>
-        <w:t xml:space="preserve"> będą opisane w kolejnych sekcjach. </w:t>
-      </w:r>
-    </w:p>
-    <w:p/>
-    <w:p>
-      <w:pPr>
-        <w:jc w:val="center"/>
+      <w:r>
+        <w:t xml:space="preserve"> </w:t>
+      </w:r>
+    </w:p>
+    <w:p>
+      <w:pPr>
+        <w:ind w:left="431" w:firstLine="277"/>
+      </w:pPr>
+      <w:r>
+        <w:t xml:space="preserve">Aplikacja kliencka pozwala na edycję magazynów, odbiorców oraz innych ustawień. </w:t>
+      </w:r>
+      <w:r>
+        <w:t xml:space="preserve">  </w:t>
+      </w:r>
+    </w:p>
+    <w:p>
+      <w:pPr>
+        <w:ind w:left="431" w:firstLine="277"/>
       </w:pPr>
       <w:r>
         <w:rPr>
           <w:noProof/>
         </w:rPr>
         <w:drawing>
-          <wp:inline distT="0" distB="0" distL="0" distR="0">
-            <wp:extent cx="3438525" cy="3629025"/>
-            <wp:effectExtent l="0" t="0" r="9525" b="9525"/>
-            <wp:docPr id="8" name="Picture 8" descr="C:\Users\Artur\Downloads\Untitled Diagram (1).png"/>
+          <wp:inline distT="0" distB="0" distL="0" distR="0" wp14:anchorId="047545E5" wp14:editId="154FC265">
+            <wp:extent cx="4922195" cy="3019425"/>
+            <wp:effectExtent l="0" t="0" r="0" b="0"/>
+            <wp:docPr id="13" name="Picture 13"/>
             <wp:cNvGraphicFramePr>
               <a:graphicFrameLocks xmlns:a="http://schemas.openxmlformats.org/drawingml/2006/main" noChangeAspect="1"/>
             </wp:cNvGraphicFramePr>
@@ -7907,36 +7906,23 @@
               <a:graphicData uri="http://schemas.openxmlformats.org/drawingml/2006/picture">
                 <pic:pic xmlns:pic="http://schemas.openxmlformats.org/drawingml/2006/picture">
                   <pic:nvPicPr>
-                    <pic:cNvPr id="0" name="Picture 1" descr="C:\Users\Artur\Downloads\Untitled Diagram (1).png"/>
-                    <pic:cNvPicPr>
-                      <a:picLocks noChangeAspect="1" noChangeArrowheads="1"/>
-                    </pic:cNvPicPr>
+                    <pic:cNvPr id="1" name=""/>
+                    <pic:cNvPicPr/>
                   </pic:nvPicPr>
                   <pic:blipFill>
-                    <a:blip r:embed="rId14">
-                      <a:extLst>
-                        <a:ext uri="{28A0092B-C50C-407E-A947-70E740481C1C}">
-                          <a14:useLocalDpi xmlns:a14="http://schemas.microsoft.com/office/drawing/2010/main" val="0"/>
-                        </a:ext>
-                      </a:extLst>
-                    </a:blip>
-                    <a:srcRect/>
+                    <a:blip r:embed="rId14"/>
                     <a:stretch>
                       <a:fillRect/>
                     </a:stretch>
                   </pic:blipFill>
-                  <pic:spPr bwMode="auto">
+                  <pic:spPr>
                     <a:xfrm>
                       <a:off x="0" y="0"/>
-                      <a:ext cx="3438525" cy="3629025"/>
+                      <a:ext cx="4926737" cy="3022211"/>
                     </a:xfrm>
                     <a:prstGeom prst="rect">
                       <a:avLst/>
                     </a:prstGeom>
-                    <a:noFill/>
-                    <a:ln>
-                      <a:noFill/>
-                    </a:ln>
                   </pic:spPr>
                 </pic:pic>
               </a:graphicData>
@@ -7947,36 +7933,89 @@
     </w:p>
     <w:p>
       <w:pPr>
+        <w:pStyle w:val="Caption"/>
         <w:jc w:val="center"/>
       </w:pPr>
-    </w:p>
-    <w:p>
-      <w:pPr>
-        <w:pStyle w:val="Heading2"/>
-      </w:pPr>
-      <w:bookmarkStart w:id="34" w:name="_Toc492842397"/>
-      <w:r>
-        <w:t>Część kliencka</w:t>
-      </w:r>
-      <w:bookmarkEnd w:id="34"/>
+      <w:r>
+        <w:t xml:space="preserve">Rysunek </w:t>
+      </w:r>
+      <w:fldSimple w:instr=" SEQ Rysunek \* ARABIC ">
+        <w:r>
+          <w:rPr>
+            <w:noProof/>
+          </w:rPr>
+          <w:t>1</w:t>
+        </w:r>
+      </w:fldSimple>
+      <w:r>
+        <w:t xml:space="preserve"> Widok aplikacji klienckiej</w:t>
+      </w:r>
+    </w:p>
+    <w:p>
+      <w:pPr>
+        <w:ind w:firstLine="0"/>
+      </w:pPr>
+    </w:p>
+    <w:p>
+      <w:pPr>
+        <w:ind w:firstLine="708"/>
+      </w:pPr>
+      <w:r>
+        <w:t xml:space="preserve">Jak można zauważyć, większą część aplikacji zajmuje </w:t>
+      </w:r>
+      <w:r>
+        <w:t>mapa, która</w:t>
+      </w:r>
+      <w:r>
+        <w:t xml:space="preserve"> aktualnie wyświetla wyliczone trasy. Po lewej stronie znajduje się menu </w:t>
+      </w:r>
+      <w:r>
+        <w:t>odpowiedzialne</w:t>
+      </w:r>
+      <w:r>
+        <w:t xml:space="preserve"> na ustawienie parametrów wybranego elementu lub ogólnych ustawień, takich jak wybór algorytmu czy sposób obliczania odległości pomiędzy </w:t>
+      </w:r>
+      <w:r>
+        <w:t>punktami.</w:t>
+      </w:r>
+      <w:r>
+        <w:t xml:space="preserve"> Natomiast dolny panel wyświetla aktualnie wyliczone rozwiązanie oraz pośrednie stany działania algorytmu, jeżeli takie istnieją.</w:t>
+      </w:r>
+    </w:p>
+    <w:p>
+      <w:pPr>
+        <w:pStyle w:val="Heading3"/>
+      </w:pPr>
+      <w:bookmarkStart w:id="33" w:name="_Toc492842398"/>
+      <w:r>
+        <w:t>Dodawanie problemu</w:t>
+      </w:r>
+    </w:p>
+    <w:p>
+      <w:pPr>
+        <w:rPr>
+          <w:noProof/>
+        </w:rPr>
+      </w:pPr>
+      <w:r>
+        <w:t>Dodawanie oraz przełączanie się pomiędzy problemami dostępne jest na zakładce „</w:t>
+      </w:r>
+      <w:proofErr w:type="spellStart"/>
+      <w:r>
+        <w:t>Problems</w:t>
+      </w:r>
+      <w:proofErr w:type="spellEnd"/>
+      <w:r>
+        <w:t>” dostępnej na panelu dostępnym po lewej stronie ekranu.</w:t>
+      </w:r>
       <w:r>
         <w:t xml:space="preserve"> </w:t>
       </w:r>
     </w:p>
     <w:p>
       <w:pPr>
-        <w:ind w:left="431" w:firstLine="277"/>
-      </w:pPr>
-      <w:r>
-        <w:t xml:space="preserve">Aplikacja kliencka pozwala na edycję magazynów, odbiorców oraz innych ustawień. </w:t>
-      </w:r>
-      <w:r>
-        <w:t xml:space="preserve">  </w:t>
-      </w:r>
-    </w:p>
-    <w:p>
-      <w:pPr>
-        <w:ind w:left="431" w:firstLine="277"/>
+        <w:keepNext/>
+        <w:jc w:val="center"/>
       </w:pPr>
       <w:r>
         <w:rPr>
@@ -7984,10 +8023,10 @@
         </w:rPr>
         <w:lastRenderedPageBreak/>
         <w:drawing>
-          <wp:inline distT="0" distB="0" distL="0" distR="0" wp14:anchorId="1C68037B" wp14:editId="5D5A58DA">
-            <wp:extent cx="5391150" cy="3314700"/>
-            <wp:effectExtent l="0" t="0" r="0" b="0"/>
-            <wp:docPr id="10" name="Picture 10"/>
+          <wp:inline distT="0" distB="0" distL="0" distR="0">
+            <wp:extent cx="5000625" cy="4876800"/>
+            <wp:effectExtent l="0" t="0" r="9525" b="0"/>
+            <wp:docPr id="18" name="Picture 18"/>
             <wp:cNvGraphicFramePr>
               <a:graphicFrameLocks xmlns:a="http://schemas.openxmlformats.org/drawingml/2006/main" noChangeAspect="1"/>
             </wp:cNvGraphicFramePr>
@@ -7995,7 +8034,7 @@
               <a:graphicData uri="http://schemas.openxmlformats.org/drawingml/2006/picture">
                 <pic:pic xmlns:pic="http://schemas.openxmlformats.org/drawingml/2006/picture">
                   <pic:nvPicPr>
-                    <pic:cNvPr id="0" name="Picture 3"/>
+                    <pic:cNvPr id="0" name="Picture 2"/>
                     <pic:cNvPicPr>
                       <a:picLocks noChangeAspect="1" noChangeArrowheads="1"/>
                     </pic:cNvPicPr>
@@ -8016,7 +8055,7 @@
                   <pic:spPr bwMode="auto">
                     <a:xfrm>
                       <a:off x="0" y="0"/>
-                      <a:ext cx="5391150" cy="3314700"/>
+                      <a:ext cx="5000625" cy="4876800"/>
                     </a:xfrm>
                     <a:prstGeom prst="rect">
                       <a:avLst/>
@@ -8054,52 +8093,223 @@
         <w:rPr>
           <w:noProof/>
         </w:rPr>
-        <w:t>1</w:t>
+        <w:t>2</w:t>
       </w:r>
       <w:r>
         <w:fldChar w:fldCharType="end"/>
       </w:r>
       <w:r>
-        <w:t xml:space="preserve"> Widok aplikacji klienckiej</w:t>
-      </w:r>
-    </w:p>
-    <w:p>
-      <w:pPr>
-        <w:ind w:firstLine="0"/>
-      </w:pPr>
-    </w:p>
-    <w:p>
-      <w:pPr>
-        <w:ind w:firstLine="708"/>
-      </w:pPr>
-      <w:r>
-        <w:t xml:space="preserve">Jak można zauważyć, większą część aplikacji zajmuje </w:t>
-      </w:r>
-      <w:r>
-        <w:t>mapa, która</w:t>
-      </w:r>
-      <w:r>
-        <w:t xml:space="preserve"> aktualnie wyświetla wyliczone trasy. Po lewej stronie znajduje się menu </w:t>
-      </w:r>
-      <w:r>
-        <w:t>odpowiedzialne</w:t>
-      </w:r>
-      <w:r>
-        <w:t xml:space="preserve"> na ustawienie parametrów wybranego elementu lub ogólnych ustawień, takich jak wybór algorytmu czy sposób obliczania odległości pomiędzy </w:t>
-      </w:r>
-      <w:r>
-        <w:t>punktami.</w:t>
+        <w:t xml:space="preserve"> Menu pozwalające na dodawanie magazynu lub odbiorcy</w:t>
+      </w:r>
+    </w:p>
+    <w:p/>
+    <w:p>
+      <w:r>
+        <w:t>Aplikacja w tym samym momencie może pracować na kilku problemach. Można się dowolnie pomiędzy nimi przełączać. Na powyższym rysunku można zobaczyć 3 problemy wyświetlone w tabeli. Pierwsza kolumna w tej tabeli oznacza unikalne ID problemu. Następna zatytułowana „</w:t>
+      </w:r>
+      <w:proofErr w:type="spellStart"/>
+      <w:r>
+        <w:rPr>
+          <w:i/>
+        </w:rPr>
+        <w:t>Size</w:t>
+      </w:r>
+      <w:proofErr w:type="spellEnd"/>
+      <w:r>
+        <w:t xml:space="preserve">” oznacza liczbę odbiorców w danym problemie. Ostatnią kolumną są akcje, które są dostępne na podanym problemie. </w:t>
+      </w:r>
+    </w:p>
+    <w:p>
+      <w:r>
+        <w:t xml:space="preserve">Pierwszą z nich jest export. Problem </w:t>
+      </w:r>
+      <w:proofErr w:type="spellStart"/>
+      <w:r>
+        <w:t>exportowany</w:t>
+      </w:r>
+      <w:proofErr w:type="spellEnd"/>
+      <w:r>
+        <w:t xml:space="preserve"> jest w formacie </w:t>
+      </w:r>
+      <w:proofErr w:type="spellStart"/>
+      <w:r>
+        <w:rPr>
+          <w:i/>
+        </w:rPr>
+        <w:t>json</w:t>
+      </w:r>
+      <w:proofErr w:type="spellEnd"/>
+      <w:r>
+        <w:t>. W wygenerowanym pliku znajdują się wszystkie ustawienia oraz wcześniej obliczone rozwiązania.</w:t>
+      </w:r>
+    </w:p>
+    <w:p>
+      <w:r>
+        <w:t xml:space="preserve">Kolejną akcją jest załadowanie problemu. Opcja ta nie jest dostępna dla pierwszego z nich, ponieważ jest ona aktualnie wczytany. </w:t>
+      </w:r>
+    </w:p>
+    <w:p>
+      <w:r>
+        <w:t xml:space="preserve">Ostatnią akcją jest usunięcie problemu. </w:t>
+      </w:r>
+    </w:p>
+    <w:p>
+      <w:r>
+        <w:t>Pod tabelą znajdują się cztery przyciski. Przycisk o nazwie „</w:t>
+      </w:r>
+      <w:proofErr w:type="spellStart"/>
+      <w:r>
+        <w:rPr>
+          <w:i/>
+        </w:rPr>
+        <w:t>Add</w:t>
+      </w:r>
+      <w:proofErr w:type="spellEnd"/>
+      <w:r>
+        <w:rPr>
+          <w:i/>
+        </w:rPr>
+        <w:t xml:space="preserve"> </w:t>
+      </w:r>
+      <w:proofErr w:type="spellStart"/>
+      <w:r>
+        <w:rPr>
+          <w:i/>
+        </w:rPr>
+        <w:t>new</w:t>
+      </w:r>
+      <w:proofErr w:type="spellEnd"/>
+      <w:r>
+        <w:t xml:space="preserve">” odpowiedziany jest za dodawanie nowego problemu z domyślnymi ustawieniami. </w:t>
+      </w:r>
+      <w:r>
+        <w:t>Kolejnym jest „</w:t>
+      </w:r>
+      <w:proofErr w:type="spellStart"/>
+      <w:r>
+        <w:rPr>
+          <w:i/>
+        </w:rPr>
+        <w:t>Save</w:t>
+      </w:r>
+      <w:proofErr w:type="spellEnd"/>
+      <w:r>
+        <w:rPr>
+          <w:i/>
+        </w:rPr>
+        <w:t xml:space="preserve"> to </w:t>
+      </w:r>
+      <w:proofErr w:type="spellStart"/>
+      <w:r>
+        <w:rPr>
+          <w:i/>
+        </w:rPr>
+        <w:t>local</w:t>
+      </w:r>
+      <w:proofErr w:type="spellEnd"/>
+      <w:r>
+        <w:rPr>
+          <w:i/>
+        </w:rPr>
+        <w:t xml:space="preserve"> </w:t>
+      </w:r>
+      <w:proofErr w:type="spellStart"/>
+      <w:r>
+        <w:rPr>
+          <w:i/>
+        </w:rPr>
+        <w:t>storage</w:t>
+      </w:r>
+      <w:proofErr w:type="spellEnd"/>
+      <w:r>
+        <w:t>”, który zapisuje wszystkie problemy do pamięci lokalnej przeglądarki, dzięki czemu po ponownym otwarciu strony możemy edytować te problemu, nad którymi wcześniej pracowaliśmy. Kolejny przycisk - „</w:t>
+      </w:r>
+      <w:r>
+        <w:rPr>
+          <w:i/>
+        </w:rPr>
+        <w:t>Import</w:t>
+      </w:r>
+      <w:r>
+        <w:t xml:space="preserve">”. Pozwala na wczytanie wcześniej wyeksportowanych problemów w </w:t>
+      </w:r>
+      <w:r>
+        <w:lastRenderedPageBreak/>
+        <w:t>formacie *.</w:t>
+      </w:r>
+      <w:proofErr w:type="spellStart"/>
+      <w:proofErr w:type="gramStart"/>
+      <w:r>
+        <w:t>json</w:t>
+      </w:r>
+      <w:proofErr w:type="spellEnd"/>
+      <w:proofErr w:type="gramEnd"/>
+      <w:r>
+        <w:t>. Ostatnim przyciskiem dostępnym na tej zakładce jest „</w:t>
+      </w:r>
+      <w:proofErr w:type="spellStart"/>
+      <w:r>
+        <w:rPr>
+          <w:i/>
+        </w:rPr>
+        <w:t>Load</w:t>
+      </w:r>
+      <w:proofErr w:type="spellEnd"/>
+      <w:r>
+        <w:rPr>
+          <w:i/>
+        </w:rPr>
+        <w:t xml:space="preserve"> *.</w:t>
+      </w:r>
+      <w:proofErr w:type="spellStart"/>
+      <w:proofErr w:type="gramStart"/>
+      <w:r>
+        <w:rPr>
+          <w:i/>
+        </w:rPr>
+        <w:t>vrp</w:t>
+      </w:r>
+      <w:proofErr w:type="spellEnd"/>
+      <w:proofErr w:type="gramEnd"/>
+      <w:r>
+        <w:rPr>
+          <w:i/>
+        </w:rPr>
+        <w:t xml:space="preserve"> file</w:t>
+      </w:r>
+      <w:r>
+        <w:t>”, który pozwala na wczytanie problemu z pliku *.</w:t>
+      </w:r>
+      <w:proofErr w:type="spellStart"/>
+      <w:proofErr w:type="gramStart"/>
+      <w:r>
+        <w:t>vrp</w:t>
+      </w:r>
+      <w:proofErr w:type="spellEnd"/>
+      <w:proofErr w:type="gramEnd"/>
+      <w:r>
+        <w:t>.</w:t>
+      </w:r>
+    </w:p>
+    <w:p>
+      <w:pPr>
+        <w:ind w:firstLine="505"/>
+      </w:pPr>
+      <w:r>
+        <w:t xml:space="preserve">Plik ten możemy podzielić na dwie sekcje, część specyfikacji oraz część z danymi. Pierwsza nich składa się z informacji na temat formatu danych natomiast druga zawiera konkretne dane na temat odbiorców oraz </w:t>
+      </w:r>
+      <w:r>
+        <w:t>magazynu.</w:t>
       </w:r>
     </w:p>
     <w:p>
       <w:pPr>
         <w:pStyle w:val="Heading3"/>
       </w:pPr>
-      <w:bookmarkStart w:id="35" w:name="_Toc492842398"/>
       <w:r>
         <w:t>Dodawanie magazynu lub odbiorcy</w:t>
       </w:r>
-      <w:bookmarkEnd w:id="35"/>
+      <w:bookmarkEnd w:id="33"/>
     </w:p>
     <w:p>
       <w:r>
@@ -8123,10 +8333,10 @@
           <w:noProof/>
         </w:rPr>
         <w:drawing>
-          <wp:inline distT="0" distB="0" distL="0" distR="0" wp14:anchorId="42478E5A" wp14:editId="4E2CF560">
-            <wp:extent cx="1470992" cy="1051579"/>
-            <wp:effectExtent l="0" t="0" r="0" b="0"/>
-            <wp:docPr id="11" name="Picture 11"/>
+          <wp:inline distT="0" distB="0" distL="0" distR="0" wp14:anchorId="3E9381B7" wp14:editId="018C9CC9">
+            <wp:extent cx="2905125" cy="2200275"/>
+            <wp:effectExtent l="0" t="0" r="9525" b="9525"/>
+            <wp:docPr id="14" name="Picture 14"/>
             <wp:cNvGraphicFramePr>
               <a:graphicFrameLocks xmlns:a="http://schemas.openxmlformats.org/drawingml/2006/main" noChangeAspect="1"/>
             </wp:cNvGraphicFramePr>
@@ -8134,36 +8344,23 @@
               <a:graphicData uri="http://schemas.openxmlformats.org/drawingml/2006/picture">
                 <pic:pic xmlns:pic="http://schemas.openxmlformats.org/drawingml/2006/picture">
                   <pic:nvPicPr>
-                    <pic:cNvPr id="0" name="Picture 4"/>
-                    <pic:cNvPicPr>
-                      <a:picLocks noChangeAspect="1" noChangeArrowheads="1"/>
-                    </pic:cNvPicPr>
+                    <pic:cNvPr id="1" name=""/>
+                    <pic:cNvPicPr/>
                   </pic:nvPicPr>
                   <pic:blipFill>
-                    <a:blip r:embed="rId16">
-                      <a:extLst>
-                        <a:ext uri="{28A0092B-C50C-407E-A947-70E740481C1C}">
-                          <a14:useLocalDpi xmlns:a14="http://schemas.microsoft.com/office/drawing/2010/main" val="0"/>
-                        </a:ext>
-                      </a:extLst>
-                    </a:blip>
-                    <a:srcRect/>
+                    <a:blip r:embed="rId16"/>
                     <a:stretch>
                       <a:fillRect/>
                     </a:stretch>
                   </pic:blipFill>
-                  <pic:spPr bwMode="auto">
+                  <pic:spPr>
                     <a:xfrm>
                       <a:off x="0" y="0"/>
-                      <a:ext cx="1483678" cy="1060648"/>
+                      <a:ext cx="2905125" cy="2200275"/>
                     </a:xfrm>
                     <a:prstGeom prst="rect">
                       <a:avLst/>
                     </a:prstGeom>
-                    <a:noFill/>
-                    <a:ln>
-                      <a:noFill/>
-                    </a:ln>
                   </pic:spPr>
                 </pic:pic>
               </a:graphicData>
@@ -8181,22 +8378,7 @@
         <w:t xml:space="preserve">Rysunek </w:t>
       </w:r>
       <w:r>
-        <w:fldChar w:fldCharType="begin"/>
-      </w:r>
-      <w:r>
-        <w:instrText xml:space="preserve"> SEQ Rysunek \* ARABIC </w:instrText>
-      </w:r>
-      <w:r>
-        <w:fldChar w:fldCharType="separate"/>
-      </w:r>
-      <w:r>
-        <w:rPr>
-          <w:noProof/>
-        </w:rPr>
-        <w:t>2</w:t>
-      </w:r>
-      <w:r>
-        <w:fldChar w:fldCharType="end"/>
+        <w:t>3</w:t>
       </w:r>
       <w:r>
         <w:t xml:space="preserve"> Menu pozwalające na dodawanie magazynu lub odbiorcy</w:t>
@@ -8205,121 +8387,12 @@
     <w:p>
       <w:pPr>
         <w:pStyle w:val="Heading3"/>
-        <w:numPr>
-          <w:ilvl w:val="2"/>
-          <w:numId w:val="26"/>
-        </w:numPr>
-      </w:pPr>
-      <w:bookmarkStart w:id="36" w:name="_Toc492842399"/>
-      <w:r>
-        <w:t>Zmiana ustawień wybranego punktu</w:t>
-      </w:r>
-      <w:bookmarkEnd w:id="36"/>
-    </w:p>
-    <w:p>
-      <w:pPr>
-        <w:ind w:left="371"/>
-      </w:pPr>
-      <w:r>
-        <w:t xml:space="preserve">Aby zmienić ustawienia dodanego punktu należy </w:t>
-      </w:r>
-      <w:r>
-        <w:t>kliknąć go na mapie</w:t>
-      </w:r>
-      <w:r>
-        <w:t xml:space="preserve">, </w:t>
-      </w:r>
-      <w:r>
-        <w:t>w menu bocznym sekcja „</w:t>
-      </w:r>
-      <w:proofErr w:type="spellStart"/>
-      <w:r>
-        <w:rPr>
-          <w:i/>
-        </w:rPr>
-        <w:t>Current</w:t>
-      </w:r>
-      <w:proofErr w:type="spellEnd"/>
-      <w:r>
-        <w:rPr>
-          <w:i/>
-        </w:rPr>
-        <w:t xml:space="preserve"> element</w:t>
-      </w:r>
-      <w:r>
-        <w:t xml:space="preserve">” zmieni właściwości na te, odpowiadające wybranemu elementowi. Niektóre właściwości są tylko do odczytu, inne natomiast można zmieniać. </w:t>
-      </w:r>
-    </w:p>
-    <w:p>
-      <w:pPr>
-        <w:pStyle w:val="ListParagraph"/>
-        <w:numPr>
-          <w:ilvl w:val="0"/>
-          <w:numId w:val="27"/>
-        </w:numPr>
-        <w:rPr>
-          <w:color w:val="FF0000"/>
-        </w:rPr>
-      </w:pPr>
-      <w:r>
-        <w:rPr>
-          <w:color w:val="FF0000"/>
-        </w:rPr>
-        <w:t xml:space="preserve">Odbiorca – </w:t>
-      </w:r>
-      <w:r>
-        <w:rPr>
-          <w:color w:val="FF0000"/>
-        </w:rPr>
-        <w:t>//TODO: Możliwe akcje</w:t>
-      </w:r>
-    </w:p>
-    <w:p>
-      <w:pPr>
-        <w:pStyle w:val="ListParagraph"/>
-        <w:numPr>
-          <w:ilvl w:val="0"/>
-          <w:numId w:val="27"/>
-        </w:numPr>
-        <w:rPr>
-          <w:color w:val="FF0000"/>
-        </w:rPr>
-      </w:pPr>
-      <w:r>
-        <w:rPr>
-          <w:color w:val="FF0000"/>
-        </w:rPr>
-        <w:t>Magazyn – //TODO: Możliwe akcje</w:t>
-      </w:r>
-    </w:p>
-    <w:p>
-      <w:pPr>
-        <w:pStyle w:val="ListParagraph"/>
-        <w:numPr>
-          <w:ilvl w:val="0"/>
-          <w:numId w:val="27"/>
-        </w:numPr>
-        <w:rPr>
-          <w:color w:val="FF0000"/>
-        </w:rPr>
-      </w:pPr>
-      <w:r>
-        <w:rPr>
-          <w:color w:val="FF0000"/>
-        </w:rPr>
-        <w:t>Trasa – //TODO: Możliwe akcje</w:t>
-      </w:r>
-    </w:p>
-    <w:p>
-      <w:pPr>
-        <w:pStyle w:val="Heading3"/>
-      </w:pPr>
-      <w:bookmarkStart w:id="37" w:name="_Toc492842400"/>
-      <w:r>
-        <w:lastRenderedPageBreak/>
+      </w:pPr>
+      <w:bookmarkStart w:id="34" w:name="_Toc492842400"/>
+      <w:r>
         <w:t>Obliczanie wyniku</w:t>
       </w:r>
-      <w:bookmarkEnd w:id="37"/>
+      <w:bookmarkEnd w:id="34"/>
     </w:p>
     <w:p/>
     <w:p>
@@ -8351,6 +8424,7 @@
         <w:rPr>
           <w:noProof/>
         </w:rPr>
+        <w:lastRenderedPageBreak/>
         <w:drawing>
           <wp:inline distT="0" distB="0" distL="0" distR="0">
             <wp:extent cx="5400675" cy="3324225"/>
@@ -8409,27 +8483,14 @@
       <w:r>
         <w:t xml:space="preserve">Rysunek </w:t>
       </w:r>
-      <w:r>
-        <w:fldChar w:fldCharType="begin"/>
-      </w:r>
-      <w:r>
-        <w:instrText xml:space="preserve"> SEQ Rysunek \* ARABIC </w:instrText>
-      </w:r>
-      <w:r>
-        <w:fldChar w:fldCharType="separate"/>
-      </w:r>
-      <w:r>
-        <w:rPr>
-          <w:noProof/>
-        </w:rPr>
-        <w:t>3</w:t>
-      </w:r>
-      <w:r>
-        <w:rPr>
-          <w:noProof/>
-        </w:rPr>
-        <w:fldChar w:fldCharType="end"/>
-      </w:r>
+      <w:fldSimple w:instr=" SEQ Rysunek \* ARABIC ">
+        <w:r>
+          <w:rPr>
+            <w:noProof/>
+          </w:rPr>
+          <w:t>3</w:t>
+        </w:r>
+      </w:fldSimple>
       <w:r>
         <w:t xml:space="preserve"> Ładowanie rozwiązania</w:t>
       </w:r>
@@ -8438,103 +8499,103 @@
       <w:pPr>
         <w:pStyle w:val="Heading3"/>
       </w:pPr>
-      <w:bookmarkStart w:id="38" w:name="_Toc492842401"/>
+      <w:bookmarkStart w:id="35" w:name="_Toc492842401"/>
       <w:r>
         <w:t>Logowanie informacji</w:t>
       </w:r>
+      <w:bookmarkEnd w:id="35"/>
+    </w:p>
+    <w:p>
+      <w:pPr>
+        <w:ind w:left="371"/>
+      </w:pPr>
+      <w:r>
+        <w:t>Informacje na temat rozwiązania oraz wszystkie szczegółowe informacje na temat etapów procesu zapisywane są w logach, które dostępn</w:t>
+      </w:r>
+      <w:r>
+        <w:t>e są w dolnej części aplikacji.</w:t>
+      </w:r>
+    </w:p>
+    <w:p>
+      <w:pPr>
+        <w:pStyle w:val="Heading3"/>
+      </w:pPr>
+      <w:bookmarkStart w:id="36" w:name="_Toc492842402"/>
+      <w:r>
+        <w:t>Wykorzystane technologie</w:t>
+      </w:r>
+      <w:bookmarkEnd w:id="36"/>
+    </w:p>
+    <w:p>
+      <w:pPr>
+        <w:rPr>
+          <w:color w:val="FF0000"/>
+        </w:rPr>
+      </w:pPr>
+      <w:r>
+        <w:rPr>
+          <w:color w:val="FF0000"/>
+        </w:rPr>
+        <w:t>//TODO://</w:t>
+      </w:r>
+    </w:p>
+    <w:p>
+      <w:pPr>
+        <w:pStyle w:val="Heading2"/>
+      </w:pPr>
+      <w:bookmarkStart w:id="37" w:name="_Toc492842403"/>
+      <w:r>
+        <w:t>Część serwerowa</w:t>
+      </w:r>
+      <w:bookmarkEnd w:id="37"/>
+    </w:p>
+    <w:p>
+      <w:r>
+        <w:t xml:space="preserve">Część serwerowa odpowiedzialna jest za obliczanie rozwiązania dla podanego </w:t>
+      </w:r>
+      <w:r>
+        <w:t>problemu</w:t>
+      </w:r>
+      <w:r>
+        <w:t>.</w:t>
+      </w:r>
+      <w:r>
+        <w:t xml:space="preserve"> Aplikacja została napisana w języku </w:t>
+      </w:r>
+      <w:proofErr w:type="spellStart"/>
+      <w:r>
+        <w:t>Groovy</w:t>
+      </w:r>
+      <w:proofErr w:type="spellEnd"/>
+      <w:r>
+        <w:t xml:space="preserve"> przy pomocy </w:t>
+      </w:r>
+      <w:proofErr w:type="spellStart"/>
+      <w:r>
+        <w:t>frameworka</w:t>
+      </w:r>
+      <w:proofErr w:type="spellEnd"/>
+      <w:r>
+        <w:t xml:space="preserve"> </w:t>
+      </w:r>
+      <w:proofErr w:type="spellStart"/>
+      <w:r>
+        <w:t>Grails</w:t>
+      </w:r>
+      <w:proofErr w:type="spellEnd"/>
+      <w:r>
+        <w:t xml:space="preserve"> w wersji 3.2.4. </w:t>
+      </w:r>
+    </w:p>
+    <w:p>
+      <w:pPr>
+        <w:pStyle w:val="Heading3"/>
+      </w:pPr>
+      <w:bookmarkStart w:id="38" w:name="_Toc492842404"/>
+      <w:r>
+        <w:t>Schemat klas</w:t>
+      </w:r>
       <w:bookmarkEnd w:id="38"/>
-    </w:p>
-    <w:p>
-      <w:pPr>
-        <w:ind w:left="371"/>
-      </w:pPr>
-      <w:r>
-        <w:t>Informacje na temat rozwiązania oraz wszystkie szczegółowe informacje na temat etapów procesu zapisywane są w logach, które dostępn</w:t>
-      </w:r>
-      <w:r>
-        <w:t>e są w dolnej części aplikacji.</w:t>
-      </w:r>
-    </w:p>
-    <w:p>
-      <w:pPr>
-        <w:pStyle w:val="Heading3"/>
-      </w:pPr>
-      <w:bookmarkStart w:id="39" w:name="_Toc492842402"/>
-      <w:r>
-        <w:t>Wykorzystane technologie</w:t>
-      </w:r>
-      <w:bookmarkEnd w:id="39"/>
-    </w:p>
-    <w:p>
-      <w:pPr>
-        <w:rPr>
-          <w:color w:val="FF0000"/>
-        </w:rPr>
-      </w:pPr>
-      <w:r>
-        <w:rPr>
-          <w:color w:val="FF0000"/>
-        </w:rPr>
-        <w:t>//TODO://</w:t>
-      </w:r>
-    </w:p>
-    <w:p>
-      <w:pPr>
-        <w:pStyle w:val="Heading2"/>
-      </w:pPr>
-      <w:bookmarkStart w:id="40" w:name="_Toc492842403"/>
-      <w:r>
-        <w:t>Część serwerowa</w:t>
-      </w:r>
-      <w:bookmarkEnd w:id="40"/>
-    </w:p>
-    <w:p>
-      <w:r>
-        <w:t xml:space="preserve">Część serwerowa odpowiedzialna jest za obliczanie rozwiązania dla podanego </w:t>
-      </w:r>
-      <w:r>
-        <w:t>problemu</w:t>
-      </w:r>
-      <w:r>
-        <w:t>.</w:t>
-      </w:r>
-      <w:r>
-        <w:t xml:space="preserve"> Aplikacja została napisana w języku </w:t>
-      </w:r>
-      <w:proofErr w:type="spellStart"/>
-      <w:r>
-        <w:t>Groovy</w:t>
-      </w:r>
-      <w:proofErr w:type="spellEnd"/>
-      <w:r>
-        <w:t xml:space="preserve"> przy pomocy </w:t>
-      </w:r>
-      <w:proofErr w:type="spellStart"/>
-      <w:r>
-        <w:t>frameworka</w:t>
-      </w:r>
-      <w:proofErr w:type="spellEnd"/>
-      <w:r>
-        <w:t xml:space="preserve"> </w:t>
-      </w:r>
-      <w:proofErr w:type="spellStart"/>
-      <w:r>
-        <w:t>Grails</w:t>
-      </w:r>
-      <w:proofErr w:type="spellEnd"/>
-      <w:r>
-        <w:t xml:space="preserve"> w wersji 3.2.4. </w:t>
-      </w:r>
-    </w:p>
-    <w:p>
-      <w:pPr>
-        <w:pStyle w:val="Heading3"/>
-      </w:pPr>
-      <w:bookmarkStart w:id="41" w:name="_Toc492842404"/>
-      <w:r>
-        <w:t>Schemat klas</w:t>
-      </w:r>
-      <w:bookmarkEnd w:id="41"/>
       <w:r>
         <w:t xml:space="preserve"> </w:t>
       </w:r>
@@ -8628,11 +8689,11 @@
       <w:pPr>
         <w:pStyle w:val="Heading3"/>
       </w:pPr>
-      <w:bookmarkStart w:id="42" w:name="_Toc492842405"/>
+      <w:bookmarkStart w:id="39" w:name="_Toc492842405"/>
       <w:r>
         <w:t>Przykładowe zapytanie do serwera</w:t>
       </w:r>
-      <w:bookmarkEnd w:id="42"/>
+      <w:bookmarkEnd w:id="39"/>
       <w:r>
         <w:t xml:space="preserve"> </w:t>
       </w:r>
@@ -8826,358 +8887,367 @@
           <w:rFonts w:ascii="Consolas" w:hAnsi="Consolas"/>
           <w:lang w:val="en-US"/>
         </w:rPr>
-        <w:t xml:space="preserve">         "</w:t>
-      </w:r>
-      <w:proofErr w:type="gramStart"/>
+        <w:t xml:space="preserve">      </w:t>
+      </w:r>
+      <w:bookmarkStart w:id="40" w:name="_GoBack"/>
+      <w:bookmarkEnd w:id="40"/>
       <w:r>
         <w:rPr>
           <w:rFonts w:ascii="Consolas" w:hAnsi="Consolas"/>
           <w:lang w:val="en-US"/>
         </w:rPr>
-        <w:t>id</w:t>
-      </w:r>
-      <w:proofErr w:type="gramEnd"/>
+        <w:t xml:space="preserve">   "</w:t>
+      </w:r>
+      <w:proofErr w:type="gramStart"/>
       <w:r>
         <w:rPr>
           <w:rFonts w:ascii="Consolas" w:hAnsi="Consolas"/>
           <w:lang w:val="en-US"/>
         </w:rPr>
-        <w:t>":0</w:t>
-      </w:r>
-    </w:p>
-    <w:p>
-      <w:pPr>
-        <w:spacing w:line="240" w:lineRule="auto"/>
+        <w:t>id</w:t>
+      </w:r>
+      <w:proofErr w:type="gramEnd"/>
+      <w:r>
         <w:rPr>
           <w:rFonts w:ascii="Consolas" w:hAnsi="Consolas"/>
           <w:lang w:val="en-US"/>
         </w:rPr>
-      </w:pPr>
-      <w:r>
+        <w:t>":0</w:t>
+      </w:r>
+    </w:p>
+    <w:p>
+      <w:pPr>
+        <w:spacing w:line="240" w:lineRule="auto"/>
         <w:rPr>
           <w:rFonts w:ascii="Consolas" w:hAnsi="Consolas"/>
           <w:lang w:val="en-US"/>
         </w:rPr>
-        <w:t xml:space="preserve">      }</w:t>
-      </w:r>
-    </w:p>
-    <w:p>
-      <w:pPr>
-        <w:spacing w:line="240" w:lineRule="auto"/>
+      </w:pPr>
+      <w:r>
         <w:rPr>
           <w:rFonts w:ascii="Consolas" w:hAnsi="Consolas"/>
           <w:lang w:val="en-US"/>
         </w:rPr>
-      </w:pPr>
-      <w:r>
+        <w:t xml:space="preserve">      }</w:t>
+      </w:r>
+    </w:p>
+    <w:p>
+      <w:pPr>
+        <w:spacing w:line="240" w:lineRule="auto"/>
         <w:rPr>
           <w:rFonts w:ascii="Consolas" w:hAnsi="Consolas"/>
           <w:lang w:val="en-US"/>
         </w:rPr>
-        <w:t xml:space="preserve">   ],</w:t>
-      </w:r>
-    </w:p>
-    <w:p>
-      <w:pPr>
-        <w:spacing w:line="240" w:lineRule="auto"/>
+      </w:pPr>
+      <w:r>
         <w:rPr>
           <w:rFonts w:ascii="Consolas" w:hAnsi="Consolas"/>
           <w:lang w:val="en-US"/>
         </w:rPr>
-      </w:pPr>
-      <w:r>
+        <w:t xml:space="preserve">   ],</w:t>
+      </w:r>
+    </w:p>
+    <w:p>
+      <w:pPr>
+        <w:spacing w:line="240" w:lineRule="auto"/>
         <w:rPr>
           <w:rFonts w:ascii="Consolas" w:hAnsi="Consolas"/>
           <w:lang w:val="en-US"/>
         </w:rPr>
-        <w:t xml:space="preserve">   "</w:t>
-      </w:r>
-      <w:proofErr w:type="gramStart"/>
+      </w:pPr>
       <w:r>
         <w:rPr>
           <w:rFonts w:ascii="Consolas" w:hAnsi="Consolas"/>
           <w:lang w:val="en-US"/>
         </w:rPr>
-        <w:t>customers</w:t>
-      </w:r>
-      <w:proofErr w:type="gramEnd"/>
+        <w:t xml:space="preserve">   "</w:t>
+      </w:r>
+      <w:proofErr w:type="gramStart"/>
       <w:r>
         <w:rPr>
           <w:rFonts w:ascii="Consolas" w:hAnsi="Consolas"/>
           <w:lang w:val="en-US"/>
         </w:rPr>
-        <w:t xml:space="preserve">":[  </w:t>
-      </w:r>
-    </w:p>
-    <w:p>
-      <w:pPr>
-        <w:spacing w:line="240" w:lineRule="auto"/>
+        <w:t>customers</w:t>
+      </w:r>
+      <w:proofErr w:type="gramEnd"/>
+      <w:r>
         <w:rPr>
           <w:rFonts w:ascii="Consolas" w:hAnsi="Consolas"/>
           <w:lang w:val="en-US"/>
         </w:rPr>
-      </w:pPr>
-      <w:r>
+        <w:t xml:space="preserve">":[  </w:t>
+      </w:r>
+    </w:p>
+    <w:p>
+      <w:pPr>
+        <w:spacing w:line="240" w:lineRule="auto"/>
         <w:rPr>
           <w:rFonts w:ascii="Consolas" w:hAnsi="Consolas"/>
           <w:lang w:val="en-US"/>
         </w:rPr>
-        <w:t xml:space="preserve">      {  </w:t>
-      </w:r>
-    </w:p>
-    <w:p>
-      <w:pPr>
-        <w:spacing w:line="240" w:lineRule="auto"/>
+      </w:pPr>
+      <w:r>
         <w:rPr>
           <w:rFonts w:ascii="Consolas" w:hAnsi="Consolas"/>
           <w:lang w:val="en-US"/>
         </w:rPr>
-      </w:pPr>
-      <w:r>
+        <w:t xml:space="preserve">      {  </w:t>
+      </w:r>
+    </w:p>
+    <w:p>
+      <w:pPr>
+        <w:spacing w:line="240" w:lineRule="auto"/>
         <w:rPr>
           <w:rFonts w:ascii="Consolas" w:hAnsi="Consolas"/>
           <w:lang w:val="en-US"/>
         </w:rPr>
-        <w:t xml:space="preserve">         "</w:t>
-      </w:r>
-      <w:proofErr w:type="gramStart"/>
+      </w:pPr>
       <w:r>
         <w:rPr>
           <w:rFonts w:ascii="Consolas" w:hAnsi="Consolas"/>
           <w:lang w:val="en-US"/>
         </w:rPr>
-        <w:t>coordinates</w:t>
-      </w:r>
-      <w:proofErr w:type="gramEnd"/>
+        <w:t xml:space="preserve">         "</w:t>
+      </w:r>
+      <w:proofErr w:type="gramStart"/>
       <w:r>
         <w:rPr>
           <w:rFonts w:ascii="Consolas" w:hAnsi="Consolas"/>
           <w:lang w:val="en-US"/>
         </w:rPr>
-        <w:t xml:space="preserve">":{  </w:t>
-      </w:r>
-    </w:p>
-    <w:p>
-      <w:pPr>
-        <w:spacing w:line="240" w:lineRule="auto"/>
+        <w:t>coordinates</w:t>
+      </w:r>
+      <w:proofErr w:type="gramEnd"/>
+      <w:r>
         <w:rPr>
           <w:rFonts w:ascii="Consolas" w:hAnsi="Consolas"/>
           <w:lang w:val="en-US"/>
         </w:rPr>
-      </w:pPr>
-      <w:r>
+        <w:t xml:space="preserve">":{  </w:t>
+      </w:r>
+    </w:p>
+    <w:p>
+      <w:pPr>
+        <w:spacing w:line="240" w:lineRule="auto"/>
         <w:rPr>
           <w:rFonts w:ascii="Consolas" w:hAnsi="Consolas"/>
           <w:lang w:val="en-US"/>
         </w:rPr>
-        <w:t xml:space="preserve">            "</w:t>
-      </w:r>
-      <w:proofErr w:type="gramStart"/>
+      </w:pPr>
       <w:r>
         <w:rPr>
           <w:rFonts w:ascii="Consolas" w:hAnsi="Consolas"/>
           <w:lang w:val="en-US"/>
         </w:rPr>
-        <w:t>x</w:t>
-      </w:r>
-      <w:proofErr w:type="gramEnd"/>
+        <w:t xml:space="preserve">            "</w:t>
+      </w:r>
+      <w:proofErr w:type="gramStart"/>
       <w:r>
         <w:rPr>
           <w:rFonts w:ascii="Consolas" w:hAnsi="Consolas"/>
           <w:lang w:val="en-US"/>
         </w:rPr>
-        <w:t>":54.37955760256642,</w:t>
-      </w:r>
-    </w:p>
-    <w:p>
-      <w:pPr>
-        <w:spacing w:line="240" w:lineRule="auto"/>
+        <w:t>x</w:t>
+      </w:r>
+      <w:proofErr w:type="gramEnd"/>
+      <w:r>
         <w:rPr>
           <w:rFonts w:ascii="Consolas" w:hAnsi="Consolas"/>
           <w:lang w:val="en-US"/>
         </w:rPr>
-      </w:pPr>
-      <w:r>
+        <w:t>":54.37955760256642,</w:t>
+      </w:r>
+    </w:p>
+    <w:p>
+      <w:pPr>
+        <w:spacing w:line="240" w:lineRule="auto"/>
         <w:rPr>
           <w:rFonts w:ascii="Consolas" w:hAnsi="Consolas"/>
           <w:lang w:val="en-US"/>
         </w:rPr>
-        <w:t xml:space="preserve">            "</w:t>
-      </w:r>
-      <w:proofErr w:type="gramStart"/>
+      </w:pPr>
       <w:r>
         <w:rPr>
           <w:rFonts w:ascii="Consolas" w:hAnsi="Consolas"/>
           <w:lang w:val="en-US"/>
         </w:rPr>
-        <w:t>y</w:t>
-      </w:r>
-      <w:proofErr w:type="gramEnd"/>
+        <w:t xml:space="preserve">            "</w:t>
+      </w:r>
+      <w:proofErr w:type="gramStart"/>
       <w:r>
         <w:rPr>
           <w:rFonts w:ascii="Consolas" w:hAnsi="Consolas"/>
           <w:lang w:val="en-US"/>
         </w:rPr>
-        <w:t>":18.58242988586426</w:t>
-      </w:r>
-    </w:p>
-    <w:p>
-      <w:pPr>
-        <w:spacing w:line="240" w:lineRule="auto"/>
+        <w:t>y</w:t>
+      </w:r>
+      <w:proofErr w:type="gramEnd"/>
+      <w:r>
         <w:rPr>
           <w:rFonts w:ascii="Consolas" w:hAnsi="Consolas"/>
           <w:lang w:val="en-US"/>
         </w:rPr>
-      </w:pPr>
-      <w:r>
+        <w:t>":18.58242988586426</w:t>
+      </w:r>
+    </w:p>
+    <w:p>
+      <w:pPr>
+        <w:spacing w:line="240" w:lineRule="auto"/>
         <w:rPr>
           <w:rFonts w:ascii="Consolas" w:hAnsi="Consolas"/>
           <w:lang w:val="en-US"/>
         </w:rPr>
-        <w:t xml:space="preserve">         },</w:t>
-      </w:r>
-    </w:p>
-    <w:p>
-      <w:pPr>
-        <w:spacing w:line="240" w:lineRule="auto"/>
+      </w:pPr>
+      <w:r>
         <w:rPr>
           <w:rFonts w:ascii="Consolas" w:hAnsi="Consolas"/>
           <w:lang w:val="en-US"/>
         </w:rPr>
-      </w:pPr>
-      <w:r>
+        <w:t xml:space="preserve">         },</w:t>
+      </w:r>
+    </w:p>
+    <w:p>
+      <w:pPr>
+        <w:spacing w:line="240" w:lineRule="auto"/>
         <w:rPr>
           <w:rFonts w:ascii="Consolas" w:hAnsi="Consolas"/>
           <w:lang w:val="en-US"/>
         </w:rPr>
-        <w:t xml:space="preserve">         "</w:t>
-      </w:r>
-      <w:proofErr w:type="gramStart"/>
+      </w:pPr>
       <w:r>
         <w:rPr>
           <w:rFonts w:ascii="Consolas" w:hAnsi="Consolas"/>
           <w:lang w:val="en-US"/>
         </w:rPr>
-        <w:t>demand</w:t>
-      </w:r>
-      <w:proofErr w:type="gramEnd"/>
+        <w:t xml:space="preserve">         "</w:t>
+      </w:r>
+      <w:proofErr w:type="gramStart"/>
       <w:r>
         <w:rPr>
           <w:rFonts w:ascii="Consolas" w:hAnsi="Consolas"/>
           <w:lang w:val="en-US"/>
         </w:rPr>
-        <w:t>":50,</w:t>
-      </w:r>
-    </w:p>
-    <w:p>
-      <w:pPr>
-        <w:spacing w:line="240" w:lineRule="auto"/>
+        <w:t>demand</w:t>
+      </w:r>
+      <w:proofErr w:type="gramEnd"/>
+      <w:r>
         <w:rPr>
           <w:rFonts w:ascii="Consolas" w:hAnsi="Consolas"/>
           <w:lang w:val="en-US"/>
         </w:rPr>
-      </w:pPr>
-      <w:r>
+        <w:t>":50,</w:t>
+      </w:r>
+    </w:p>
+    <w:p>
+      <w:pPr>
+        <w:spacing w:line="240" w:lineRule="auto"/>
         <w:rPr>
           <w:rFonts w:ascii="Consolas" w:hAnsi="Consolas"/>
           <w:lang w:val="en-US"/>
         </w:rPr>
-        <w:t xml:space="preserve">         "</w:t>
-      </w:r>
-      <w:proofErr w:type="gramStart"/>
+      </w:pPr>
       <w:r>
         <w:rPr>
           <w:rFonts w:ascii="Consolas" w:hAnsi="Consolas"/>
           <w:lang w:val="en-US"/>
         </w:rPr>
-        <w:t>id</w:t>
-      </w:r>
-      <w:proofErr w:type="gramEnd"/>
+        <w:t xml:space="preserve">         "</w:t>
+      </w:r>
+      <w:proofErr w:type="gramStart"/>
       <w:r>
         <w:rPr>
           <w:rFonts w:ascii="Consolas" w:hAnsi="Consolas"/>
           <w:lang w:val="en-US"/>
         </w:rPr>
-        <w:t>":0</w:t>
-      </w:r>
-    </w:p>
-    <w:p>
-      <w:pPr>
-        <w:spacing w:line="240" w:lineRule="auto"/>
+        <w:t>id</w:t>
+      </w:r>
+      <w:proofErr w:type="gramEnd"/>
+      <w:r>
         <w:rPr>
           <w:rFonts w:ascii="Consolas" w:hAnsi="Consolas"/>
           <w:lang w:val="en-US"/>
         </w:rPr>
-      </w:pPr>
-      <w:r>
+        <w:t>":0</w:t>
+      </w:r>
+    </w:p>
+    <w:p>
+      <w:pPr>
+        <w:spacing w:line="240" w:lineRule="auto"/>
         <w:rPr>
           <w:rFonts w:ascii="Consolas" w:hAnsi="Consolas"/>
           <w:lang w:val="en-US"/>
         </w:rPr>
-        <w:t xml:space="preserve">      }</w:t>
-      </w:r>
-    </w:p>
-    <w:p>
-      <w:pPr>
-        <w:spacing w:line="240" w:lineRule="auto"/>
+      </w:pPr>
+      <w:r>
         <w:rPr>
           <w:rFonts w:ascii="Consolas" w:hAnsi="Consolas"/>
           <w:lang w:val="en-US"/>
         </w:rPr>
-      </w:pPr>
-      <w:r>
+        <w:t xml:space="preserve">      }</w:t>
+      </w:r>
+    </w:p>
+    <w:p>
+      <w:pPr>
+        <w:spacing w:line="240" w:lineRule="auto"/>
         <w:rPr>
           <w:rFonts w:ascii="Consolas" w:hAnsi="Consolas"/>
           <w:lang w:val="en-US"/>
         </w:rPr>
-        <w:t xml:space="preserve">   ],</w:t>
-      </w:r>
-    </w:p>
-    <w:p>
-      <w:pPr>
-        <w:spacing w:line="240" w:lineRule="auto"/>
+      </w:pPr>
+      <w:r>
         <w:rPr>
           <w:rFonts w:ascii="Consolas" w:hAnsi="Consolas"/>
           <w:lang w:val="en-US"/>
         </w:rPr>
-      </w:pPr>
-      <w:r>
+        <w:t xml:space="preserve">   ],</w:t>
+      </w:r>
+    </w:p>
+    <w:p>
+      <w:pPr>
+        <w:spacing w:line="240" w:lineRule="auto"/>
         <w:rPr>
           <w:rFonts w:ascii="Consolas" w:hAnsi="Consolas"/>
           <w:lang w:val="en-US"/>
         </w:rPr>
-        <w:t xml:space="preserve">   "</w:t>
-      </w:r>
-      <w:proofErr w:type="gramStart"/>
+      </w:pPr>
       <w:r>
         <w:rPr>
           <w:rFonts w:ascii="Consolas" w:hAnsi="Consolas"/>
           <w:lang w:val="en-US"/>
         </w:rPr>
-        <w:t>settings</w:t>
-      </w:r>
-      <w:proofErr w:type="gramEnd"/>
+        <w:t xml:space="preserve">   "</w:t>
+      </w:r>
+      <w:proofErr w:type="gramStart"/>
       <w:r>
         <w:rPr>
           <w:rFonts w:ascii="Consolas" w:hAnsi="Consolas"/>
           <w:lang w:val="en-US"/>
         </w:rPr>
-        <w:t xml:space="preserve">":{  </w:t>
-      </w:r>
-    </w:p>
-    <w:p>
-      <w:pPr>
-        <w:spacing w:line="240" w:lineRule="auto"/>
+        <w:t>settings</w:t>
+      </w:r>
+      <w:proofErr w:type="gramEnd"/>
+      <w:r>
         <w:rPr>
           <w:rFonts w:ascii="Consolas" w:hAnsi="Consolas"/>
           <w:lang w:val="en-US"/>
         </w:rPr>
-      </w:pPr>
-      <w:r>
+        <w:t xml:space="preserve">":{  </w:t>
+      </w:r>
+    </w:p>
+    <w:p>
+      <w:pPr>
+        <w:spacing w:line="240" w:lineRule="auto"/>
         <w:rPr>
           <w:rFonts w:ascii="Consolas" w:hAnsi="Consolas"/>
           <w:lang w:val="en-US"/>
         </w:rPr>
+      </w:pPr>
+      <w:r>
+        <w:rPr>
+          <w:rFonts w:ascii="Consolas" w:hAnsi="Consolas"/>
+          <w:lang w:val="en-US"/>
+        </w:rPr>
         <w:t xml:space="preserve">      "</w:t>
       </w:r>
       <w:proofErr w:type="spellStart"/>
@@ -9356,11 +9426,11 @@
       <w:pPr>
         <w:pStyle w:val="Heading3"/>
       </w:pPr>
-      <w:bookmarkStart w:id="43" w:name="_Toc492842406"/>
+      <w:bookmarkStart w:id="41" w:name="_Toc492842406"/>
       <w:r>
         <w:t>Proces przetwarzania żądania</w:t>
       </w:r>
-      <w:bookmarkEnd w:id="43"/>
+      <w:bookmarkEnd w:id="41"/>
     </w:p>
     <w:p>
       <w:r>
@@ -9403,131 +9473,131 @@
       <w:pPr>
         <w:pStyle w:val="Heading3"/>
       </w:pPr>
-      <w:bookmarkStart w:id="44" w:name="_Toc492842407"/>
+      <w:bookmarkStart w:id="42" w:name="_Toc492842407"/>
       <w:r>
         <w:lastRenderedPageBreak/>
         <w:t>Obliczanie odległości pomiędzy punktami</w:t>
       </w:r>
+      <w:bookmarkEnd w:id="42"/>
+    </w:p>
+    <w:p>
+      <w:r>
+        <w:t xml:space="preserve">Istnieje kilka możliwości obliczania odległości pomiędzy </w:t>
+      </w:r>
+      <w:r>
+        <w:t>poszczególnymi punktami na mapie. W aplikacji zostały wybrane dwie z nich, odległość drogowa (obliczanie najkrótszej trasy samochodowej) oraz lotnicza (bezpośrednia).</w:t>
+      </w:r>
+    </w:p>
+    <w:p>
+      <w:r>
+        <w:t xml:space="preserve"> W celu obliczenia odległości drogowej potrzebne są dane na temat dróg. Tutaj podobnie jak w wypadku części klienckiej wykorzystano mapy </w:t>
+      </w:r>
+      <w:proofErr w:type="spellStart"/>
+      <w:r>
+        <w:t>OpenStreetMap</w:t>
+      </w:r>
+      <w:proofErr w:type="spellEnd"/>
+      <w:r>
+        <w:rPr>
+          <w:rStyle w:val="EndnoteReference"/>
+        </w:rPr>
+        <w:endnoteReference w:id="6"/>
+      </w:r>
+      <w:r>
+        <w:t>. Dane na temat dróg można pobrać ze strony [http</w:t>
+      </w:r>
+      <w:proofErr w:type="gramStart"/>
+      <w:r>
+        <w:t>://download</w:t>
+      </w:r>
+      <w:proofErr w:type="gramEnd"/>
+      <w:r>
+        <w:t>.</w:t>
+      </w:r>
+      <w:proofErr w:type="gramStart"/>
+      <w:r>
+        <w:t>geofabrik</w:t>
+      </w:r>
+      <w:proofErr w:type="gramEnd"/>
+      <w:r>
+        <w:t>.</w:t>
+      </w:r>
+      <w:proofErr w:type="gramStart"/>
+      <w:r>
+        <w:t>de</w:t>
+      </w:r>
+      <w:proofErr w:type="gramEnd"/>
+      <w:r>
+        <w:t xml:space="preserve">]. </w:t>
+      </w:r>
+    </w:p>
+    <w:p>
+      <w:pPr>
+        <w:pStyle w:val="Heading2"/>
+      </w:pPr>
+      <w:bookmarkStart w:id="43" w:name="_Toc492842408"/>
+      <w:r>
+        <w:t>Komunikacja</w:t>
+      </w:r>
+      <w:bookmarkEnd w:id="43"/>
+    </w:p>
+    <w:p>
+      <w:r>
+        <w:t xml:space="preserve">Jako, że proces obliczania rozwiązania może być czasochłonny zdecydowano się na komunikację ciągłą z serwerem, dzięki czemu możemy mieć ciągły pogląd, na jakim etapie obliczeń się znajdujemy bez potrzeby ciągłego odpytywania serwera. W tym celu wykorzystano technologię </w:t>
+      </w:r>
+      <w:proofErr w:type="spellStart"/>
+      <w:r>
+        <w:t>WebSocket</w:t>
+      </w:r>
+      <w:proofErr w:type="spellEnd"/>
+      <w:r>
+        <w:rPr>
+          <w:rStyle w:val="EndnoteReference"/>
+        </w:rPr>
+        <w:endnoteReference w:id="7"/>
+      </w:r>
+      <w:r>
+        <w:t xml:space="preserve">. </w:t>
+      </w:r>
+    </w:p>
+    <w:p>
+      <w:pPr>
+        <w:rPr>
+          <w:color w:val="FF0000"/>
+        </w:rPr>
+      </w:pPr>
+      <w:r>
+        <w:rPr>
+          <w:color w:val="FF0000"/>
+        </w:rPr>
+        <w:t xml:space="preserve">//TODO: Wstawić diagram http vs </w:t>
+      </w:r>
+      <w:proofErr w:type="spellStart"/>
+      <w:r>
+        <w:rPr>
+          <w:color w:val="FF0000"/>
+        </w:rPr>
+        <w:t>ws</w:t>
+      </w:r>
+      <w:proofErr w:type="spellEnd"/>
+    </w:p>
+    <w:p>
+      <w:pPr>
+        <w:pStyle w:val="Heading2"/>
+      </w:pPr>
+      <w:bookmarkStart w:id="44" w:name="_Toc492842409"/>
+      <w:r>
+        <w:t>Dostęp z urządzeń mobilnych</w:t>
+      </w:r>
       <w:bookmarkEnd w:id="44"/>
     </w:p>
     <w:p>
-      <w:r>
-        <w:t xml:space="preserve">Istnieje kilka możliwości obliczania odległości pomiędzy </w:t>
-      </w:r>
-      <w:r>
-        <w:t>poszczególnymi punktami na mapie. W aplikacji zostały wybrane dwie z nich, odległość drogowa (obliczanie najkrótszej trasy samochodowej) oraz lotnicza (bezpośrednia).</w:t>
-      </w:r>
-    </w:p>
-    <w:p>
-      <w:r>
-        <w:t xml:space="preserve"> W celu obliczenia odległości drogowej potrzebne są dane na temat dróg. Tutaj podobnie jak w wypadku części klienckiej wykorzystano mapy </w:t>
-      </w:r>
-      <w:proofErr w:type="spellStart"/>
-      <w:r>
-        <w:t>OpenStreetMap</w:t>
-      </w:r>
-      <w:proofErr w:type="spellEnd"/>
-      <w:r>
-        <w:rPr>
-          <w:rStyle w:val="EndnoteReference"/>
-        </w:rPr>
-        <w:endnoteReference w:id="6"/>
-      </w:r>
-      <w:r>
-        <w:t>. Dane na temat dróg można pobrać ze strony [http</w:t>
-      </w:r>
-      <w:proofErr w:type="gramStart"/>
-      <w:r>
-        <w:t>://download</w:t>
-      </w:r>
-      <w:proofErr w:type="gramEnd"/>
-      <w:r>
-        <w:t>.</w:t>
-      </w:r>
-      <w:proofErr w:type="gramStart"/>
-      <w:r>
-        <w:t>geofabrik</w:t>
-      </w:r>
-      <w:proofErr w:type="gramEnd"/>
-      <w:r>
-        <w:t>.</w:t>
-      </w:r>
-      <w:proofErr w:type="gramStart"/>
-      <w:r>
-        <w:t>de</w:t>
-      </w:r>
-      <w:proofErr w:type="gramEnd"/>
-      <w:r>
-        <w:t xml:space="preserve">]. </w:t>
-      </w:r>
-    </w:p>
-    <w:p>
-      <w:pPr>
-        <w:pStyle w:val="Heading2"/>
-      </w:pPr>
-      <w:bookmarkStart w:id="45" w:name="_Toc492842408"/>
-      <w:r>
-        <w:t>Komunikacja</w:t>
-      </w:r>
-      <w:bookmarkEnd w:id="45"/>
-    </w:p>
-    <w:p>
-      <w:r>
-        <w:t xml:space="preserve">Jako, że proces obliczania rozwiązania może być czasochłonny zdecydowano się na komunikację ciągłą z serwerem, dzięki czemu możemy mieć ciągły pogląd, na jakim etapie obliczeń się znajdujemy bez potrzeby ciągłego odpytywania serwera. W tym celu wykorzystano technologię </w:t>
-      </w:r>
-      <w:proofErr w:type="spellStart"/>
-      <w:r>
-        <w:t>WebSocket</w:t>
-      </w:r>
-      <w:proofErr w:type="spellEnd"/>
-      <w:r>
-        <w:rPr>
-          <w:rStyle w:val="EndnoteReference"/>
-        </w:rPr>
-        <w:endnoteReference w:id="7"/>
-      </w:r>
-      <w:r>
-        <w:t xml:space="preserve">. </w:t>
-      </w:r>
-    </w:p>
-    <w:p>
       <w:pPr>
         <w:rPr>
           <w:color w:val="FF0000"/>
         </w:rPr>
       </w:pPr>
       <w:r>
-        <w:rPr>
-          <w:color w:val="FF0000"/>
-        </w:rPr>
-        <w:t xml:space="preserve">//TODO: Wstawić diagram http vs </w:t>
-      </w:r>
-      <w:proofErr w:type="spellStart"/>
-      <w:r>
-        <w:rPr>
-          <w:color w:val="FF0000"/>
-        </w:rPr>
-        <w:t>ws</w:t>
-      </w:r>
-      <w:proofErr w:type="spellEnd"/>
-    </w:p>
-    <w:p>
-      <w:pPr>
-        <w:pStyle w:val="Heading2"/>
-      </w:pPr>
-      <w:bookmarkStart w:id="46" w:name="_Toc492842409"/>
-      <w:r>
-        <w:t>Dostęp z urządzeń mobilnych</w:t>
-      </w:r>
-      <w:bookmarkEnd w:id="46"/>
-    </w:p>
-    <w:p>
-      <w:pPr>
-        <w:rPr>
-          <w:color w:val="FF0000"/>
-        </w:rPr>
-      </w:pPr>
-      <w:r>
         <w:t>Aplikacja może być też uruchamiana na urządzeniach mobilnych. Strona dostosowuje swoją zawartość do rozdzielczości ekranu. Na mniejszych rozdzielczościach ukrywane są logi aplikacji, natomiast ustawienia zwijane są to górnego menu i mogą być rozwinięte w każdym momencie. Dzięki temu cały ekran zajmuje mapa, którą możemy dowolnie manipulować.</w:t>
       </w:r>
     </w:p>
@@ -9535,117 +9605,89 @@
       <w:pPr>
         <w:pStyle w:val="Heading1"/>
       </w:pPr>
-      <w:bookmarkStart w:id="47" w:name="_Toc454909583"/>
-      <w:bookmarkStart w:id="48" w:name="_Toc492842410"/>
+      <w:bookmarkStart w:id="45" w:name="_Toc492842410"/>
+      <w:bookmarkStart w:id="46" w:name="_Toc454909583"/>
       <w:r>
         <w:lastRenderedPageBreak/>
         <w:t>Walidacja rozwiązania</w:t>
       </w:r>
-      <w:bookmarkEnd w:id="48"/>
+      <w:bookmarkEnd w:id="45"/>
     </w:p>
     <w:p>
       <w:pPr>
         <w:pStyle w:val="Heading1"/>
       </w:pPr>
-      <w:bookmarkStart w:id="49" w:name="_Toc492842411"/>
+      <w:bookmarkStart w:id="47" w:name="_Toc492842411"/>
       <w:r>
         <w:lastRenderedPageBreak/>
         <w:t>Podsumowanie</w:t>
       </w:r>
+      <w:bookmarkEnd w:id="46"/>
       <w:bookmarkEnd w:id="47"/>
-      <w:bookmarkEnd w:id="49"/>
     </w:p>
     <w:p>
       <w:pPr>
         <w:pStyle w:val="Nagwekbezlisty"/>
       </w:pPr>
-      <w:bookmarkStart w:id="50" w:name="_Toc454909584"/>
-      <w:bookmarkStart w:id="51" w:name="_Toc492842412"/>
+      <w:bookmarkStart w:id="48" w:name="_Toc454909584"/>
+      <w:bookmarkStart w:id="49" w:name="_Toc492842412"/>
       <w:r>
         <w:lastRenderedPageBreak/>
         <w:t>Wykaz literatury</w:t>
       </w:r>
+      <w:bookmarkEnd w:id="48"/>
+      <w:bookmarkEnd w:id="49"/>
+    </w:p>
+    <w:p>
+      <w:pPr>
+        <w:pStyle w:val="Nagwekbezlisty"/>
+      </w:pPr>
+      <w:bookmarkStart w:id="50" w:name="_Toc454909585"/>
+      <w:bookmarkStart w:id="51" w:name="_Toc492842413"/>
+      <w:r>
+        <w:lastRenderedPageBreak/>
+        <w:t>Wykaz tabel</w:t>
+      </w:r>
       <w:bookmarkEnd w:id="50"/>
       <w:bookmarkEnd w:id="51"/>
     </w:p>
     <w:p>
+      <w:fldSimple w:instr=" TOC \h \z \c &quot;Tabela&quot; ">
+        <w:r>
+          <w:rPr>
+            <w:b/>
+            <w:bCs/>
+          </w:rPr>
+          <w:t>Nie można odnaleźć pozycji dla spisu ilustracji.</w:t>
+        </w:r>
+      </w:fldSimple>
+    </w:p>
+    <w:p>
       <w:pPr>
         <w:pStyle w:val="Nagwekbezlisty"/>
       </w:pPr>
-      <w:bookmarkStart w:id="52" w:name="_Toc454909585"/>
-      <w:bookmarkStart w:id="53" w:name="_Toc492842413"/>
+      <w:bookmarkStart w:id="52" w:name="_Toc454909586"/>
+      <w:bookmarkStart w:id="53" w:name="_Toc492842414"/>
       <w:r>
         <w:lastRenderedPageBreak/>
-        <w:t>Wykaz tabel</w:t>
+        <w:t>Wykaz rysunków</w:t>
       </w:r>
       <w:bookmarkEnd w:id="52"/>
       <w:bookmarkEnd w:id="53"/>
     </w:p>
     <w:p>
-      <w:r>
-        <w:fldChar w:fldCharType="begin"/>
-      </w:r>
-      <w:r>
-        <w:instrText xml:space="preserve"> TOC \h \z \c "Tabela" </w:instrText>
-      </w:r>
-      <w:r>
-        <w:fldChar w:fldCharType="separate"/>
-      </w:r>
-      <w:r>
-        <w:rPr>
-          <w:b/>
-          <w:bCs/>
-        </w:rPr>
-        <w:t>Nie można odnaleźć pozycji dla spisu ilustracji.</w:t>
-      </w:r>
-      <w:r>
-        <w:rPr>
-          <w:b/>
-          <w:bCs/>
-        </w:rPr>
-        <w:fldChar w:fldCharType="end"/>
-      </w:r>
-    </w:p>
-    <w:p>
-      <w:pPr>
-        <w:pStyle w:val="Nagwekbezlisty"/>
-      </w:pPr>
-      <w:bookmarkStart w:id="54" w:name="_Toc454909586"/>
-      <w:bookmarkStart w:id="55" w:name="_Toc492842414"/>
-      <w:r>
-        <w:lastRenderedPageBreak/>
-        <w:t>Wykaz rysunków</w:t>
-      </w:r>
-      <w:bookmarkEnd w:id="54"/>
-      <w:bookmarkEnd w:id="55"/>
-    </w:p>
-    <w:p>
       <w:pPr>
         <w:ind w:firstLine="0"/>
       </w:pPr>
-      <w:r>
-        <w:fldChar w:fldCharType="begin"/>
-      </w:r>
-      <w:r>
-        <w:instrText xml:space="preserve"> TOC \h \z \c "Rys." </w:instrText>
-      </w:r>
-      <w:r>
-        <w:fldChar w:fldCharType="separate"/>
-      </w:r>
-      <w:r>
-        <w:rPr>
-          <w:b/>
-          <w:bCs/>
-        </w:rPr>
-        <w:t>Nie można odnaleźć pozycji dla spisu ilustracji.</w:t>
-      </w:r>
-      <w:r>
-        <w:rPr>
-          <w:b/>
-          <w:bCs/>
-        </w:rPr>
-        <w:fldChar w:fldCharType="end"/>
-      </w:r>
+      <w:fldSimple w:instr=" TOC \h \z \c &quot;Rys.&quot; ">
+        <w:r>
+          <w:rPr>
+            <w:b/>
+            <w:bCs/>
+          </w:rPr>
+          <w:t>Nie można odnaleźć pozycji dla spisu ilustracji.</w:t>
+        </w:r>
+      </w:fldSimple>
     </w:p>
     <w:sectPr>
       <w:headerReference w:type="default" r:id="rId19"/>
@@ -9875,9 +9917,6 @@
     <w:p>
       <w:pPr>
         <w:pStyle w:val="EndnoteText"/>
-        <w:rPr>
-          <w:lang w:val="en-US"/>
-        </w:rPr>
       </w:pPr>
       <w:r>
         <w:rPr>
@@ -9886,11 +9925,37 @@
         <w:endnoteRef/>
       </w:r>
       <w:r>
-        <w:rPr>
-          <w:lang w:val="en-US"/>
-        </w:rPr>
-        <w:t xml:space="preserve"> https://www.researchgate.net/profile/Frederic_Semet/publication/227724716_Classical_heuristics_for_the_vehicle_routing_problem/links/0046352a1584d32a82000000/Classical-heuristics-for-the-vehicle-routing-problem.pdf</w:t>
-      </w:r>
+        <w:t xml:space="preserve"> https</w:t>
+      </w:r>
+      <w:proofErr w:type="gramStart"/>
+      <w:r>
+        <w:t>://www</w:t>
+      </w:r>
+      <w:proofErr w:type="gramEnd"/>
+      <w:r>
+        <w:t>.</w:t>
+      </w:r>
+      <w:proofErr w:type="gramStart"/>
+      <w:r>
+        <w:t>researchgate</w:t>
+      </w:r>
+      <w:proofErr w:type="gramEnd"/>
+      <w:r>
+        <w:t>.</w:t>
+      </w:r>
+      <w:proofErr w:type="gramStart"/>
+      <w:r>
+        <w:t>net</w:t>
+      </w:r>
+      <w:proofErr w:type="gramEnd"/>
+      <w:r>
+        <w:t>/profile/Frederic_Semet/publication/227724716_Classical_heuristics_for_the_vehicle_routing_problem/links/0046352a1584d32a82000000/Classical-heuristics-for-the-vehicle-routing-problem.</w:t>
+      </w:r>
+      <w:proofErr w:type="gramStart"/>
+      <w:r>
+        <w:t>pdf</w:t>
+      </w:r>
+      <w:proofErr w:type="gramEnd"/>
     </w:p>
   </w:endnote>
   <w:endnote w:id="6">
@@ -10033,7 +10098,7 @@
               <w:sz w:val="18"/>
               <w:szCs w:val="18"/>
             </w:rPr>
-            <w:t>20</w:t>
+            <w:t>21</w:t>
           </w:r>
           <w:r>
             <w:rPr>
@@ -10207,6 +10272,119 @@
     </w:lvl>
   </w:abstractNum>
   <w:abstractNum w:abstractNumId="1">
+    <w:nsid w:val="03A911EF"/>
+    <w:multiLevelType w:val="hybridMultilevel"/>
+    <w:tmpl w:val="460EE562"/>
+    <w:lvl w:ilvl="0" w:tplc="04150001">
+      <w:start w:val="1"/>
+      <w:numFmt w:val="bullet"/>
+      <w:lvlText w:val=""/>
+      <w:lvlJc w:val="left"/>
+      <w:pPr>
+        <w:ind w:left="1429" w:hanging="360"/>
+      </w:pPr>
+      <w:rPr>
+        <w:rFonts w:ascii="Symbol" w:hAnsi="Symbol" w:hint="default"/>
+      </w:rPr>
+    </w:lvl>
+    <w:lvl w:ilvl="1" w:tplc="04150003" w:tentative="1">
+      <w:start w:val="1"/>
+      <w:numFmt w:val="bullet"/>
+      <w:lvlText w:val="o"/>
+      <w:lvlJc w:val="left"/>
+      <w:pPr>
+        <w:ind w:left="2149" w:hanging="360"/>
+      </w:pPr>
+      <w:rPr>
+        <w:rFonts w:ascii="Courier New" w:hAnsi="Courier New" w:cs="Courier New" w:hint="default"/>
+      </w:rPr>
+    </w:lvl>
+    <w:lvl w:ilvl="2" w:tplc="04150005" w:tentative="1">
+      <w:start w:val="1"/>
+      <w:numFmt w:val="bullet"/>
+      <w:lvlText w:val=""/>
+      <w:lvlJc w:val="left"/>
+      <w:pPr>
+        <w:ind w:left="2869" w:hanging="360"/>
+      </w:pPr>
+      <w:rPr>
+        <w:rFonts w:ascii="Wingdings" w:hAnsi="Wingdings" w:hint="default"/>
+      </w:rPr>
+    </w:lvl>
+    <w:lvl w:ilvl="3" w:tplc="04150001" w:tentative="1">
+      <w:start w:val="1"/>
+      <w:numFmt w:val="bullet"/>
+      <w:lvlText w:val=""/>
+      <w:lvlJc w:val="left"/>
+      <w:pPr>
+        <w:ind w:left="3589" w:hanging="360"/>
+      </w:pPr>
+      <w:rPr>
+        <w:rFonts w:ascii="Symbol" w:hAnsi="Symbol" w:hint="default"/>
+      </w:rPr>
+    </w:lvl>
+    <w:lvl w:ilvl="4" w:tplc="04150003" w:tentative="1">
+      <w:start w:val="1"/>
+      <w:numFmt w:val="bullet"/>
+      <w:lvlText w:val="o"/>
+      <w:lvlJc w:val="left"/>
+      <w:pPr>
+        <w:ind w:left="4309" w:hanging="360"/>
+      </w:pPr>
+      <w:rPr>
+        <w:rFonts w:ascii="Courier New" w:hAnsi="Courier New" w:cs="Courier New" w:hint="default"/>
+      </w:rPr>
+    </w:lvl>
+    <w:lvl w:ilvl="5" w:tplc="04150005" w:tentative="1">
+      <w:start w:val="1"/>
+      <w:numFmt w:val="bullet"/>
+      <w:lvlText w:val=""/>
+      <w:lvlJc w:val="left"/>
+      <w:pPr>
+        <w:ind w:left="5029" w:hanging="360"/>
+      </w:pPr>
+      <w:rPr>
+        <w:rFonts w:ascii="Wingdings" w:hAnsi="Wingdings" w:hint="default"/>
+      </w:rPr>
+    </w:lvl>
+    <w:lvl w:ilvl="6" w:tplc="04150001" w:tentative="1">
+      <w:start w:val="1"/>
+      <w:numFmt w:val="bullet"/>
+      <w:lvlText w:val=""/>
+      <w:lvlJc w:val="left"/>
+      <w:pPr>
+        <w:ind w:left="5749" w:hanging="360"/>
+      </w:pPr>
+      <w:rPr>
+        <w:rFonts w:ascii="Symbol" w:hAnsi="Symbol" w:hint="default"/>
+      </w:rPr>
+    </w:lvl>
+    <w:lvl w:ilvl="7" w:tplc="04150003" w:tentative="1">
+      <w:start w:val="1"/>
+      <w:numFmt w:val="bullet"/>
+      <w:lvlText w:val="o"/>
+      <w:lvlJc w:val="left"/>
+      <w:pPr>
+        <w:ind w:left="6469" w:hanging="360"/>
+      </w:pPr>
+      <w:rPr>
+        <w:rFonts w:ascii="Courier New" w:hAnsi="Courier New" w:cs="Courier New" w:hint="default"/>
+      </w:rPr>
+    </w:lvl>
+    <w:lvl w:ilvl="8" w:tplc="04150005" w:tentative="1">
+      <w:start w:val="1"/>
+      <w:numFmt w:val="bullet"/>
+      <w:lvlText w:val=""/>
+      <w:lvlJc w:val="left"/>
+      <w:pPr>
+        <w:ind w:left="7189" w:hanging="360"/>
+      </w:pPr>
+      <w:rPr>
+        <w:rFonts w:ascii="Wingdings" w:hAnsi="Wingdings" w:hint="default"/>
+      </w:rPr>
+    </w:lvl>
+  </w:abstractNum>
+  <w:abstractNum w:abstractNumId="2">
     <w:nsid w:val="06116C8E"/>
     <w:multiLevelType w:val="hybridMultilevel"/>
     <w:tmpl w:val="8F8216EE"/>
@@ -10319,19 +10497,19 @@
       </w:rPr>
     </w:lvl>
   </w:abstractNum>
-  <w:abstractNum w:abstractNumId="2">
+  <w:abstractNum w:abstractNumId="3">
     <w:nsid w:val="072A0636"/>
     <w:multiLevelType w:val="multilevel"/>
     <w:tmpl w:val="0415001F"/>
     <w:numStyleLink w:val="Styl1"/>
   </w:abstractNum>
-  <w:abstractNum w:abstractNumId="3">
+  <w:abstractNum w:abstractNumId="4">
     <w:nsid w:val="09E36AFE"/>
     <w:multiLevelType w:val="multilevel"/>
     <w:tmpl w:val="0415001F"/>
     <w:numStyleLink w:val="Styl1"/>
   </w:abstractNum>
-  <w:abstractNum w:abstractNumId="4">
+  <w:abstractNum w:abstractNumId="5">
     <w:nsid w:val="0A6D2626"/>
     <w:multiLevelType w:val="hybridMultilevel"/>
     <w:tmpl w:val="5DB2DF24"/>
@@ -10444,7 +10622,7 @@
       </w:rPr>
     </w:lvl>
   </w:abstractNum>
-  <w:abstractNum w:abstractNumId="5">
+  <w:abstractNum w:abstractNumId="6">
     <w:nsid w:val="0D4013D2"/>
     <w:multiLevelType w:val="multilevel"/>
     <w:tmpl w:val="0415001F"/>
@@ -10530,7 +10708,7 @@
       </w:pPr>
     </w:lvl>
   </w:abstractNum>
-  <w:abstractNum w:abstractNumId="6">
+  <w:abstractNum w:abstractNumId="7">
     <w:nsid w:val="0D774D23"/>
     <w:multiLevelType w:val="hybridMultilevel"/>
     <w:tmpl w:val="0742F20C"/>
@@ -10643,7 +10821,7 @@
       </w:rPr>
     </w:lvl>
   </w:abstractNum>
-  <w:abstractNum w:abstractNumId="7">
+  <w:abstractNum w:abstractNumId="8">
     <w:nsid w:val="0EE17950"/>
     <w:multiLevelType w:val="multilevel"/>
     <w:tmpl w:val="0415001F"/>
@@ -10733,7 +10911,7 @@
       </w:pPr>
     </w:lvl>
   </w:abstractNum>
-  <w:abstractNum w:abstractNumId="8">
+  <w:abstractNum w:abstractNumId="9">
     <w:nsid w:val="1A584A04"/>
     <w:multiLevelType w:val="hybridMultilevel"/>
     <w:tmpl w:val="D1F2C694"/>
@@ -10846,13 +11024,13 @@
       </w:rPr>
     </w:lvl>
   </w:abstractNum>
-  <w:abstractNum w:abstractNumId="9">
+  <w:abstractNum w:abstractNumId="10">
     <w:nsid w:val="213C361E"/>
     <w:multiLevelType w:val="multilevel"/>
     <w:tmpl w:val="0415001F"/>
     <w:numStyleLink w:val="Styl1"/>
   </w:abstractNum>
-  <w:abstractNum w:abstractNumId="10">
+  <w:abstractNum w:abstractNumId="11">
     <w:nsid w:val="215D132E"/>
     <w:multiLevelType w:val="hybridMultilevel"/>
     <w:tmpl w:val="E6167B18"/>
@@ -10965,7 +11143,7 @@
       </w:rPr>
     </w:lvl>
   </w:abstractNum>
-  <w:abstractNum w:abstractNumId="11">
+  <w:abstractNum w:abstractNumId="12">
     <w:nsid w:val="226D57FE"/>
     <w:multiLevelType w:val="hybridMultilevel"/>
     <w:tmpl w:val="097051A6"/>
@@ -11051,7 +11229,7 @@
       </w:pPr>
     </w:lvl>
   </w:abstractNum>
-  <w:abstractNum w:abstractNumId="12">
+  <w:abstractNum w:abstractNumId="13">
     <w:nsid w:val="22D322EC"/>
     <w:multiLevelType w:val="multilevel"/>
     <w:tmpl w:val="0415001F"/>
@@ -11137,7 +11315,7 @@
       </w:pPr>
     </w:lvl>
   </w:abstractNum>
-  <w:abstractNum w:abstractNumId="13">
+  <w:abstractNum w:abstractNumId="14">
     <w:nsid w:val="25B95377"/>
     <w:multiLevelType w:val="hybridMultilevel"/>
     <w:tmpl w:val="A7A023AE"/>
@@ -11250,7 +11428,7 @@
       </w:rPr>
     </w:lvl>
   </w:abstractNum>
-  <w:abstractNum w:abstractNumId="14">
+  <w:abstractNum w:abstractNumId="15">
     <w:nsid w:val="2AC20CC9"/>
     <w:multiLevelType w:val="hybridMultilevel"/>
     <w:tmpl w:val="E3F00B04"/>
@@ -11339,7 +11517,7 @@
       </w:pPr>
     </w:lvl>
   </w:abstractNum>
-  <w:abstractNum w:abstractNumId="15">
+  <w:abstractNum w:abstractNumId="16">
     <w:nsid w:val="2BED5095"/>
     <w:multiLevelType w:val="hybridMultilevel"/>
     <w:tmpl w:val="EF9CF136"/>
@@ -11425,7 +11603,7 @@
       </w:pPr>
     </w:lvl>
   </w:abstractNum>
-  <w:abstractNum w:abstractNumId="16">
+  <w:abstractNum w:abstractNumId="17">
     <w:nsid w:val="38CE6B04"/>
     <w:multiLevelType w:val="hybridMultilevel"/>
     <w:tmpl w:val="A1908CB0"/>
@@ -11511,7 +11689,7 @@
       </w:pPr>
     </w:lvl>
   </w:abstractNum>
-  <w:abstractNum w:abstractNumId="17">
+  <w:abstractNum w:abstractNumId="18">
     <w:nsid w:val="3D14729C"/>
     <w:multiLevelType w:val="multilevel"/>
     <w:tmpl w:val="0415001F"/>
@@ -11597,13 +11775,13 @@
       </w:pPr>
     </w:lvl>
   </w:abstractNum>
-  <w:abstractNum w:abstractNumId="18">
+  <w:abstractNum w:abstractNumId="19">
     <w:nsid w:val="3DC02BC9"/>
     <w:multiLevelType w:val="multilevel"/>
     <w:tmpl w:val="0415001F"/>
     <w:numStyleLink w:val="Styl1"/>
   </w:abstractNum>
-  <w:abstractNum w:abstractNumId="19">
+  <w:abstractNum w:abstractNumId="20">
     <w:nsid w:val="44941244"/>
     <w:multiLevelType w:val="multilevel"/>
     <w:tmpl w:val="B86229DE"/>
@@ -11695,13 +11873,13 @@
       </w:pPr>
     </w:lvl>
   </w:abstractNum>
-  <w:abstractNum w:abstractNumId="20">
+  <w:abstractNum w:abstractNumId="21">
     <w:nsid w:val="45796BF3"/>
     <w:multiLevelType w:val="multilevel"/>
     <w:tmpl w:val="0415001F"/>
     <w:numStyleLink w:val="Styl1"/>
   </w:abstractNum>
-  <w:abstractNum w:abstractNumId="21">
+  <w:abstractNum w:abstractNumId="22">
     <w:nsid w:val="5A1E07B9"/>
     <w:multiLevelType w:val="multilevel"/>
     <w:tmpl w:val="B47EB2E8"/>
@@ -11787,7 +11965,7 @@
       </w:pPr>
     </w:lvl>
   </w:abstractNum>
-  <w:abstractNum w:abstractNumId="22">
+  <w:abstractNum w:abstractNumId="23">
     <w:nsid w:val="5E7A3D80"/>
     <w:multiLevelType w:val="multilevel"/>
     <w:tmpl w:val="0415001F"/>
@@ -11873,7 +12051,7 @@
       </w:pPr>
     </w:lvl>
   </w:abstractNum>
-  <w:abstractNum w:abstractNumId="23">
+  <w:abstractNum w:abstractNumId="24">
     <w:nsid w:val="657F7ECC"/>
     <w:multiLevelType w:val="hybridMultilevel"/>
     <w:tmpl w:val="3FA64202"/>
@@ -11960,13 +12138,13 @@
       </w:pPr>
     </w:lvl>
   </w:abstractNum>
-  <w:abstractNum w:abstractNumId="24">
+  <w:abstractNum w:abstractNumId="25">
     <w:nsid w:val="6587280A"/>
     <w:multiLevelType w:val="multilevel"/>
     <w:tmpl w:val="0415001F"/>
     <w:numStyleLink w:val="Styl1"/>
   </w:abstractNum>
-  <w:abstractNum w:abstractNumId="25">
+  <w:abstractNum w:abstractNumId="26">
     <w:nsid w:val="65B92D36"/>
     <w:multiLevelType w:val="hybridMultilevel"/>
     <w:tmpl w:val="3F98FC38"/>
@@ -12052,19 +12230,19 @@
       </w:pPr>
     </w:lvl>
   </w:abstractNum>
-  <w:abstractNum w:abstractNumId="26">
+  <w:abstractNum w:abstractNumId="27">
     <w:nsid w:val="66F03FB6"/>
     <w:multiLevelType w:val="multilevel"/>
     <w:tmpl w:val="0415001F"/>
     <w:numStyleLink w:val="Styl1"/>
   </w:abstractNum>
-  <w:abstractNum w:abstractNumId="27">
+  <w:abstractNum w:abstractNumId="28">
     <w:nsid w:val="73BF3F8B"/>
     <w:multiLevelType w:val="multilevel"/>
     <w:tmpl w:val="0415001F"/>
     <w:numStyleLink w:val="Styl1"/>
   </w:abstractNum>
-  <w:abstractNum w:abstractNumId="28">
+  <w:abstractNum w:abstractNumId="29">
     <w:nsid w:val="783D1183"/>
     <w:multiLevelType w:val="hybridMultilevel"/>
     <w:tmpl w:val="B7AE04A6"/>
@@ -12154,22 +12332,22 @@
     </w:lvl>
   </w:abstractNum>
   <w:num w:numId="1">
-    <w:abstractNumId w:val="23"/>
+    <w:abstractNumId w:val="24"/>
   </w:num>
   <w:num w:numId="2">
-    <w:abstractNumId w:val="15"/>
+    <w:abstractNumId w:val="16"/>
   </w:num>
   <w:num w:numId="3">
-    <w:abstractNumId w:val="25"/>
+    <w:abstractNumId w:val="26"/>
   </w:num>
   <w:num w:numId="4">
-    <w:abstractNumId w:val="19"/>
+    <w:abstractNumId w:val="20"/>
   </w:num>
   <w:num w:numId="5">
-    <w:abstractNumId w:val="16"/>
+    <w:abstractNumId w:val="17"/>
   </w:num>
   <w:num w:numId="6">
-    <w:abstractNumId w:val="19"/>
+    <w:abstractNumId w:val="20"/>
     <w:lvlOverride w:ilvl="0">
       <w:startOverride w:val="1"/>
     </w:lvlOverride>
@@ -12199,64 +12377,64 @@
     </w:lvlOverride>
   </w:num>
   <w:num w:numId="7">
+    <w:abstractNumId w:val="22"/>
+  </w:num>
+  <w:num w:numId="8">
+    <w:abstractNumId w:val="18"/>
+  </w:num>
+  <w:num w:numId="9">
+    <w:abstractNumId w:val="6"/>
+  </w:num>
+  <w:num w:numId="10">
+    <w:abstractNumId w:val="13"/>
+  </w:num>
+  <w:num w:numId="11">
+    <w:abstractNumId w:val="23"/>
+  </w:num>
+  <w:num w:numId="12">
+    <w:abstractNumId w:val="8"/>
+  </w:num>
+  <w:num w:numId="13">
+    <w:abstractNumId w:val="28"/>
+  </w:num>
+  <w:num w:numId="14">
+    <w:abstractNumId w:val="3"/>
+  </w:num>
+  <w:num w:numId="15">
+    <w:abstractNumId w:val="25"/>
+  </w:num>
+  <w:num w:numId="16">
+    <w:abstractNumId w:val="19"/>
+  </w:num>
+  <w:num w:numId="17">
+    <w:abstractNumId w:val="15"/>
+  </w:num>
+  <w:num w:numId="18">
     <w:abstractNumId w:val="21"/>
   </w:num>
-  <w:num w:numId="8">
-    <w:abstractNumId w:val="17"/>
+  <w:num w:numId="19">
+    <w:abstractNumId w:val="4"/>
   </w:num>
-  <w:num w:numId="9">
-    <w:abstractNumId w:val="5"/>
+  <w:num w:numId="20">
+    <w:abstractNumId w:val="27"/>
   </w:num>
-  <w:num w:numId="10">
+  <w:num w:numId="21">
+    <w:abstractNumId w:val="10"/>
+  </w:num>
+  <w:num w:numId="22">
+    <w:abstractNumId w:val="29"/>
+  </w:num>
+  <w:num w:numId="23">
     <w:abstractNumId w:val="12"/>
   </w:num>
-  <w:num w:numId="11">
-    <w:abstractNumId w:val="22"/>
-  </w:num>
-  <w:num w:numId="12">
-    <w:abstractNumId w:val="7"/>
-  </w:num>
-  <w:num w:numId="13">
-    <w:abstractNumId w:val="27"/>
-  </w:num>
-  <w:num w:numId="14">
-    <w:abstractNumId w:val="2"/>
-  </w:num>
-  <w:num w:numId="15">
-    <w:abstractNumId w:val="24"/>
-  </w:num>
-  <w:num w:numId="16">
-    <w:abstractNumId w:val="18"/>
-  </w:num>
-  <w:num w:numId="17">
-    <w:abstractNumId w:val="14"/>
-  </w:num>
-  <w:num w:numId="18">
-    <w:abstractNumId w:val="20"/>
-  </w:num>
-  <w:num w:numId="19">
-    <w:abstractNumId w:val="3"/>
-  </w:num>
-  <w:num w:numId="20">
-    <w:abstractNumId w:val="26"/>
-  </w:num>
-  <w:num w:numId="21">
-    <w:abstractNumId w:val="9"/>
-  </w:num>
-  <w:num w:numId="22">
-    <w:abstractNumId w:val="28"/>
-  </w:num>
-  <w:num w:numId="23">
-    <w:abstractNumId w:val="11"/>
-  </w:num>
   <w:num w:numId="24">
-    <w:abstractNumId w:val="4"/>
+    <w:abstractNumId w:val="5"/>
   </w:num>
   <w:num w:numId="25">
     <w:abstractNumId w:val="0"/>
   </w:num>
   <w:num w:numId="26">
-    <w:abstractNumId w:val="9"/>
+    <w:abstractNumId w:val="10"/>
     <w:lvlOverride w:ilvl="0">
       <w:startOverride w:val="1"/>
     </w:lvlOverride>
@@ -12286,19 +12464,22 @@
     </w:lvlOverride>
   </w:num>
   <w:num w:numId="27">
-    <w:abstractNumId w:val="10"/>
+    <w:abstractNumId w:val="11"/>
   </w:num>
   <w:num w:numId="28">
-    <w:abstractNumId w:val="1"/>
+    <w:abstractNumId w:val="2"/>
   </w:num>
   <w:num w:numId="29">
-    <w:abstractNumId w:val="13"/>
+    <w:abstractNumId w:val="14"/>
   </w:num>
   <w:num w:numId="30">
-    <w:abstractNumId w:val="8"/>
+    <w:abstractNumId w:val="9"/>
   </w:num>
   <w:num w:numId="31">
-    <w:abstractNumId w:val="6"/>
+    <w:abstractNumId w:val="7"/>
+  </w:num>
+  <w:num w:numId="32">
+    <w:abstractNumId w:val="1"/>
   </w:num>
 </w:numbering>
 </file>
@@ -13811,7 +13992,7 @@
 </file>
 
 <file path=customXml/itemProps1.xml><?xml version="1.0" encoding="utf-8"?>
-<ds:datastoreItem xmlns:ds="http://schemas.openxmlformats.org/officeDocument/2006/customXml" ds:itemID="{E4C5B0D4-D244-4BEB-8B2D-5BE9938E1B66}">
+<ds:datastoreItem xmlns:ds="http://schemas.openxmlformats.org/officeDocument/2006/customXml" ds:itemID="{B64000DA-F261-409F-80C4-09EEE2F17C83}">
   <ds:schemaRefs>
     <ds:schemaRef ds:uri="http://schemas.openxmlformats.org/officeDocument/2006/bibliography"/>
   </ds:schemaRefs>

</xml_diff>

<commit_message>
Diagramy use_case oraz sekwencji
</commit_message>
<xml_diff>
--- a/dokumentacja/Praca magisterska.docx
+++ b/dokumentacja/Praca magisterska.docx
@@ -29,12 +29,12 @@
               <w:right w:w="20" w:type="dxa"/>
             </w:tcMar>
           </w:tcPr>
-          <w:bookmarkStart w:id="0" w:name="__bookmark_1"/>
-          <w:bookmarkEnd w:id="0"/>
           <w:p>
             <w:pPr>
               <w:spacing w:line="240" w:lineRule="auto"/>
             </w:pPr>
+            <w:bookmarkStart w:id="0" w:name="__bookmark_1"/>
+            <w:bookmarkEnd w:id="0"/>
             <w:r>
               <w:rPr>
                 <w:noProof/>
@@ -112,7 +112,7 @@
                 </mc:Choice>
                 <mc:Fallback>
                   <w:pict>
-                    <v:rect w14:anchorId="0BA0C21D" id="AutoShape 4" o:spid="_x0000_s1026" style="position:absolute;margin-left:0;margin-top:0;width:50pt;height:50pt;z-index:251660288;visibility:hidden;mso-wrap-style:square;mso-width-percent:0;mso-height-percent:0;mso-wrap-distance-left:9pt;mso-wrap-distance-top:0;mso-wrap-distance-right:9pt;mso-wrap-distance-bottom:0;mso-position-horizontal:absolute;mso-position-horizontal-relative:text;mso-position-vertical:absolute;mso-position-vertical-relative:text;mso-width-percent:0;mso-height-percent:0;mso-width-relative:page;mso-height-relative:page;v-text-anchor:top" o:gfxdata="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" filled="f" stroked="f">
+                    <v:rect w14:anchorId="02CB6920" id="AutoShape 4" o:spid="_x0000_s1026" style="position:absolute;margin-left:0;margin-top:0;width:50pt;height:50pt;z-index:251660288;visibility:hidden;mso-wrap-style:square;mso-width-percent:0;mso-height-percent:0;mso-wrap-distance-left:9pt;mso-wrap-distance-top:0;mso-wrap-distance-right:9pt;mso-wrap-distance-bottom:0;mso-position-horizontal:absolute;mso-position-horizontal-relative:text;mso-position-vertical:absolute;mso-position-vertical-relative:text;mso-width-percent:0;mso-height-percent:0;mso-width-relative:page;mso-height-relative:page;v-text-anchor:top" o:gfxdata="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" filled="f" stroked="f">
                       <o:lock v:ext="edit" aspectratio="t" selection="t"/>
                     </v:rect>
                   </w:pict>
@@ -318,7 +318,7 @@
                 </mc:Choice>
                 <mc:Fallback>
                   <w:pict>
-                    <v:rect w14:anchorId="230351B4" id="AutoShape 5" o:spid="_x0000_s1026" style="position:absolute;margin-left:0;margin-top:0;width:50pt;height:50pt;z-index:251661312;visibility:hidden;mso-wrap-style:square;mso-width-percent:0;mso-height-percent:0;mso-wrap-distance-left:9pt;mso-wrap-distance-top:0;mso-wrap-distance-right:9pt;mso-wrap-distance-bottom:0;mso-position-horizontal:absolute;mso-position-horizontal-relative:text;mso-position-vertical:absolute;mso-position-vertical-relative:text;mso-width-percent:0;mso-height-percent:0;mso-width-relative:page;mso-height-relative:page;v-text-anchor:top" o:gfxdata="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" filled="f" stroked="f">
+                    <v:rect w14:anchorId="4F2C337B" id="AutoShape 5" o:spid="_x0000_s1026" style="position:absolute;margin-left:0;margin-top:0;width:50pt;height:50pt;z-index:251661312;visibility:hidden;mso-wrap-style:square;mso-width-percent:0;mso-height-percent:0;mso-wrap-distance-left:9pt;mso-wrap-distance-top:0;mso-wrap-distance-right:9pt;mso-wrap-distance-bottom:0;mso-position-horizontal:absolute;mso-position-horizontal-relative:text;mso-position-vertical:absolute;mso-position-vertical-relative:text;mso-width-percent:0;mso-height-percent:0;mso-width-relative:page;mso-height-relative:page;v-text-anchor:top" o:gfxdata="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" filled="f" stroked="f">
                       <o:lock v:ext="edit" aspectratio="t" selection="t"/>
                     </v:rect>
                   </w:pict>
@@ -1629,7 +1629,7 @@
                 </mc:Choice>
                 <mc:Fallback>
                   <w:pict>
-                    <v:rect w14:anchorId="5C39BEAF" id="AutoShape 6" o:spid="_x0000_s1026" style="position:absolute;margin-left:0;margin-top:0;width:50pt;height:50pt;z-index:251663360;visibility:hidden;mso-wrap-style:square;mso-width-percent:0;mso-height-percent:0;mso-wrap-distance-left:9pt;mso-wrap-distance-top:0;mso-wrap-distance-right:9pt;mso-wrap-distance-bottom:0;mso-position-horizontal:absolute;mso-position-horizontal-relative:text;mso-position-vertical:absolute;mso-position-vertical-relative:text;mso-width-percent:0;mso-height-percent:0;mso-width-relative:page;mso-height-relative:page;v-text-anchor:top" o:gfxdata="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" filled="f" stroked="f">
+                    <v:rect w14:anchorId="56661863" id="AutoShape 6" o:spid="_x0000_s1026" style="position:absolute;margin-left:0;margin-top:0;width:50pt;height:50pt;z-index:251663360;visibility:hidden;mso-wrap-style:square;mso-width-percent:0;mso-height-percent:0;mso-wrap-distance-left:9pt;mso-wrap-distance-top:0;mso-wrap-distance-right:9pt;mso-wrap-distance-bottom:0;mso-position-horizontal:absolute;mso-position-horizontal-relative:text;mso-position-vertical:absolute;mso-position-vertical-relative:text;mso-width-percent:0;mso-height-percent:0;mso-width-relative:page;mso-height-relative:page;v-text-anchor:top" o:gfxdata="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" filled="f" stroked="f">
                       <o:lock v:ext="edit" aspectratio="t" selection="t"/>
                     </v:rect>
                   </w:pict>
@@ -1732,7 +1732,7 @@
                 </mc:Choice>
                 <mc:Fallback>
                   <w:pict>
-                    <v:rect w14:anchorId="3C11232E" id="AutoShape 7" o:spid="_x0000_s1026" style="position:absolute;margin-left:0;margin-top:0;width:50pt;height:50pt;z-index:251664384;visibility:hidden;mso-wrap-style:square;mso-width-percent:0;mso-height-percent:0;mso-wrap-distance-left:9pt;mso-wrap-distance-top:0;mso-wrap-distance-right:9pt;mso-wrap-distance-bottom:0;mso-position-horizontal:absolute;mso-position-horizontal-relative:text;mso-position-vertical:absolute;mso-position-vertical-relative:text;mso-width-percent:0;mso-height-percent:0;mso-width-relative:page;mso-height-relative:page;v-text-anchor:top" o:gfxdata="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" filled="f" stroked="f">
+                    <v:rect w14:anchorId="08C74C88" id="AutoShape 7" o:spid="_x0000_s1026" style="position:absolute;margin-left:0;margin-top:0;width:50pt;height:50pt;z-index:251664384;visibility:hidden;mso-wrap-style:square;mso-width-percent:0;mso-height-percent:0;mso-wrap-distance-left:9pt;mso-wrap-distance-top:0;mso-wrap-distance-right:9pt;mso-wrap-distance-bottom:0;mso-position-horizontal:absolute;mso-position-horizontal-relative:text;mso-position-vertical:absolute;mso-position-vertical-relative:text;mso-width-percent:0;mso-height-percent:0;mso-width-relative:page;mso-height-relative:page;v-text-anchor:top" o:gfxdata="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" filled="f" stroked="f">
                       <o:lock v:ext="edit" aspectratio="t" selection="t"/>
                     </v:rect>
                   </w:pict>
@@ -3253,7 +3253,7 @@
         <w:pStyle w:val="Nagwekbezlisty"/>
       </w:pPr>
       <w:bookmarkStart w:id="4" w:name="_Toc454909575"/>
-      <w:bookmarkStart w:id="5" w:name="_Toc510026745"/>
+      <w:bookmarkStart w:id="5" w:name="_Toc510552645"/>
       <w:r>
         <w:lastRenderedPageBreak/>
         <w:t>Streszczenie</w:t>
@@ -3415,7 +3415,7 @@
           <w:lang w:val="en-US"/>
         </w:rPr>
       </w:pPr>
-      <w:bookmarkStart w:id="7" w:name="_Toc510026746"/>
+      <w:bookmarkStart w:id="7" w:name="_Toc510552646"/>
       <w:r>
         <w:rPr>
           <w:lang w:val="en-US"/>
@@ -3482,7 +3482,7 @@
         <w:pStyle w:val="Nagwekbezlisty"/>
       </w:pPr>
       <w:bookmarkStart w:id="8" w:name="_Toc454909577"/>
-      <w:bookmarkStart w:id="9" w:name="_Toc510026747"/>
+      <w:bookmarkStart w:id="9" w:name="_Toc510552647"/>
       <w:r>
         <w:lastRenderedPageBreak/>
         <w:t>Spis treści</w:t>
@@ -3509,7 +3509,7 @@
       <w:r>
         <w:fldChar w:fldCharType="separate"/>
       </w:r>
-      <w:hyperlink w:anchor="_Toc510026745" w:history="1">
+      <w:hyperlink w:anchor="_Toc510552645" w:history="1">
         <w:r>
           <w:rPr>
             <w:rStyle w:val="Hyperlink"/>
@@ -3536,7 +3536,7 @@
             <w:noProof/>
             <w:webHidden/>
           </w:rPr>
-          <w:instrText xml:space="preserve"> PAGEREF _Toc510026745 \h </w:instrText>
+          <w:instrText xml:space="preserve"> PAGEREF _Toc510552645 \h </w:instrText>
         </w:r>
         <w:r>
           <w:rPr>
@@ -3577,7 +3577,7 @@
           <w:szCs w:val="22"/>
         </w:rPr>
       </w:pPr>
-      <w:hyperlink w:anchor="_Toc510026746" w:history="1">
+      <w:hyperlink w:anchor="_Toc510552646" w:history="1">
         <w:r>
           <w:rPr>
             <w:rStyle w:val="Hyperlink"/>
@@ -3605,7 +3605,7 @@
             <w:noProof/>
             <w:webHidden/>
           </w:rPr>
-          <w:instrText xml:space="preserve"> PAGEREF _Toc510026746 \h </w:instrText>
+          <w:instrText xml:space="preserve"> PAGEREF _Toc510552646 \h </w:instrText>
         </w:r>
         <w:r>
           <w:rPr>
@@ -3646,7 +3646,7 @@
           <w:szCs w:val="22"/>
         </w:rPr>
       </w:pPr>
-      <w:hyperlink w:anchor="_Toc510026747" w:history="1">
+      <w:hyperlink w:anchor="_Toc510552647" w:history="1">
         <w:r>
           <w:rPr>
             <w:rStyle w:val="Hyperlink"/>
@@ -3673,7 +3673,7 @@
             <w:noProof/>
             <w:webHidden/>
           </w:rPr>
-          <w:instrText xml:space="preserve"> PAGEREF _Toc510026747 \h </w:instrText>
+          <w:instrText xml:space="preserve"> PAGEREF _Toc510552647 \h </w:instrText>
         </w:r>
         <w:r>
           <w:rPr>
@@ -3714,7 +3714,7 @@
           <w:szCs w:val="22"/>
         </w:rPr>
       </w:pPr>
-      <w:hyperlink w:anchor="_Toc510026748" w:history="1">
+      <w:hyperlink w:anchor="_Toc510552648" w:history="1">
         <w:r>
           <w:rPr>
             <w:rStyle w:val="Hyperlink"/>
@@ -3757,7 +3757,7 @@
             <w:noProof/>
             <w:webHidden/>
           </w:rPr>
-          <w:instrText xml:space="preserve"> PAGEREF _Toc510026748 \h </w:instrText>
+          <w:instrText xml:space="preserve"> PAGEREF _Toc510552648 \h </w:instrText>
         </w:r>
         <w:r>
           <w:rPr>
@@ -3802,7 +3802,7 @@
           <w:szCs w:val="22"/>
         </w:rPr>
       </w:pPr>
-      <w:hyperlink w:anchor="_Toc510026749" w:history="1">
+      <w:hyperlink w:anchor="_Toc510552649" w:history="1">
         <w:r>
           <w:rPr>
             <w:rStyle w:val="Hyperlink"/>
@@ -3845,7 +3845,7 @@
             <w:noProof/>
             <w:webHidden/>
           </w:rPr>
-          <w:instrText xml:space="preserve"> PAGEREF _Toc510026749 \h </w:instrText>
+          <w:instrText xml:space="preserve"> PAGEREF _Toc510552649 \h </w:instrText>
         </w:r>
         <w:r>
           <w:rPr>
@@ -3890,7 +3890,7 @@
           <w:szCs w:val="22"/>
         </w:rPr>
       </w:pPr>
-      <w:hyperlink w:anchor="_Toc510026750" w:history="1">
+      <w:hyperlink w:anchor="_Toc510552650" w:history="1">
         <w:r>
           <w:rPr>
             <w:rStyle w:val="Hyperlink"/>
@@ -3933,7 +3933,7 @@
             <w:noProof/>
             <w:webHidden/>
           </w:rPr>
-          <w:instrText xml:space="preserve"> PAGEREF _Toc510026750 \h </w:instrText>
+          <w:instrText xml:space="preserve"> PAGEREF _Toc510552650 \h </w:instrText>
         </w:r>
         <w:r>
           <w:rPr>
@@ -3978,7 +3978,7 @@
           <w:szCs w:val="22"/>
         </w:rPr>
       </w:pPr>
-      <w:hyperlink w:anchor="_Toc510026751" w:history="1">
+      <w:hyperlink w:anchor="_Toc510552651" w:history="1">
         <w:r>
           <w:rPr>
             <w:rStyle w:val="Hyperlink"/>
@@ -4021,7 +4021,7 @@
             <w:noProof/>
             <w:webHidden/>
           </w:rPr>
-          <w:instrText xml:space="preserve"> PAGEREF _Toc510026751 \h </w:instrText>
+          <w:instrText xml:space="preserve"> PAGEREF _Toc510552651 \h </w:instrText>
         </w:r>
         <w:r>
           <w:rPr>
@@ -4062,7 +4062,7 @@
           <w:szCs w:val="22"/>
         </w:rPr>
       </w:pPr>
-      <w:hyperlink w:anchor="_Toc510026752" w:history="1">
+      <w:hyperlink w:anchor="_Toc510552652" w:history="1">
         <w:r>
           <w:rPr>
             <w:rStyle w:val="Hyperlink"/>
@@ -4105,7 +4105,7 @@
             <w:noProof/>
             <w:webHidden/>
           </w:rPr>
-          <w:instrText xml:space="preserve"> PAGEREF _Toc510026752 \h </w:instrText>
+          <w:instrText xml:space="preserve"> PAGEREF _Toc510552652 \h </w:instrText>
         </w:r>
         <w:r>
           <w:rPr>
@@ -4150,7 +4150,7 @@
           <w:szCs w:val="22"/>
         </w:rPr>
       </w:pPr>
-      <w:hyperlink w:anchor="_Toc510026753" w:history="1">
+      <w:hyperlink w:anchor="_Toc510552653" w:history="1">
         <w:r>
           <w:rPr>
             <w:rStyle w:val="Hyperlink"/>
@@ -4193,7 +4193,7 @@
             <w:noProof/>
             <w:webHidden/>
           </w:rPr>
-          <w:instrText xml:space="preserve"> PAGEREF _Toc510026753 \h </w:instrText>
+          <w:instrText xml:space="preserve"> PAGEREF _Toc510552653 \h </w:instrText>
         </w:r>
         <w:r>
           <w:rPr>
@@ -4238,7 +4238,7 @@
           <w:szCs w:val="22"/>
         </w:rPr>
       </w:pPr>
-      <w:hyperlink w:anchor="_Toc510026754" w:history="1">
+      <w:hyperlink w:anchor="_Toc510552654" w:history="1">
         <w:r>
           <w:rPr>
             <w:rStyle w:val="Hyperlink"/>
@@ -4281,7 +4281,7 @@
             <w:noProof/>
             <w:webHidden/>
           </w:rPr>
-          <w:instrText xml:space="preserve"> PAGEREF _Toc510026754 \h </w:instrText>
+          <w:instrText xml:space="preserve"> PAGEREF _Toc510552654 \h </w:instrText>
         </w:r>
         <w:r>
           <w:rPr>
@@ -4326,7 +4326,7 @@
           <w:szCs w:val="22"/>
         </w:rPr>
       </w:pPr>
-      <w:hyperlink w:anchor="_Toc510026755" w:history="1">
+      <w:hyperlink w:anchor="_Toc510552655" w:history="1">
         <w:r>
           <w:rPr>
             <w:rStyle w:val="Hyperlink"/>
@@ -4369,7 +4369,7 @@
             <w:noProof/>
             <w:webHidden/>
           </w:rPr>
-          <w:instrText xml:space="preserve"> PAGEREF _Toc510026755 \h </w:instrText>
+          <w:instrText xml:space="preserve"> PAGEREF _Toc510552655 \h </w:instrText>
         </w:r>
         <w:r>
           <w:rPr>
@@ -4414,7 +4414,7 @@
           <w:szCs w:val="22"/>
         </w:rPr>
       </w:pPr>
-      <w:hyperlink w:anchor="_Toc510026756" w:history="1">
+      <w:hyperlink w:anchor="_Toc510552656" w:history="1">
         <w:r>
           <w:rPr>
             <w:rStyle w:val="Hyperlink"/>
@@ -4436,21 +4436,7 @@
             <w:rStyle w:val="Hyperlink"/>
             <w:noProof/>
           </w:rPr>
-          <w:t>Kom</w:t>
-        </w:r>
-        <w:r>
-          <w:rPr>
-            <w:rStyle w:val="Hyperlink"/>
-            <w:noProof/>
-          </w:rPr>
-          <w:t>u</w:t>
-        </w:r>
-        <w:r>
-          <w:rPr>
-            <w:rStyle w:val="Hyperlink"/>
-            <w:noProof/>
-          </w:rPr>
-          <w:t>nikacja</w:t>
+          <w:t>Komunikacja</w:t>
         </w:r>
         <w:r>
           <w:rPr>
@@ -4471,7 +4457,7 @@
             <w:noProof/>
             <w:webHidden/>
           </w:rPr>
-          <w:instrText xml:space="preserve"> PAGEREF _Toc510026756 \h </w:instrText>
+          <w:instrText xml:space="preserve"> PAGEREF _Toc510552656 \h </w:instrText>
         </w:r>
         <w:r>
           <w:rPr>
@@ -4516,7 +4502,7 @@
           <w:szCs w:val="22"/>
         </w:rPr>
       </w:pPr>
-      <w:hyperlink w:anchor="_Toc510026757" w:history="1">
+      <w:hyperlink w:anchor="_Toc510552657" w:history="1">
         <w:r>
           <w:rPr>
             <w:rStyle w:val="Hyperlink"/>
@@ -4559,7 +4545,7 @@
             <w:noProof/>
             <w:webHidden/>
           </w:rPr>
-          <w:instrText xml:space="preserve"> PAGEREF _Toc510026757 \h </w:instrText>
+          <w:instrText xml:space="preserve"> PAGEREF _Toc510552657 \h </w:instrText>
         </w:r>
         <w:r>
           <w:rPr>
@@ -4579,7 +4565,7 @@
             <w:noProof/>
             <w:webHidden/>
           </w:rPr>
-          <w:t>19</w:t>
+          <w:t>22</w:t>
         </w:r>
         <w:r>
           <w:rPr>
@@ -4600,7 +4586,7 @@
           <w:szCs w:val="22"/>
         </w:rPr>
       </w:pPr>
-      <w:hyperlink w:anchor="_Toc510026758" w:history="1">
+      <w:hyperlink w:anchor="_Toc510552658" w:history="1">
         <w:r>
           <w:rPr>
             <w:rStyle w:val="Hyperlink"/>
@@ -4643,7 +4629,7 @@
             <w:noProof/>
             <w:webHidden/>
           </w:rPr>
-          <w:instrText xml:space="preserve"> PAGEREF _Toc510026758 \h </w:instrText>
+          <w:instrText xml:space="preserve"> PAGEREF _Toc510552658 \h </w:instrText>
         </w:r>
         <w:r>
           <w:rPr>
@@ -4663,7 +4649,7 @@
             <w:noProof/>
             <w:webHidden/>
           </w:rPr>
-          <w:t>20</w:t>
+          <w:t>23</w:t>
         </w:r>
         <w:r>
           <w:rPr>
@@ -4684,7 +4670,7 @@
           <w:szCs w:val="22"/>
         </w:rPr>
       </w:pPr>
-      <w:hyperlink w:anchor="_Toc510026759" w:history="1">
+      <w:hyperlink w:anchor="_Toc510552659" w:history="1">
         <w:r>
           <w:rPr>
             <w:rStyle w:val="Hyperlink"/>
@@ -4727,7 +4713,7 @@
             <w:noProof/>
             <w:webHidden/>
           </w:rPr>
-          <w:instrText xml:space="preserve"> PAGEREF _Toc510026759 \h </w:instrText>
+          <w:instrText xml:space="preserve"> PAGEREF _Toc510552659 \h </w:instrText>
         </w:r>
         <w:r>
           <w:rPr>
@@ -4747,7 +4733,7 @@
             <w:noProof/>
             <w:webHidden/>
           </w:rPr>
-          <w:t>21</w:t>
+          <w:t>24</w:t>
         </w:r>
         <w:r>
           <w:rPr>
@@ -4768,7 +4754,7 @@
           <w:szCs w:val="22"/>
         </w:rPr>
       </w:pPr>
-      <w:hyperlink w:anchor="_Toc510026760" w:history="1">
+      <w:hyperlink w:anchor="_Toc510552660" w:history="1">
         <w:r>
           <w:rPr>
             <w:rStyle w:val="Hyperlink"/>
@@ -4795,7 +4781,7 @@
             <w:noProof/>
             <w:webHidden/>
           </w:rPr>
-          <w:instrText xml:space="preserve"> PAGEREF _Toc510026760 \h </w:instrText>
+          <w:instrText xml:space="preserve"> PAGEREF _Toc510552660 \h </w:instrText>
         </w:r>
         <w:r>
           <w:rPr>
@@ -4815,7 +4801,7 @@
             <w:noProof/>
             <w:webHidden/>
           </w:rPr>
-          <w:t>22</w:t>
+          <w:t>25</w:t>
         </w:r>
         <w:r>
           <w:rPr>
@@ -4836,7 +4822,7 @@
           <w:szCs w:val="22"/>
         </w:rPr>
       </w:pPr>
-      <w:hyperlink w:anchor="_Toc510026761" w:history="1">
+      <w:hyperlink w:anchor="_Toc510552661" w:history="1">
         <w:r>
           <w:rPr>
             <w:rStyle w:val="Hyperlink"/>
@@ -4863,7 +4849,7 @@
             <w:noProof/>
             <w:webHidden/>
           </w:rPr>
-          <w:instrText xml:space="preserve"> PAGEREF _Toc510026761 \h </w:instrText>
+          <w:instrText xml:space="preserve"> PAGEREF _Toc510552661 \h </w:instrText>
         </w:r>
         <w:r>
           <w:rPr>
@@ -4883,7 +4869,7 @@
             <w:noProof/>
             <w:webHidden/>
           </w:rPr>
-          <w:t>23</w:t>
+          <w:t>26</w:t>
         </w:r>
         <w:r>
           <w:rPr>
@@ -4904,7 +4890,7 @@
           <w:szCs w:val="22"/>
         </w:rPr>
       </w:pPr>
-      <w:hyperlink w:anchor="_Toc510026762" w:history="1">
+      <w:hyperlink w:anchor="_Toc510552662" w:history="1">
         <w:r>
           <w:rPr>
             <w:rStyle w:val="Hyperlink"/>
@@ -4931,7 +4917,7 @@
             <w:noProof/>
             <w:webHidden/>
           </w:rPr>
-          <w:instrText xml:space="preserve"> PAGEREF _Toc510026762 \h </w:instrText>
+          <w:instrText xml:space="preserve"> PAGEREF _Toc510552662 \h </w:instrText>
         </w:r>
         <w:r>
           <w:rPr>
@@ -4951,7 +4937,7 @@
             <w:noProof/>
             <w:webHidden/>
           </w:rPr>
-          <w:t>24</w:t>
+          <w:t>27</w:t>
         </w:r>
         <w:r>
           <w:rPr>
@@ -4972,7 +4958,7 @@
         <w:pStyle w:val="Heading1"/>
       </w:pPr>
       <w:bookmarkStart w:id="10" w:name="_Toc454909578"/>
-      <w:bookmarkStart w:id="11" w:name="_Toc510026748"/>
+      <w:bookmarkStart w:id="11" w:name="_Toc510552648"/>
       <w:r>
         <w:lastRenderedPageBreak/>
         <w:t>Wstęp</w:t>
@@ -5054,7 +5040,7 @@
       <w:pPr>
         <w:pStyle w:val="Heading2"/>
       </w:pPr>
-      <w:bookmarkStart w:id="12" w:name="_Toc510026749"/>
+      <w:bookmarkStart w:id="12" w:name="_Toc510552649"/>
       <w:r>
         <w:lastRenderedPageBreak/>
         <w:t>Cele pracy</w:t>
@@ -5087,7 +5073,7 @@
       <w:pPr>
         <w:pStyle w:val="Heading2"/>
       </w:pPr>
-      <w:bookmarkStart w:id="13" w:name="_Toc510026750"/>
+      <w:bookmarkStart w:id="13" w:name="_Toc510552650"/>
       <w:r>
         <w:t>Tematyka pracy</w:t>
       </w:r>
@@ -5401,7 +5387,7 @@
       <w:pPr>
         <w:pStyle w:val="Heading2"/>
       </w:pPr>
-      <w:bookmarkStart w:id="14" w:name="_Toc510026751"/>
+      <w:bookmarkStart w:id="14" w:name="_Toc510552651"/>
       <w:r>
         <w:t>Planowanie tras pojazdów</w:t>
       </w:r>
@@ -5420,7 +5406,7 @@
       <w:pPr>
         <w:pStyle w:val="Heading1"/>
       </w:pPr>
-      <w:bookmarkStart w:id="15" w:name="_Toc510026752"/>
+      <w:bookmarkStart w:id="15" w:name="_Toc510552652"/>
       <w:r>
         <w:lastRenderedPageBreak/>
         <w:t>Opis systemu</w:t>
@@ -5431,7 +5417,7 @@
       <w:pPr>
         <w:pStyle w:val="Heading2"/>
       </w:pPr>
-      <w:bookmarkStart w:id="16" w:name="_Toc510026753"/>
+      <w:bookmarkStart w:id="16" w:name="_Toc510552653"/>
       <w:r>
         <w:t>Architektura</w:t>
       </w:r>
@@ -5479,7 +5465,7 @@
       <w:pPr>
         <w:pStyle w:val="Heading2"/>
       </w:pPr>
-      <w:bookmarkStart w:id="17" w:name="_Toc510026754"/>
+      <w:bookmarkStart w:id="17" w:name="_Toc510552654"/>
       <w:r>
         <w:t>Część kliencka</w:t>
       </w:r>
@@ -6729,7 +6715,7 @@
       <w:pPr>
         <w:pStyle w:val="Heading2"/>
       </w:pPr>
-      <w:bookmarkStart w:id="18" w:name="_Toc510026755"/>
+      <w:bookmarkStart w:id="18" w:name="_Toc510552655"/>
       <w:r>
         <w:t>Część serwerowa</w:t>
       </w:r>
@@ -7727,7 +7713,7 @@
       <w:pPr>
         <w:pStyle w:val="Heading2"/>
       </w:pPr>
-      <w:bookmarkStart w:id="19" w:name="_Toc510026756"/>
+      <w:bookmarkStart w:id="19" w:name="_Toc510552656"/>
       <w:r>
         <w:t>Komunikacja</w:t>
       </w:r>
@@ -7925,154 +7911,201 @@
       <w:pPr>
         <w:rPr>
           <w:rFonts w:ascii="Consolas" w:hAnsi="Consolas"/>
-        </w:rPr>
-      </w:pPr>
+          <w:lang w:val="en-US"/>
+        </w:rPr>
+      </w:pPr>
+      <w:proofErr w:type="spellStart"/>
+      <w:r>
+        <w:rPr>
+          <w:rFonts w:ascii="Consolas" w:hAnsi="Consolas"/>
+          <w:lang w:val="en-US"/>
+        </w:rPr>
+        <w:t>xhr.responseType</w:t>
+      </w:r>
+      <w:proofErr w:type="spellEnd"/>
+      <w:r>
+        <w:rPr>
+          <w:rFonts w:ascii="Consolas" w:hAnsi="Consolas"/>
+          <w:lang w:val="en-US"/>
+        </w:rPr>
+        <w:t xml:space="preserve"> = '</w:t>
+      </w:r>
+      <w:proofErr w:type="spellStart"/>
+      <w:r>
+        <w:rPr>
+          <w:rFonts w:ascii="Consolas" w:hAnsi="Consolas"/>
+          <w:lang w:val="en-US"/>
+        </w:rPr>
+        <w:t>arraybuffer</w:t>
+      </w:r>
+      <w:proofErr w:type="spellEnd"/>
+      <w:r>
+        <w:rPr>
+          <w:rFonts w:ascii="Consolas" w:hAnsi="Consolas"/>
+          <w:lang w:val="en-US"/>
+        </w:rPr>
+        <w:t xml:space="preserve">'; </w:t>
+      </w:r>
+    </w:p>
+    <w:p>
+      <w:pPr>
+        <w:rPr>
+          <w:rFonts w:ascii="Consolas" w:hAnsi="Consolas"/>
+          <w:lang w:val="en-US"/>
+        </w:rPr>
+      </w:pPr>
+      <w:proofErr w:type="spellStart"/>
+      <w:r>
+        <w:rPr>
+          <w:rFonts w:ascii="Consolas" w:hAnsi="Consolas"/>
+          <w:lang w:val="en-US"/>
+        </w:rPr>
+        <w:t>xhr.onload</w:t>
+      </w:r>
+      <w:proofErr w:type="spellEnd"/>
+      <w:r>
+        <w:rPr>
+          <w:rFonts w:ascii="Consolas" w:hAnsi="Consolas"/>
+          <w:lang w:val="en-US"/>
+        </w:rPr>
+        <w:t xml:space="preserve"> = </w:t>
+      </w:r>
+      <w:proofErr w:type="gramStart"/>
+      <w:r>
+        <w:rPr>
+          <w:rFonts w:ascii="Consolas" w:hAnsi="Consolas"/>
+          <w:lang w:val="en-US"/>
+        </w:rPr>
+        <w:t>function(</w:t>
+      </w:r>
+      <w:proofErr w:type="gramEnd"/>
+      <w:r>
+        <w:rPr>
+          <w:rFonts w:ascii="Consolas" w:hAnsi="Consolas"/>
+          <w:lang w:val="en-US"/>
+        </w:rPr>
+        <w:t xml:space="preserve">) {  </w:t>
+      </w:r>
+    </w:p>
+    <w:p>
+      <w:pPr>
+        <w:ind w:left="708"/>
+        <w:rPr>
+          <w:rFonts w:ascii="Consolas" w:hAnsi="Consolas"/>
+          <w:lang w:val="en-US"/>
+        </w:rPr>
+      </w:pPr>
+      <w:proofErr w:type="gramStart"/>
+      <w:r>
+        <w:rPr>
+          <w:rFonts w:ascii="Consolas" w:hAnsi="Consolas"/>
+          <w:lang w:val="en-US"/>
+        </w:rPr>
+        <w:t>if</w:t>
+      </w:r>
+      <w:proofErr w:type="gramEnd"/>
+      <w:r>
+        <w:rPr>
+          <w:rFonts w:ascii="Consolas" w:hAnsi="Consolas"/>
+          <w:lang w:val="en-US"/>
+        </w:rPr>
+        <w:t xml:space="preserve"> (</w:t>
+      </w:r>
+      <w:proofErr w:type="spellStart"/>
+      <w:r>
+        <w:rPr>
+          <w:rFonts w:ascii="Consolas" w:hAnsi="Consolas"/>
+          <w:lang w:val="en-US"/>
+        </w:rPr>
+        <w:t>this.status</w:t>
+      </w:r>
+      <w:proofErr w:type="spellEnd"/>
+      <w:r>
+        <w:rPr>
+          <w:rFonts w:ascii="Consolas" w:hAnsi="Consolas"/>
+          <w:lang w:val="en-US"/>
+        </w:rPr>
+        <w:t xml:space="preserve"> == 200) {    </w:t>
+      </w:r>
+    </w:p>
+    <w:p>
+      <w:pPr>
+        <w:ind w:left="707"/>
+        <w:rPr>
+          <w:rFonts w:ascii="Consolas" w:hAnsi="Consolas"/>
+          <w:lang w:val="en-US"/>
+        </w:rPr>
+      </w:pPr>
+      <w:r>
+        <w:rPr>
+          <w:rFonts w:ascii="Consolas" w:hAnsi="Consolas"/>
+          <w:lang w:val="en-US"/>
+        </w:rPr>
+        <w:tab/>
+      </w:r>
       <w:proofErr w:type="spellStart"/>
       <w:proofErr w:type="gramStart"/>
       <w:r>
         <w:rPr>
           <w:rFonts w:ascii="Consolas" w:hAnsi="Consolas"/>
-        </w:rPr>
-        <w:t>xhr</w:t>
-      </w:r>
-      <w:proofErr w:type="gramEnd"/>
-      <w:r>
-        <w:rPr>
-          <w:rFonts w:ascii="Consolas" w:hAnsi="Consolas"/>
-        </w:rPr>
-        <w:t>.</w:t>
-      </w:r>
-      <w:proofErr w:type="gramStart"/>
-      <w:r>
-        <w:rPr>
-          <w:rFonts w:ascii="Consolas" w:hAnsi="Consolas"/>
-        </w:rPr>
-        <w:t>responseType</w:t>
+          <w:lang w:val="en-US"/>
+        </w:rPr>
+        <w:t>var</w:t>
       </w:r>
       <w:proofErr w:type="spellEnd"/>
       <w:proofErr w:type="gramEnd"/>
       <w:r>
         <w:rPr>
           <w:rFonts w:ascii="Consolas" w:hAnsi="Consolas"/>
+          <w:lang w:val="en-US"/>
+        </w:rPr>
+        <w:t xml:space="preserve"> </w:t>
+      </w:r>
+      <w:proofErr w:type="spellStart"/>
+      <w:r>
+        <w:rPr>
+          <w:rFonts w:ascii="Consolas" w:hAnsi="Consolas"/>
+          <w:lang w:val="en-US"/>
+        </w:rPr>
+        <w:t>arraybuffer</w:t>
+      </w:r>
+      <w:proofErr w:type="spellEnd"/>
+      <w:r>
+        <w:rPr>
+          <w:rFonts w:ascii="Consolas" w:hAnsi="Consolas"/>
+          <w:lang w:val="en-US"/>
         </w:rPr>
         <w:t xml:space="preserve"> = </w:t>
       </w:r>
-      <w:r>
-        <w:rPr>
-          <w:rFonts w:ascii="Consolas" w:hAnsi="Consolas"/>
-        </w:rPr>
-        <w:t>'</w:t>
-      </w:r>
       <w:proofErr w:type="spellStart"/>
       <w:r>
         <w:rPr>
           <w:rFonts w:ascii="Consolas" w:hAnsi="Consolas"/>
-        </w:rPr>
-        <w:t>arraybuffer</w:t>
+          <w:lang w:val="en-US"/>
+        </w:rPr>
+        <w:t>this.response</w:t>
       </w:r>
       <w:proofErr w:type="spellEnd"/>
       <w:r>
         <w:rPr>
           <w:rFonts w:ascii="Consolas" w:hAnsi="Consolas"/>
-        </w:rPr>
-        <w:t xml:space="preserve">'; </w:t>
-      </w:r>
-    </w:p>
-    <w:p>
-      <w:pPr>
-        <w:rPr>
-          <w:rFonts w:ascii="Consolas" w:hAnsi="Consolas"/>
-        </w:rPr>
-      </w:pPr>
-      <w:proofErr w:type="spellStart"/>
-      <w:proofErr w:type="gramStart"/>
-      <w:r>
-        <w:rPr>
-          <w:rFonts w:ascii="Consolas" w:hAnsi="Consolas"/>
-        </w:rPr>
-        <w:t>xhr</w:t>
-      </w:r>
-      <w:proofErr w:type="gramEnd"/>
-      <w:r>
-        <w:rPr>
-          <w:rFonts w:ascii="Consolas" w:hAnsi="Consolas"/>
-        </w:rPr>
-        <w:t>.</w:t>
-      </w:r>
-      <w:proofErr w:type="gramStart"/>
-      <w:r>
-        <w:rPr>
-          <w:rFonts w:ascii="Consolas" w:hAnsi="Consolas"/>
-        </w:rPr>
-        <w:t>onload</w:t>
-      </w:r>
-      <w:proofErr w:type="spellEnd"/>
-      <w:proofErr w:type="gramEnd"/>
-      <w:r>
-        <w:rPr>
-          <w:rFonts w:ascii="Consolas" w:hAnsi="Consolas"/>
-        </w:rPr>
-        <w:t xml:space="preserve"> = </w:t>
-      </w:r>
-      <w:proofErr w:type="spellStart"/>
-      <w:r>
-        <w:rPr>
-          <w:rFonts w:ascii="Consolas" w:hAnsi="Consolas"/>
-        </w:rPr>
-        <w:t>function</w:t>
-      </w:r>
-      <w:proofErr w:type="spellEnd"/>
-      <w:r>
-        <w:rPr>
-          <w:rFonts w:ascii="Consolas" w:hAnsi="Consolas"/>
-        </w:rPr>
-        <w:t xml:space="preserve">() {  </w:t>
-      </w:r>
-    </w:p>
-    <w:p>
-      <w:pPr>
-        <w:ind w:left="708"/>
-        <w:rPr>
-          <w:rFonts w:ascii="Consolas" w:hAnsi="Consolas"/>
-        </w:rPr>
-      </w:pPr>
-      <w:proofErr w:type="spellStart"/>
-      <w:proofErr w:type="gramStart"/>
-      <w:r>
-        <w:rPr>
-          <w:rFonts w:ascii="Consolas" w:hAnsi="Consolas"/>
-        </w:rPr>
-        <w:t>if</w:t>
-      </w:r>
-      <w:proofErr w:type="spellEnd"/>
-      <w:proofErr w:type="gramEnd"/>
-      <w:r>
-        <w:rPr>
-          <w:rFonts w:ascii="Consolas" w:hAnsi="Consolas"/>
-        </w:rPr>
-        <w:t xml:space="preserve"> (</w:t>
-      </w:r>
-      <w:proofErr w:type="spellStart"/>
-      <w:r>
-        <w:rPr>
-          <w:rFonts w:ascii="Consolas" w:hAnsi="Consolas"/>
-        </w:rPr>
-        <w:t>this.</w:t>
-      </w:r>
-      <w:proofErr w:type="gramStart"/>
-      <w:r>
-        <w:rPr>
-          <w:rFonts w:ascii="Consolas" w:hAnsi="Consolas"/>
-        </w:rPr>
-        <w:t>status</w:t>
-      </w:r>
-      <w:proofErr w:type="spellEnd"/>
-      <w:proofErr w:type="gramEnd"/>
-      <w:r>
-        <w:rPr>
-          <w:rFonts w:ascii="Consolas" w:hAnsi="Consolas"/>
-        </w:rPr>
-        <w:t xml:space="preserve"> == 200) {    </w:t>
+          <w:lang w:val="en-US"/>
+        </w:rPr>
+        <w:t>;</w:t>
+      </w:r>
+    </w:p>
+    <w:p>
+      <w:pPr>
+        <w:ind w:left="1415"/>
+        <w:rPr>
+          <w:rFonts w:ascii="Consolas" w:hAnsi="Consolas"/>
+        </w:rPr>
+      </w:pPr>
+      <w:r>
+        <w:rPr>
+          <w:rFonts w:ascii="Consolas" w:hAnsi="Consolas"/>
+        </w:rPr>
+        <w:t>/* */</w:t>
       </w:r>
     </w:p>
     <w:p>
@@ -8086,88 +8119,6 @@
         <w:rPr>
           <w:rFonts w:ascii="Consolas" w:hAnsi="Consolas"/>
         </w:rPr>
-        <w:tab/>
-      </w:r>
-      <w:proofErr w:type="spellStart"/>
-      <w:proofErr w:type="gramStart"/>
-      <w:r>
-        <w:rPr>
-          <w:rFonts w:ascii="Consolas" w:hAnsi="Consolas"/>
-        </w:rPr>
-        <w:t>var</w:t>
-      </w:r>
-      <w:proofErr w:type="spellEnd"/>
-      <w:proofErr w:type="gramEnd"/>
-      <w:r>
-        <w:rPr>
-          <w:rFonts w:ascii="Consolas" w:hAnsi="Consolas"/>
-        </w:rPr>
-        <w:t xml:space="preserve"> </w:t>
-      </w:r>
-      <w:proofErr w:type="spellStart"/>
-      <w:r>
-        <w:rPr>
-          <w:rFonts w:ascii="Consolas" w:hAnsi="Consolas"/>
-        </w:rPr>
-        <w:t>arraybuffer</w:t>
-      </w:r>
-      <w:proofErr w:type="spellEnd"/>
-      <w:r>
-        <w:rPr>
-          <w:rFonts w:ascii="Consolas" w:hAnsi="Consolas"/>
-        </w:rPr>
-        <w:t xml:space="preserve"> = </w:t>
-      </w:r>
-      <w:proofErr w:type="spellStart"/>
-      <w:r>
-        <w:rPr>
-          <w:rFonts w:ascii="Consolas" w:hAnsi="Consolas"/>
-        </w:rPr>
-        <w:t>this.</w:t>
-      </w:r>
-      <w:proofErr w:type="gramStart"/>
-      <w:r>
-        <w:rPr>
-          <w:rFonts w:ascii="Consolas" w:hAnsi="Consolas"/>
-        </w:rPr>
-        <w:t>response</w:t>
-      </w:r>
-      <w:proofErr w:type="spellEnd"/>
-      <w:proofErr w:type="gramEnd"/>
-      <w:r>
-        <w:rPr>
-          <w:rFonts w:ascii="Consolas" w:hAnsi="Consolas"/>
-        </w:rPr>
-        <w:t>;</w:t>
-      </w:r>
-    </w:p>
-    <w:p>
-      <w:pPr>
-        <w:ind w:left="1415"/>
-        <w:rPr>
-          <w:rFonts w:ascii="Consolas" w:hAnsi="Consolas"/>
-        </w:rPr>
-      </w:pPr>
-      <w:r>
-        <w:rPr>
-          <w:rFonts w:ascii="Consolas" w:hAnsi="Consolas"/>
-        </w:rPr>
-        <w:t>/* */</w:t>
-      </w:r>
-    </w:p>
-    <w:p>
-      <w:pPr>
-        <w:ind w:left="707"/>
-        <w:rPr>
-          <w:rFonts w:ascii="Consolas" w:hAnsi="Consolas"/>
-          <w:lang w:val="en-US"/>
-        </w:rPr>
-      </w:pPr>
-      <w:r>
-        <w:rPr>
-          <w:rFonts w:ascii="Consolas" w:hAnsi="Consolas"/>
-          <w:lang w:val="en-US"/>
-        </w:rPr>
         <w:t xml:space="preserve">} </w:t>
       </w:r>
     </w:p>
@@ -8175,13 +8126,11 @@
       <w:pPr>
         <w:rPr>
           <w:rFonts w:ascii="Consolas" w:hAnsi="Consolas"/>
-          <w:lang w:val="en-US"/>
-        </w:rPr>
-      </w:pPr>
-      <w:r>
-        <w:rPr>
-          <w:rFonts w:ascii="Consolas" w:hAnsi="Consolas"/>
-          <w:lang w:val="en-US"/>
+        </w:rPr>
+      </w:pPr>
+      <w:r>
+        <w:rPr>
+          <w:rFonts w:ascii="Consolas" w:hAnsi="Consolas"/>
         </w:rPr>
         <w:t>};</w:t>
       </w:r>
@@ -8320,21 +8269,87 @@
       <w:pPr>
         <w:rPr>
           <w:rFonts w:ascii="Consolas" w:hAnsi="Consolas"/>
-        </w:rPr>
-      </w:pPr>
+          <w:lang w:val="en-US"/>
+        </w:rPr>
+      </w:pPr>
+      <w:proofErr w:type="gramStart"/>
+      <w:r>
+        <w:rPr>
+          <w:rFonts w:ascii="Consolas" w:hAnsi="Consolas"/>
+          <w:lang w:val="en-US"/>
+        </w:rPr>
+        <w:t>function</w:t>
+      </w:r>
+      <w:proofErr w:type="gramEnd"/>
+      <w:r>
+        <w:rPr>
+          <w:rFonts w:ascii="Consolas" w:hAnsi="Consolas"/>
+          <w:lang w:val="en-US"/>
+        </w:rPr>
+        <w:t xml:space="preserve"> </w:t>
+      </w:r>
+      <w:proofErr w:type="spellStart"/>
+      <w:r>
+        <w:rPr>
+          <w:rFonts w:ascii="Consolas" w:hAnsi="Consolas"/>
+          <w:lang w:val="en-US"/>
+        </w:rPr>
+        <w:t>getUpdates</w:t>
+      </w:r>
+      <w:proofErr w:type="spellEnd"/>
+      <w:r>
+        <w:rPr>
+          <w:rFonts w:ascii="Consolas" w:hAnsi="Consolas"/>
+          <w:lang w:val="en-US"/>
+        </w:rPr>
+        <w:t>(</w:t>
+      </w:r>
+      <w:proofErr w:type="spellStart"/>
+      <w:r>
+        <w:rPr>
+          <w:rFonts w:ascii="Consolas" w:hAnsi="Consolas"/>
+          <w:lang w:val="en-US"/>
+        </w:rPr>
+        <w:t>url</w:t>
+      </w:r>
+      <w:proofErr w:type="spellEnd"/>
+      <w:r>
+        <w:rPr>
+          <w:rFonts w:ascii="Consolas" w:hAnsi="Consolas"/>
+          <w:lang w:val="en-US"/>
+        </w:rPr>
+        <w:t>){</w:t>
+      </w:r>
+    </w:p>
+    <w:p>
+      <w:pPr>
+        <w:rPr>
+          <w:rFonts w:ascii="Consolas" w:hAnsi="Consolas"/>
+          <w:lang w:val="en-US"/>
+        </w:rPr>
+      </w:pPr>
+      <w:r>
+        <w:rPr>
+          <w:rFonts w:ascii="Consolas" w:hAnsi="Consolas"/>
+          <w:lang w:val="en-US"/>
+        </w:rPr>
+        <w:tab/>
+      </w:r>
       <w:proofErr w:type="spellStart"/>
       <w:proofErr w:type="gramStart"/>
       <w:r>
         <w:rPr>
           <w:rFonts w:ascii="Consolas" w:hAnsi="Consolas"/>
-        </w:rPr>
-        <w:t>function</w:t>
+          <w:lang w:val="en-US"/>
+        </w:rPr>
+        <w:t>var</w:t>
       </w:r>
       <w:proofErr w:type="spellEnd"/>
       <w:proofErr w:type="gramEnd"/>
       <w:r>
         <w:rPr>
           <w:rFonts w:ascii="Consolas" w:hAnsi="Consolas"/>
+          <w:lang w:val="en-US"/>
         </w:rPr>
         <w:t xml:space="preserve"> </w:t>
       </w:r>
@@ -8342,41 +8357,53 @@
       <w:r>
         <w:rPr>
           <w:rFonts w:ascii="Consolas" w:hAnsi="Consolas"/>
-        </w:rPr>
-        <w:t>getUpdates</w:t>
+          <w:lang w:val="en-US"/>
+        </w:rPr>
+        <w:t>xhr</w:t>
       </w:r>
       <w:proofErr w:type="spellEnd"/>
       <w:r>
         <w:rPr>
           <w:rFonts w:ascii="Consolas" w:hAnsi="Consolas"/>
-        </w:rPr>
-        <w:t>(</w:t>
+          <w:lang w:val="en-US"/>
+        </w:rPr>
+        <w:t xml:space="preserve"> = new </w:t>
       </w:r>
       <w:proofErr w:type="spellStart"/>
       <w:r>
         <w:rPr>
           <w:rFonts w:ascii="Consolas" w:hAnsi="Consolas"/>
-        </w:rPr>
-        <w:t>url</w:t>
+          <w:lang w:val="en-US"/>
+        </w:rPr>
+        <w:t>XMLHttp</w:t>
+      </w:r>
+      <w:r>
+        <w:rPr>
+          <w:rFonts w:ascii="Consolas" w:hAnsi="Consolas"/>
+          <w:lang w:val="en-US"/>
+        </w:rPr>
+        <w:t>Request</w:t>
       </w:r>
       <w:proofErr w:type="spellEnd"/>
       <w:r>
         <w:rPr>
           <w:rFonts w:ascii="Consolas" w:hAnsi="Consolas"/>
-        </w:rPr>
-        <w:t>){</w:t>
-      </w:r>
-    </w:p>
-    <w:p>
-      <w:pPr>
-        <w:rPr>
-          <w:rFonts w:ascii="Consolas" w:hAnsi="Consolas"/>
-          <w:lang w:val="en-US"/>
-        </w:rPr>
-      </w:pPr>
-      <w:r>
-        <w:rPr>
-          <w:rFonts w:ascii="Consolas" w:hAnsi="Consolas"/>
+          <w:lang w:val="en-US"/>
+        </w:rPr>
+        <w:t>();</w:t>
+      </w:r>
+    </w:p>
+    <w:p>
+      <w:pPr>
+        <w:rPr>
+          <w:rFonts w:ascii="Consolas" w:hAnsi="Consolas"/>
+          <w:lang w:val="en-US"/>
+        </w:rPr>
+      </w:pPr>
+      <w:r>
+        <w:rPr>
+          <w:rFonts w:ascii="Consolas" w:hAnsi="Consolas"/>
+          <w:lang w:val="en-US"/>
         </w:rPr>
         <w:tab/>
       </w:r>
@@ -8387,46 +8414,122 @@
           <w:rFonts w:ascii="Consolas" w:hAnsi="Consolas"/>
           <w:lang w:val="en-US"/>
         </w:rPr>
-        <w:t>var</w:t>
+        <w:t>xhr.open</w:t>
+      </w:r>
+      <w:proofErr w:type="spellEnd"/>
+      <w:r>
+        <w:rPr>
+          <w:rFonts w:ascii="Consolas" w:hAnsi="Consolas"/>
+          <w:lang w:val="en-US"/>
+        </w:rPr>
+        <w:t>(</w:t>
+      </w:r>
+      <w:proofErr w:type="gramEnd"/>
+      <w:r>
+        <w:rPr>
+          <w:rFonts w:ascii="Consolas" w:hAnsi="Consolas"/>
+          <w:lang w:val="en-US"/>
+        </w:rPr>
+        <w:t xml:space="preserve">‘GET’, </w:t>
+      </w:r>
+      <w:proofErr w:type="spellStart"/>
+      <w:r>
+        <w:rPr>
+          <w:rFonts w:ascii="Consolas" w:hAnsi="Consolas"/>
+          <w:lang w:val="en-US"/>
+        </w:rPr>
+        <w:t>url</w:t>
+      </w:r>
+      <w:proofErr w:type="spellEnd"/>
+      <w:r>
+        <w:rPr>
+          <w:rFonts w:ascii="Consolas" w:hAnsi="Consolas"/>
+          <w:lang w:val="en-US"/>
+        </w:rPr>
+        <w:t>);</w:t>
+      </w:r>
+    </w:p>
+    <w:p>
+      <w:pPr>
+        <w:ind w:left="707"/>
+        <w:rPr>
+          <w:rFonts w:ascii="Consolas" w:hAnsi="Consolas"/>
+          <w:lang w:val="en-US"/>
+        </w:rPr>
+      </w:pPr>
+      <w:proofErr w:type="spellStart"/>
+      <w:r>
+        <w:rPr>
+          <w:rFonts w:ascii="Consolas" w:hAnsi="Consolas"/>
+          <w:lang w:val="en-US"/>
+        </w:rPr>
+        <w:t>xhr.onload</w:t>
+      </w:r>
+      <w:proofErr w:type="spellEnd"/>
+      <w:r>
+        <w:rPr>
+          <w:rFonts w:ascii="Consolas" w:hAnsi="Consolas"/>
+          <w:lang w:val="en-US"/>
+        </w:rPr>
+        <w:t xml:space="preserve"> = </w:t>
+      </w:r>
+      <w:proofErr w:type="gramStart"/>
+      <w:r>
+        <w:rPr>
+          <w:rFonts w:ascii="Consolas" w:hAnsi="Consolas"/>
+          <w:lang w:val="en-US"/>
+        </w:rPr>
+        <w:t>function(</w:t>
+      </w:r>
+      <w:proofErr w:type="gramEnd"/>
+      <w:r>
+        <w:rPr>
+          <w:rFonts w:ascii="Consolas" w:hAnsi="Consolas"/>
+          <w:lang w:val="en-US"/>
+        </w:rPr>
+        <w:t>){ … };</w:t>
+      </w:r>
+    </w:p>
+    <w:p>
+      <w:pPr>
+        <w:rPr>
+          <w:rFonts w:ascii="Consolas" w:hAnsi="Consolas"/>
+        </w:rPr>
+      </w:pPr>
+      <w:r>
+        <w:rPr>
+          <w:rFonts w:ascii="Consolas" w:hAnsi="Consolas"/>
+          <w:lang w:val="en-US"/>
+        </w:rPr>
+        <w:tab/>
+      </w:r>
+      <w:proofErr w:type="spellStart"/>
+      <w:proofErr w:type="gramStart"/>
+      <w:r>
+        <w:rPr>
+          <w:rFonts w:ascii="Consolas" w:hAnsi="Consolas"/>
+        </w:rPr>
+        <w:t>xhr</w:t>
+      </w:r>
+      <w:proofErr w:type="gramEnd"/>
+      <w:r>
+        <w:rPr>
+          <w:rFonts w:ascii="Consolas" w:hAnsi="Consolas"/>
+        </w:rPr>
+        <w:t>.</w:t>
+      </w:r>
+      <w:proofErr w:type="gramStart"/>
+      <w:r>
+        <w:rPr>
+          <w:rFonts w:ascii="Consolas" w:hAnsi="Consolas"/>
+        </w:rPr>
+        <w:t>send</w:t>
       </w:r>
       <w:proofErr w:type="spellEnd"/>
       <w:proofErr w:type="gramEnd"/>
       <w:r>
         <w:rPr>
           <w:rFonts w:ascii="Consolas" w:hAnsi="Consolas"/>
-          <w:lang w:val="en-US"/>
-        </w:rPr>
-        <w:t xml:space="preserve"> </w:t>
-      </w:r>
-      <w:proofErr w:type="spellStart"/>
-      <w:r>
-        <w:rPr>
-          <w:rFonts w:ascii="Consolas" w:hAnsi="Consolas"/>
-          <w:lang w:val="en-US"/>
-        </w:rPr>
-        <w:t>xhr</w:t>
-      </w:r>
-      <w:proofErr w:type="spellEnd"/>
-      <w:r>
-        <w:rPr>
-          <w:rFonts w:ascii="Consolas" w:hAnsi="Consolas"/>
-          <w:lang w:val="en-US"/>
-        </w:rPr>
-        <w:t xml:space="preserve"> = new </w:t>
-      </w:r>
-      <w:proofErr w:type="spellStart"/>
-      <w:r>
-        <w:rPr>
-          <w:rFonts w:ascii="Consolas" w:hAnsi="Consolas"/>
-          <w:lang w:val="en-US"/>
-        </w:rPr>
-        <w:t>XMLHttpsRequest</w:t>
-      </w:r>
-      <w:proofErr w:type="spellEnd"/>
-      <w:r>
-        <w:rPr>
-          <w:rFonts w:ascii="Consolas" w:hAnsi="Consolas"/>
-          <w:lang w:val="en-US"/>
         </w:rPr>
         <w:t>();</w:t>
       </w:r>
@@ -8435,16 +8538,22 @@
       <w:pPr>
         <w:rPr>
           <w:rFonts w:ascii="Consolas" w:hAnsi="Consolas"/>
-          <w:lang w:val="en-US"/>
-        </w:rPr>
-      </w:pPr>
-      <w:r>
-        <w:rPr>
-          <w:rFonts w:ascii="Consolas" w:hAnsi="Consolas"/>
-          <w:lang w:val="en-US"/>
-        </w:rPr>
-        <w:tab/>
-      </w:r>
+        </w:rPr>
+      </w:pPr>
+      <w:r>
+        <w:rPr>
+          <w:rFonts w:ascii="Consolas" w:hAnsi="Consolas"/>
+        </w:rPr>
+        <w:t>}</w:t>
+      </w:r>
+    </w:p>
+    <w:p>
+      <w:pPr>
+        <w:rPr>
+          <w:rFonts w:ascii="Consolas" w:hAnsi="Consolas"/>
+          <w:lang w:val="en-US"/>
+        </w:rPr>
+      </w:pPr>
       <w:proofErr w:type="spellStart"/>
       <w:proofErr w:type="gramStart"/>
       <w:r>
@@ -8452,7 +8561,7 @@
           <w:rFonts w:ascii="Consolas" w:hAnsi="Consolas"/>
           <w:lang w:val="en-US"/>
         </w:rPr>
-        <w:t>xhr.open</w:t>
+        <w:t>setInterval</w:t>
       </w:r>
       <w:proofErr w:type="spellEnd"/>
       <w:r>
@@ -8462,13 +8571,22 @@
         </w:rPr>
         <w:t>(</w:t>
       </w:r>
+      <w:proofErr w:type="spellStart"/>
       <w:proofErr w:type="gramEnd"/>
       <w:r>
         <w:rPr>
           <w:rFonts w:ascii="Consolas" w:hAnsi="Consolas"/>
           <w:lang w:val="en-US"/>
         </w:rPr>
-        <w:t xml:space="preserve">‘GET’, </w:t>
+        <w:t>getUpdates</w:t>
+      </w:r>
+      <w:proofErr w:type="spellEnd"/>
+      <w:r>
+        <w:rPr>
+          <w:rFonts w:ascii="Consolas" w:hAnsi="Consolas"/>
+          <w:lang w:val="en-US"/>
+        </w:rPr>
+        <w:t>(‘/</w:t>
       </w:r>
       <w:proofErr w:type="spellStart"/>
       <w:r>
@@ -8476,67 +8594,150 @@
           <w:rFonts w:ascii="Consolas" w:hAnsi="Consolas"/>
           <w:lang w:val="en-US"/>
         </w:rPr>
+        <w:t>vrp</w:t>
+      </w:r>
+      <w:proofErr w:type="spellEnd"/>
+      <w:r>
+        <w:rPr>
+          <w:rFonts w:ascii="Consolas" w:hAnsi="Consolas"/>
+          <w:lang w:val="en-US"/>
+        </w:rPr>
+        <w:t>/solver/12345’), 500)</w:t>
+      </w:r>
+      <w:r>
+        <w:rPr>
+          <w:rFonts w:ascii="Consolas" w:hAnsi="Consolas"/>
+          <w:lang w:val="en-US"/>
+        </w:rPr>
+        <w:t>;</w:t>
+      </w:r>
+    </w:p>
+    <w:p>
+      <w:pPr>
+        <w:rPr>
+          <w:rFonts w:cs="Arial"/>
+          <w:lang w:val="en-US"/>
+        </w:rPr>
+      </w:pPr>
+    </w:p>
+    <w:p>
+      <w:pPr>
+        <w:rPr>
+          <w:rFonts w:cs="Arial"/>
+        </w:rPr>
+      </w:pPr>
+      <w:r>
+        <w:rPr>
+          <w:rFonts w:cs="Arial"/>
+        </w:rPr>
+        <w:t xml:space="preserve">Na powyższym przykładzie widać okresowe wysyłanie zapytania do serwera, co pół </w:t>
+      </w:r>
+      <w:r>
+        <w:rPr>
+          <w:rFonts w:cs="Arial"/>
+        </w:rPr>
+        <w:t>s</w:t>
+      </w:r>
+      <w:r>
+        <w:rPr>
+          <w:rFonts w:cs="Arial"/>
+        </w:rPr>
+        <w:t>ekundy.</w:t>
+      </w:r>
+      <w:r>
+        <w:rPr>
+          <w:rFonts w:cs="Arial"/>
+        </w:rPr>
+        <w:t xml:space="preserve"> </w:t>
+      </w:r>
+    </w:p>
+    <w:p>
+      <w:pPr>
+        <w:rPr>
+          <w:rFonts w:cs="Arial"/>
+        </w:rPr>
+      </w:pPr>
+      <w:r>
+        <w:rPr>
+          <w:rFonts w:cs="Arial"/>
+        </w:rPr>
+        <w:t xml:space="preserve">Kolejną możliwością jest długotrwałe odpytywanie w protokole XHR. Modyfikując tak ostatni sposób, aby nie zwracać pustej odpowiedzi a zamiast tego utrzymywać otwarte połączenie aż do pojawienia się aktualizacji. Dzięki temu klient może otrzymać odpowiedź tak szybko jak pojawi się aktualizacja. Dzięki zastosowaniu takiej techniki zmniejsza się narzut wprowadzany przez odpytywanie. </w:t>
+      </w:r>
+    </w:p>
+    <w:p>
+      <w:pPr>
+        <w:rPr>
+          <w:rFonts w:cs="Arial"/>
+        </w:rPr>
+      </w:pPr>
+    </w:p>
+    <w:p>
+      <w:pPr>
+        <w:rPr>
+          <w:rFonts w:ascii="Consolas" w:hAnsi="Consolas" w:cs="Arial"/>
+          <w:lang w:val="en-US"/>
+        </w:rPr>
+      </w:pPr>
+      <w:proofErr w:type="gramStart"/>
+      <w:r>
+        <w:rPr>
+          <w:rFonts w:ascii="Consolas" w:hAnsi="Consolas" w:cs="Arial"/>
+          <w:lang w:val="en-US"/>
+        </w:rPr>
+        <w:t>function</w:t>
+      </w:r>
+      <w:proofErr w:type="gramEnd"/>
+      <w:r>
+        <w:rPr>
+          <w:rFonts w:ascii="Consolas" w:hAnsi="Consolas" w:cs="Arial"/>
+          <w:lang w:val="en-US"/>
+        </w:rPr>
+        <w:t xml:space="preserve"> </w:t>
+      </w:r>
+      <w:proofErr w:type="spellStart"/>
+      <w:r>
+        <w:rPr>
+          <w:rFonts w:ascii="Consolas" w:hAnsi="Consolas" w:cs="Arial"/>
+          <w:lang w:val="en-US"/>
+        </w:rPr>
+        <w:t>getUpdates</w:t>
+      </w:r>
+      <w:proofErr w:type="spellEnd"/>
+      <w:r>
+        <w:rPr>
+          <w:rFonts w:ascii="Consolas" w:hAnsi="Consolas" w:cs="Arial"/>
+          <w:lang w:val="en-US"/>
+        </w:rPr>
+        <w:t>(</w:t>
+      </w:r>
+      <w:proofErr w:type="spellStart"/>
+      <w:r>
+        <w:rPr>
+          <w:rFonts w:ascii="Consolas" w:hAnsi="Consolas" w:cs="Arial"/>
+          <w:lang w:val="en-US"/>
+        </w:rPr>
         <w:t>url</w:t>
       </w:r>
       <w:proofErr w:type="spellEnd"/>
       <w:r>
         <w:rPr>
-          <w:rFonts w:ascii="Consolas" w:hAnsi="Consolas"/>
-          <w:lang w:val="en-US"/>
-        </w:rPr>
-        <w:t>);</w:t>
-      </w:r>
-    </w:p>
-    <w:p>
-      <w:pPr>
-        <w:ind w:left="707"/>
-        <w:rPr>
-          <w:rFonts w:ascii="Consolas" w:hAnsi="Consolas"/>
-          <w:lang w:val="en-US"/>
-        </w:rPr>
-      </w:pPr>
-      <w:proofErr w:type="spellStart"/>
-      <w:r>
-        <w:rPr>
-          <w:rFonts w:ascii="Consolas" w:hAnsi="Consolas"/>
-          <w:lang w:val="en-US"/>
-        </w:rPr>
-        <w:t>xhr.onload</w:t>
-      </w:r>
-      <w:proofErr w:type="spellEnd"/>
-      <w:r>
-        <w:rPr>
-          <w:rFonts w:ascii="Consolas" w:hAnsi="Consolas"/>
-          <w:lang w:val="en-US"/>
-        </w:rPr>
-        <w:t xml:space="preserve"> = </w:t>
-      </w:r>
-      <w:proofErr w:type="gramStart"/>
-      <w:r>
-        <w:rPr>
-          <w:rFonts w:ascii="Consolas" w:hAnsi="Consolas"/>
-          <w:lang w:val="en-US"/>
-        </w:rPr>
-        <w:t>function(</w:t>
-      </w:r>
-      <w:proofErr w:type="gramEnd"/>
-      <w:r>
-        <w:rPr>
-          <w:rFonts w:ascii="Consolas" w:hAnsi="Consolas"/>
-          <w:lang w:val="en-US"/>
-        </w:rPr>
-        <w:t>){ … };</w:t>
-      </w:r>
-    </w:p>
-    <w:p>
-      <w:pPr>
-        <w:rPr>
-          <w:rFonts w:ascii="Consolas" w:hAnsi="Consolas"/>
-        </w:rPr>
-      </w:pPr>
-      <w:r>
-        <w:rPr>
-          <w:rFonts w:ascii="Consolas" w:hAnsi="Consolas"/>
+          <w:rFonts w:ascii="Consolas" w:hAnsi="Consolas" w:cs="Arial"/>
+          <w:lang w:val="en-US"/>
+        </w:rPr>
+        <w:t>){</w:t>
+      </w:r>
+    </w:p>
+    <w:p>
+      <w:pPr>
+        <w:rPr>
+          <w:rFonts w:ascii="Consolas" w:hAnsi="Consolas" w:cs="Arial"/>
+          <w:lang w:val="en-US"/>
+        </w:rPr>
+      </w:pPr>
+      <w:r>
+        <w:rPr>
+          <w:rFonts w:ascii="Consolas" w:hAnsi="Consolas" w:cs="Arial"/>
+          <w:lang w:val="en-US"/>
         </w:rPr>
         <w:tab/>
       </w:r>
@@ -8544,50 +8745,65 @@
       <w:proofErr w:type="gramStart"/>
       <w:r>
         <w:rPr>
-          <w:rFonts w:ascii="Consolas" w:hAnsi="Consolas"/>
-        </w:rPr>
-        <w:t>xhr</w:t>
-      </w:r>
-      <w:proofErr w:type="gramEnd"/>
-      <w:r>
-        <w:rPr>
-          <w:rFonts w:ascii="Consolas" w:hAnsi="Consolas"/>
-        </w:rPr>
-        <w:t>.</w:t>
-      </w:r>
-      <w:proofErr w:type="gramStart"/>
-      <w:r>
-        <w:rPr>
-          <w:rFonts w:ascii="Consolas" w:hAnsi="Consolas"/>
-        </w:rPr>
-        <w:t>send</w:t>
+          <w:rFonts w:ascii="Consolas" w:hAnsi="Consolas" w:cs="Arial"/>
+          <w:lang w:val="en-US"/>
+        </w:rPr>
+        <w:t>var</w:t>
       </w:r>
       <w:proofErr w:type="spellEnd"/>
       <w:proofErr w:type="gramEnd"/>
       <w:r>
         <w:rPr>
-          <w:rFonts w:ascii="Consolas" w:hAnsi="Consolas"/>
+          <w:rFonts w:ascii="Consolas" w:hAnsi="Consolas" w:cs="Arial"/>
+          <w:lang w:val="en-US"/>
+        </w:rPr>
+        <w:t xml:space="preserve"> </w:t>
+      </w:r>
+      <w:proofErr w:type="spellStart"/>
+      <w:r>
+        <w:rPr>
+          <w:rFonts w:ascii="Consolas" w:hAnsi="Consolas" w:cs="Arial"/>
+          <w:lang w:val="en-US"/>
+        </w:rPr>
+        <w:t>xhr</w:t>
+      </w:r>
+      <w:proofErr w:type="spellEnd"/>
+      <w:r>
+        <w:rPr>
+          <w:rFonts w:ascii="Consolas" w:hAnsi="Consolas" w:cs="Arial"/>
+          <w:lang w:val="en-US"/>
+        </w:rPr>
+        <w:t xml:space="preserve"> = new </w:t>
+      </w:r>
+      <w:proofErr w:type="spellStart"/>
+      <w:r>
+        <w:rPr>
+          <w:rFonts w:ascii="Consolas" w:hAnsi="Consolas" w:cs="Arial"/>
+          <w:lang w:val="en-US"/>
+        </w:rPr>
+        <w:t>XMLHttp</w:t>
+      </w:r>
+      <w:r>
+        <w:rPr>
+          <w:rFonts w:ascii="Consolas" w:hAnsi="Consolas" w:cs="Arial"/>
+          <w:lang w:val="en-US"/>
+        </w:rPr>
+        <w:t>Request</w:t>
+      </w:r>
+      <w:proofErr w:type="spellEnd"/>
+      <w:r>
+        <w:rPr>
+          <w:rFonts w:ascii="Consolas" w:hAnsi="Consolas" w:cs="Arial"/>
+          <w:lang w:val="en-US"/>
         </w:rPr>
         <w:t>();</w:t>
       </w:r>
     </w:p>
     <w:p>
       <w:pPr>
-        <w:rPr>
-          <w:rFonts w:ascii="Consolas" w:hAnsi="Consolas"/>
-        </w:rPr>
-      </w:pPr>
-      <w:r>
-        <w:rPr>
-          <w:rFonts w:ascii="Consolas" w:hAnsi="Consolas"/>
-        </w:rPr>
-        <w:t>}</w:t>
-      </w:r>
-    </w:p>
-    <w:p>
-      <w:pPr>
-        <w:rPr>
-          <w:rFonts w:ascii="Consolas" w:hAnsi="Consolas"/>
+        <w:ind w:left="707"/>
+        <w:rPr>
+          <w:rFonts w:ascii="Consolas" w:hAnsi="Consolas" w:cs="Arial"/>
           <w:lang w:val="en-US"/>
         </w:rPr>
       </w:pPr>
@@ -8595,131 +8811,117 @@
       <w:proofErr w:type="gramStart"/>
       <w:r>
         <w:rPr>
-          <w:rFonts w:ascii="Consolas" w:hAnsi="Consolas"/>
-          <w:lang w:val="en-US"/>
-        </w:rPr>
-        <w:t>setInterval</w:t>
+          <w:rFonts w:ascii="Consolas" w:hAnsi="Consolas" w:cs="Arial"/>
+          <w:lang w:val="en-US"/>
+        </w:rPr>
+        <w:t>xhr.open</w:t>
       </w:r>
       <w:proofErr w:type="spellEnd"/>
       <w:r>
         <w:rPr>
-          <w:rFonts w:ascii="Consolas" w:hAnsi="Consolas"/>
+          <w:rFonts w:ascii="Consolas" w:hAnsi="Consolas" w:cs="Arial"/>
           <w:lang w:val="en-US"/>
         </w:rPr>
         <w:t>(</w:t>
       </w:r>
+      <w:proofErr w:type="gramEnd"/>
+      <w:r>
+        <w:rPr>
+          <w:rFonts w:ascii="Consolas" w:hAnsi="Consolas" w:cs="Arial"/>
+          <w:lang w:val="en-US"/>
+        </w:rPr>
+        <w:t>‘GET’</w:t>
+      </w:r>
+      <w:r>
+        <w:rPr>
+          <w:rFonts w:ascii="Consolas" w:hAnsi="Consolas" w:cs="Arial"/>
+          <w:lang w:val="en-US"/>
+        </w:rPr>
+        <w:t xml:space="preserve">, </w:t>
+      </w:r>
       <w:proofErr w:type="spellStart"/>
-      <w:proofErr w:type="gramEnd"/>
-      <w:r>
-        <w:rPr>
-          <w:rFonts w:ascii="Consolas" w:hAnsi="Consolas"/>
-          <w:lang w:val="en-US"/>
-        </w:rPr>
-        <w:t>getUpdates</w:t>
+      <w:r>
+        <w:rPr>
+          <w:rFonts w:ascii="Consolas" w:hAnsi="Consolas" w:cs="Arial"/>
+          <w:lang w:val="en-US"/>
+        </w:rPr>
+        <w:t>url</w:t>
       </w:r>
       <w:proofErr w:type="spellEnd"/>
       <w:r>
         <w:rPr>
-          <w:rFonts w:ascii="Consolas" w:hAnsi="Consolas"/>
-          <w:lang w:val="en-US"/>
-        </w:rPr>
-        <w:t>(‘/</w:t>
-      </w:r>
+          <w:rFonts w:ascii="Consolas" w:hAnsi="Consolas" w:cs="Arial"/>
+          <w:lang w:val="en-US"/>
+        </w:rPr>
+        <w:t>);</w:t>
+      </w:r>
+    </w:p>
+    <w:p>
+      <w:pPr>
+        <w:ind w:left="707"/>
+        <w:rPr>
+          <w:rFonts w:ascii="Consolas" w:hAnsi="Consolas" w:cs="Arial"/>
+          <w:lang w:val="en-US"/>
+        </w:rPr>
+      </w:pPr>
       <w:proofErr w:type="spellStart"/>
       <w:r>
         <w:rPr>
-          <w:rFonts w:ascii="Consolas" w:hAnsi="Consolas"/>
-          <w:lang w:val="en-US"/>
-        </w:rPr>
-        <w:t>vrp</w:t>
+          <w:rFonts w:ascii="Consolas" w:hAnsi="Consolas" w:cs="Arial"/>
+          <w:lang w:val="en-US"/>
+        </w:rPr>
+        <w:t>xhr.onload</w:t>
       </w:r>
       <w:proofErr w:type="spellEnd"/>
       <w:r>
         <w:rPr>
-          <w:rFonts w:ascii="Consolas" w:hAnsi="Consolas"/>
-          <w:lang w:val="en-US"/>
-        </w:rPr>
-        <w:t>/solver/12345’), 500)</w:t>
-      </w:r>
-      <w:r>
-        <w:rPr>
-          <w:rFonts w:ascii="Consolas" w:hAnsi="Consolas"/>
-          <w:lang w:val="en-US"/>
-        </w:rPr>
-        <w:t>;</w:t>
-      </w:r>
-    </w:p>
-    <w:p>
-      <w:pPr>
-        <w:rPr>
-          <w:rFonts w:cs="Arial"/>
-        </w:rPr>
-      </w:pPr>
-    </w:p>
-    <w:p>
-      <w:pPr>
-        <w:rPr>
-          <w:rFonts w:cs="Arial"/>
-        </w:rPr>
-      </w:pPr>
-      <w:r>
-        <w:rPr>
-          <w:rFonts w:cs="Arial"/>
-        </w:rPr>
-        <w:t xml:space="preserve">Na powyższym przykładzie widać okresowe wysyłanie zapytania do serwera, co pół </w:t>
-      </w:r>
-      <w:r>
-        <w:rPr>
-          <w:rFonts w:cs="Arial"/>
-        </w:rPr>
-        <w:t>s</w:t>
-      </w:r>
-      <w:r>
-        <w:rPr>
-          <w:rFonts w:cs="Arial"/>
-        </w:rPr>
-        <w:t>ekundy.</w:t>
-      </w:r>
-      <w:r>
-        <w:rPr>
-          <w:rFonts w:cs="Arial"/>
-        </w:rPr>
-        <w:t xml:space="preserve"> </w:t>
-      </w:r>
-    </w:p>
-    <w:p>
-      <w:pPr>
-        <w:rPr>
-          <w:rFonts w:cs="Arial"/>
-        </w:rPr>
-      </w:pPr>
-      <w:r>
-        <w:rPr>
-          <w:rFonts w:cs="Arial"/>
-        </w:rPr>
-        <w:t xml:space="preserve">Kolejną możliwością jest długotrwałe odpytywanie w protokole XHR. Modyfikując tak ostatni sposób, aby nie zwracać pustej odpowiedzi a zamiast tego utrzymywać otwarte połączenie aż do pojawienia się aktualizacji. Dzięki temu klient może otrzymać odpowiedź tak szybko jak pojawi się aktualizacja. Dzięki zastosowaniu takiej techniki zmniejsza się narzut wprowadzany przez odpytywanie. </w:t>
-      </w:r>
-    </w:p>
-    <w:p>
-      <w:pPr>
-        <w:rPr>
-          <w:rFonts w:cs="Arial"/>
-        </w:rPr>
-      </w:pPr>
-    </w:p>
-    <w:p>
-      <w:pPr>
-        <w:rPr>
           <w:rFonts w:ascii="Consolas" w:hAnsi="Consolas" w:cs="Arial"/>
-        </w:rPr>
-      </w:pPr>
+          <w:lang w:val="en-US"/>
+        </w:rPr>
+        <w:t xml:space="preserve"> = function () {</w:t>
+      </w:r>
+    </w:p>
+    <w:p>
+      <w:pPr>
+        <w:ind w:left="707"/>
+        <w:rPr>
+          <w:rFonts w:ascii="Consolas" w:hAnsi="Consolas" w:cs="Arial"/>
+        </w:rPr>
+      </w:pPr>
+      <w:r>
+        <w:rPr>
+          <w:rFonts w:ascii="Consolas" w:hAnsi="Consolas" w:cs="Arial"/>
+          <w:lang w:val="en-US"/>
+        </w:rPr>
+        <w:tab/>
+      </w:r>
+      <w:r>
+        <w:rPr>
+          <w:rFonts w:ascii="Consolas" w:hAnsi="Consolas" w:cs="Arial"/>
+        </w:rPr>
+        <w:t>…</w:t>
+      </w:r>
+    </w:p>
+    <w:p>
+      <w:pPr>
+        <w:ind w:left="707"/>
+        <w:rPr>
+          <w:rFonts w:ascii="Consolas" w:hAnsi="Consolas" w:cs="Arial"/>
+        </w:rPr>
+      </w:pPr>
+      <w:r>
+        <w:rPr>
+          <w:rFonts w:ascii="Consolas" w:hAnsi="Consolas" w:cs="Arial"/>
+        </w:rPr>
+        <w:tab/>
+      </w:r>
       <w:proofErr w:type="spellStart"/>
       <w:proofErr w:type="gramStart"/>
       <w:r>
         <w:rPr>
           <w:rFonts w:ascii="Consolas" w:hAnsi="Consolas" w:cs="Arial"/>
         </w:rPr>
-        <w:t>function</w:t>
+        <w:t>getUpdates</w:t>
       </w:r>
       <w:proofErr w:type="spellEnd"/>
       <w:proofErr w:type="gramEnd"/>
@@ -8727,262 +8929,33 @@
         <w:rPr>
           <w:rFonts w:ascii="Consolas" w:hAnsi="Consolas" w:cs="Arial"/>
         </w:rPr>
-        <w:t xml:space="preserve"> </w:t>
+        <w:t>(</w:t>
       </w:r>
       <w:proofErr w:type="spellStart"/>
       <w:r>
         <w:rPr>
           <w:rFonts w:ascii="Consolas" w:hAnsi="Consolas" w:cs="Arial"/>
         </w:rPr>
-        <w:t>getUpdates</w:t>
+        <w:t>url</w:t>
       </w:r>
       <w:proofErr w:type="spellEnd"/>
       <w:r>
         <w:rPr>
           <w:rFonts w:ascii="Consolas" w:hAnsi="Consolas" w:cs="Arial"/>
         </w:rPr>
-        <w:t>(</w:t>
-      </w:r>
-      <w:proofErr w:type="spellStart"/>
-      <w:r>
+        <w:t>);</w:t>
+      </w:r>
+    </w:p>
+    <w:p>
+      <w:pPr>
+        <w:ind w:left="707"/>
         <w:rPr>
           <w:rFonts w:ascii="Consolas" w:hAnsi="Consolas" w:cs="Arial"/>
         </w:rPr>
-        <w:t>url</w:t>
-      </w:r>
-      <w:proofErr w:type="spellEnd"/>
+      </w:pPr>
       <w:r>
         <w:rPr>
           <w:rFonts w:ascii="Consolas" w:hAnsi="Consolas" w:cs="Arial"/>
-        </w:rPr>
-        <w:t>){</w:t>
-      </w:r>
-    </w:p>
-    <w:p>
-      <w:pPr>
-        <w:rPr>
-          <w:rFonts w:ascii="Consolas" w:hAnsi="Consolas" w:cs="Arial"/>
-          <w:lang w:val="en-US"/>
-        </w:rPr>
-      </w:pPr>
-      <w:r>
-        <w:rPr>
-          <w:rFonts w:ascii="Consolas" w:hAnsi="Consolas" w:cs="Arial"/>
-        </w:rPr>
-        <w:tab/>
-      </w:r>
-      <w:proofErr w:type="spellStart"/>
-      <w:proofErr w:type="gramStart"/>
-      <w:r>
-        <w:rPr>
-          <w:rFonts w:ascii="Consolas" w:hAnsi="Consolas" w:cs="Arial"/>
-          <w:lang w:val="en-US"/>
-        </w:rPr>
-        <w:t>var</w:t>
-      </w:r>
-      <w:proofErr w:type="spellEnd"/>
-      <w:proofErr w:type="gramEnd"/>
-      <w:r>
-        <w:rPr>
-          <w:rFonts w:ascii="Consolas" w:hAnsi="Consolas" w:cs="Arial"/>
-          <w:lang w:val="en-US"/>
-        </w:rPr>
-        <w:t xml:space="preserve"> </w:t>
-      </w:r>
-      <w:proofErr w:type="spellStart"/>
-      <w:r>
-        <w:rPr>
-          <w:rFonts w:ascii="Consolas" w:hAnsi="Consolas" w:cs="Arial"/>
-          <w:lang w:val="en-US"/>
-        </w:rPr>
-        <w:t>xhr</w:t>
-      </w:r>
-      <w:proofErr w:type="spellEnd"/>
-      <w:r>
-        <w:rPr>
-          <w:rFonts w:ascii="Consolas" w:hAnsi="Consolas" w:cs="Arial"/>
-          <w:lang w:val="en-US"/>
-        </w:rPr>
-        <w:t xml:space="preserve"> = new </w:t>
-      </w:r>
-      <w:proofErr w:type="spellStart"/>
-      <w:r>
-        <w:rPr>
-          <w:rFonts w:ascii="Consolas" w:hAnsi="Consolas" w:cs="Arial"/>
-          <w:lang w:val="en-US"/>
-        </w:rPr>
-        <w:t>XMLHttpsRequest</w:t>
-      </w:r>
-      <w:proofErr w:type="spellEnd"/>
-      <w:r>
-        <w:rPr>
-          <w:rFonts w:ascii="Consolas" w:hAnsi="Consolas" w:cs="Arial"/>
-          <w:lang w:val="en-US"/>
-        </w:rPr>
-        <w:t>();</w:t>
-      </w:r>
-    </w:p>
-    <w:p>
-      <w:pPr>
-        <w:ind w:left="707"/>
-        <w:rPr>
-          <w:rFonts w:ascii="Consolas" w:hAnsi="Consolas" w:cs="Arial"/>
-          <w:lang w:val="en-US"/>
-        </w:rPr>
-      </w:pPr>
-      <w:proofErr w:type="spellStart"/>
-      <w:proofErr w:type="gramStart"/>
-      <w:r>
-        <w:rPr>
-          <w:rFonts w:ascii="Consolas" w:hAnsi="Consolas" w:cs="Arial"/>
-          <w:lang w:val="en-US"/>
-        </w:rPr>
-        <w:t>xhr.open</w:t>
-      </w:r>
-      <w:proofErr w:type="spellEnd"/>
-      <w:r>
-        <w:rPr>
-          <w:rFonts w:ascii="Consolas" w:hAnsi="Consolas" w:cs="Arial"/>
-          <w:lang w:val="en-US"/>
-        </w:rPr>
-        <w:t>(</w:t>
-      </w:r>
-      <w:proofErr w:type="gramEnd"/>
-      <w:r>
-        <w:rPr>
-          <w:rFonts w:ascii="Consolas" w:hAnsi="Consolas" w:cs="Arial"/>
-          <w:lang w:val="en-US"/>
-        </w:rPr>
-        <w:t>‘GET’</w:t>
-      </w:r>
-      <w:r>
-        <w:rPr>
-          <w:rFonts w:ascii="Consolas" w:hAnsi="Consolas" w:cs="Arial"/>
-          <w:lang w:val="en-US"/>
-        </w:rPr>
-        <w:t xml:space="preserve">, </w:t>
-      </w:r>
-      <w:proofErr w:type="spellStart"/>
-      <w:r>
-        <w:rPr>
-          <w:rFonts w:ascii="Consolas" w:hAnsi="Consolas" w:cs="Arial"/>
-          <w:lang w:val="en-US"/>
-        </w:rPr>
-        <w:t>url</w:t>
-      </w:r>
-      <w:proofErr w:type="spellEnd"/>
-      <w:r>
-        <w:rPr>
-          <w:rFonts w:ascii="Consolas" w:hAnsi="Consolas" w:cs="Arial"/>
-          <w:lang w:val="en-US"/>
-        </w:rPr>
-        <w:t>);</w:t>
-      </w:r>
-    </w:p>
-    <w:p>
-      <w:pPr>
-        <w:ind w:left="707"/>
-        <w:rPr>
-          <w:rFonts w:ascii="Consolas" w:hAnsi="Consolas" w:cs="Arial"/>
-          <w:lang w:val="en-US"/>
-        </w:rPr>
-      </w:pPr>
-      <w:proofErr w:type="spellStart"/>
-      <w:r>
-        <w:rPr>
-          <w:rFonts w:ascii="Consolas" w:hAnsi="Consolas" w:cs="Arial"/>
-          <w:lang w:val="en-US"/>
-        </w:rPr>
-        <w:t>xhr.onload</w:t>
-      </w:r>
-      <w:proofErr w:type="spellEnd"/>
-      <w:r>
-        <w:rPr>
-          <w:rFonts w:ascii="Consolas" w:hAnsi="Consolas" w:cs="Arial"/>
-          <w:lang w:val="en-US"/>
-        </w:rPr>
-        <w:t xml:space="preserve"> = function () {</w:t>
-      </w:r>
-    </w:p>
-    <w:p>
-      <w:pPr>
-        <w:ind w:left="707"/>
-        <w:rPr>
-          <w:rFonts w:ascii="Consolas" w:hAnsi="Consolas" w:cs="Arial"/>
-          <w:lang w:val="en-US"/>
-        </w:rPr>
-      </w:pPr>
-      <w:r>
-        <w:rPr>
-          <w:rFonts w:ascii="Consolas" w:hAnsi="Consolas" w:cs="Arial"/>
-          <w:lang w:val="en-US"/>
-        </w:rPr>
-        <w:tab/>
-        <w:t>…</w:t>
-      </w:r>
-    </w:p>
-    <w:p>
-      <w:pPr>
-        <w:ind w:left="707"/>
-        <w:rPr>
-          <w:rFonts w:ascii="Consolas" w:hAnsi="Consolas" w:cs="Arial"/>
-          <w:lang w:val="en-US"/>
-        </w:rPr>
-      </w:pPr>
-      <w:r>
-        <w:rPr>
-          <w:rFonts w:ascii="Consolas" w:hAnsi="Consolas" w:cs="Arial"/>
-          <w:lang w:val="en-US"/>
-        </w:rPr>
-        <w:tab/>
-      </w:r>
-      <w:proofErr w:type="spellStart"/>
-      <w:proofErr w:type="gramStart"/>
-      <w:r>
-        <w:rPr>
-          <w:rFonts w:ascii="Consolas" w:hAnsi="Consolas" w:cs="Arial"/>
-          <w:lang w:val="en-US"/>
-        </w:rPr>
-        <w:t>getUpdates</w:t>
-      </w:r>
-      <w:proofErr w:type="spellEnd"/>
-      <w:r>
-        <w:rPr>
-          <w:rFonts w:ascii="Consolas" w:hAnsi="Consolas" w:cs="Arial"/>
-          <w:lang w:val="en-US"/>
-        </w:rPr>
-        <w:t>(</w:t>
-      </w:r>
-      <w:proofErr w:type="spellStart"/>
-      <w:proofErr w:type="gramEnd"/>
-      <w:r>
-        <w:rPr>
-          <w:rFonts w:ascii="Consolas" w:hAnsi="Consolas" w:cs="Arial"/>
-          <w:lang w:val="en-US"/>
-        </w:rPr>
-        <w:t>url</w:t>
-      </w:r>
-      <w:proofErr w:type="spellEnd"/>
-      <w:r>
-        <w:rPr>
-          <w:rFonts w:ascii="Consolas" w:hAnsi="Consolas" w:cs="Arial"/>
-          <w:lang w:val="en-US"/>
-        </w:rPr>
-        <w:t>);</w:t>
-      </w:r>
-    </w:p>
-    <w:p>
-      <w:pPr>
-        <w:ind w:left="707"/>
-        <w:rPr>
-          <w:rFonts w:ascii="Consolas" w:hAnsi="Consolas" w:cs="Arial"/>
-          <w:lang w:val="en-US"/>
-        </w:rPr>
-      </w:pPr>
-      <w:r>
-        <w:rPr>
-          <w:rFonts w:ascii="Consolas" w:hAnsi="Consolas" w:cs="Arial"/>
-          <w:lang w:val="en-US"/>
         </w:rPr>
         <w:t>}</w:t>
       </w:r>
@@ -9175,7 +9148,7 @@
       <w:r>
         <w:t xml:space="preserve"> Na poniższym zrzucie ze strony: </w:t>
       </w:r>
-      <w:hyperlink r:id="rId19" w:history="1">
+      <w:hyperlink r:id="rId19" w:anchor="feat=xhr2" w:history="1">
         <w:r>
           <w:rPr>
             <w:rStyle w:val="Hyperlink"/>
@@ -9784,12 +9757,7 @@
     </w:p>
     <w:p>
       <w:r>
-        <w:t>Na powyższym przykładzie widać na początku otworzenie połączenia do punktu końcowego połącz</w:t>
-      </w:r>
-      <w:bookmarkStart w:id="20" w:name="_GoBack"/>
-      <w:bookmarkEnd w:id="20"/>
-      <w:r>
-        <w:t>enia. W kolejnych linijkach mamy obsługę zdarzeń ‘</w:t>
+        <w:t>Na powyższym przykładzie widać na początku otworzenie połączenia do punktu końcowego połączenia. W kolejnych linijkach mamy obsługę zdarzeń ‘</w:t>
       </w:r>
       <w:proofErr w:type="spellStart"/>
       <w:r>
@@ -10097,23 +10065,1639 @@
       <w:proofErr w:type="spellEnd"/>
     </w:p>
     <w:p>
+      <w:proofErr w:type="spellStart"/>
+      <w:r>
+        <w:t>WebSocket</w:t>
+      </w:r>
+      <w:proofErr w:type="spellEnd"/>
+      <w:r>
+        <w:t xml:space="preserve"> jest protokołem wpierającym dwukierunkową transmisję danych binarnych lub tekstowych. Składa się z dwóch elementów</w:t>
+      </w:r>
+      <w:r>
+        <w:rPr>
+          <w:rStyle w:val="EndnoteReference"/>
+        </w:rPr>
+        <w:endnoteReference w:id="9"/>
+      </w:r>
+      <w:r>
+        <w:t xml:space="preserve">. Pierwszą z nich jest ustalenie parametrów transmisji danych na poziomie komunikatów HTTP. Kolejną zaś jest wymiana danych z użyciem niewielkiej wielkości ramek. </w:t>
+      </w:r>
+    </w:p>
+    <w:p>
+      <w:r>
+        <w:t xml:space="preserve">Do nawiązania połączenia </w:t>
+      </w:r>
+      <w:proofErr w:type="spellStart"/>
+      <w:r>
+        <w:t>WebSocket</w:t>
+      </w:r>
+      <w:proofErr w:type="spellEnd"/>
+      <w:r>
+        <w:t xml:space="preserve"> początkowo klient wysyła żądanie do serwera. Jest to zwykłe żądanie HTTP z dodatkowo ustawionymi nagłówkami. Przykładowe żądanie pokazane jest poniżej. </w:t>
+      </w:r>
+    </w:p>
+    <w:p/>
+    <w:p>
+      <w:pPr>
+        <w:rPr>
+          <w:rFonts w:ascii="Consolas" w:hAnsi="Consolas"/>
+          <w:lang w:val="en-US"/>
+        </w:rPr>
+      </w:pPr>
+      <w:r>
+        <w:rPr>
+          <w:rFonts w:ascii="Consolas" w:hAnsi="Consolas"/>
+          <w:lang w:val="en-US"/>
+        </w:rPr>
+        <w:t>GET /chat HTTP/1.1</w:t>
+      </w:r>
+    </w:p>
+    <w:p>
+      <w:pPr>
+        <w:rPr>
+          <w:rFonts w:ascii="Consolas" w:hAnsi="Consolas"/>
+          <w:lang w:val="en-US"/>
+        </w:rPr>
+      </w:pPr>
+      <w:r>
+        <w:rPr>
+          <w:rFonts w:ascii="Consolas" w:hAnsi="Consolas"/>
+          <w:lang w:val="en-US"/>
+        </w:rPr>
+        <w:t>Host: server.example.com</w:t>
+      </w:r>
+    </w:p>
+    <w:p>
+      <w:pPr>
+        <w:rPr>
+          <w:rFonts w:ascii="Consolas" w:hAnsi="Consolas"/>
+          <w:lang w:val="en-US"/>
+        </w:rPr>
+      </w:pPr>
+      <w:r>
+        <w:rPr>
+          <w:rFonts w:ascii="Consolas" w:hAnsi="Consolas"/>
+          <w:lang w:val="en-US"/>
+        </w:rPr>
+        <w:t xml:space="preserve">Upgrade: </w:t>
+      </w:r>
+      <w:proofErr w:type="spellStart"/>
+      <w:r>
+        <w:rPr>
+          <w:rFonts w:ascii="Consolas" w:hAnsi="Consolas"/>
+          <w:lang w:val="en-US"/>
+        </w:rPr>
+        <w:t>websocket</w:t>
+      </w:r>
+      <w:proofErr w:type="spellEnd"/>
+    </w:p>
+    <w:p>
+      <w:pPr>
+        <w:rPr>
+          <w:rFonts w:ascii="Consolas" w:hAnsi="Consolas"/>
+          <w:lang w:val="en-US"/>
+        </w:rPr>
+      </w:pPr>
+      <w:r>
+        <w:rPr>
+          <w:rFonts w:ascii="Consolas" w:hAnsi="Consolas"/>
+          <w:lang w:val="en-US"/>
+        </w:rPr>
+        <w:t>Connection: Upgrade</w:t>
+      </w:r>
+    </w:p>
+    <w:p>
+      <w:pPr>
+        <w:rPr>
+          <w:rFonts w:ascii="Consolas" w:hAnsi="Consolas"/>
+          <w:lang w:val="en-US"/>
+        </w:rPr>
+      </w:pPr>
+      <w:r>
+        <w:rPr>
+          <w:rFonts w:ascii="Consolas" w:hAnsi="Consolas"/>
+          <w:lang w:val="en-US"/>
+        </w:rPr>
+        <w:t>Sec-</w:t>
+      </w:r>
+      <w:proofErr w:type="spellStart"/>
+      <w:r>
+        <w:rPr>
+          <w:rFonts w:ascii="Consolas" w:hAnsi="Consolas"/>
+          <w:lang w:val="en-US"/>
+        </w:rPr>
+        <w:t>WebSocket</w:t>
+      </w:r>
+      <w:proofErr w:type="spellEnd"/>
+      <w:r>
+        <w:rPr>
+          <w:rFonts w:ascii="Consolas" w:hAnsi="Consolas"/>
+          <w:lang w:val="en-US"/>
+        </w:rPr>
+        <w:t>-Key: x3JJHMbDL1EzLkh9GBhXDw==</w:t>
+      </w:r>
+    </w:p>
+    <w:p>
+      <w:pPr>
+        <w:rPr>
+          <w:rFonts w:ascii="Consolas" w:hAnsi="Consolas"/>
+          <w:lang w:val="en-US"/>
+        </w:rPr>
+      </w:pPr>
+      <w:r>
+        <w:rPr>
+          <w:rFonts w:ascii="Consolas" w:hAnsi="Consolas"/>
+          <w:lang w:val="en-US"/>
+        </w:rPr>
+        <w:t>Sec-</w:t>
+      </w:r>
+      <w:proofErr w:type="spellStart"/>
+      <w:r>
+        <w:rPr>
+          <w:rFonts w:ascii="Consolas" w:hAnsi="Consolas"/>
+          <w:lang w:val="en-US"/>
+        </w:rPr>
+        <w:t>WebSocket</w:t>
+      </w:r>
+      <w:proofErr w:type="spellEnd"/>
+      <w:r>
+        <w:rPr>
+          <w:rFonts w:ascii="Consolas" w:hAnsi="Consolas"/>
+          <w:lang w:val="en-US"/>
+        </w:rPr>
+        <w:t xml:space="preserve">-Protocol: chat, </w:t>
+      </w:r>
+      <w:proofErr w:type="spellStart"/>
+      <w:r>
+        <w:rPr>
+          <w:rFonts w:ascii="Consolas" w:hAnsi="Consolas"/>
+          <w:lang w:val="en-US"/>
+        </w:rPr>
+        <w:t>superchat</w:t>
+      </w:r>
+      <w:proofErr w:type="spellEnd"/>
+    </w:p>
+    <w:p>
+      <w:pPr>
+        <w:rPr>
+          <w:rFonts w:ascii="Consolas" w:hAnsi="Consolas"/>
+          <w:lang w:val="en-US"/>
+        </w:rPr>
+      </w:pPr>
+      <w:r>
+        <w:rPr>
+          <w:rFonts w:ascii="Consolas" w:hAnsi="Consolas"/>
+          <w:lang w:val="en-US"/>
+        </w:rPr>
+        <w:t>Sec-</w:t>
+      </w:r>
+      <w:proofErr w:type="spellStart"/>
+      <w:r>
+        <w:rPr>
+          <w:rFonts w:ascii="Consolas" w:hAnsi="Consolas"/>
+          <w:lang w:val="en-US"/>
+        </w:rPr>
+        <w:t>WebSocket</w:t>
+      </w:r>
+      <w:proofErr w:type="spellEnd"/>
+      <w:r>
+        <w:rPr>
+          <w:rFonts w:ascii="Consolas" w:hAnsi="Consolas"/>
+          <w:lang w:val="en-US"/>
+        </w:rPr>
+        <w:t>-Version: 13</w:t>
+      </w:r>
+    </w:p>
+    <w:p>
+      <w:pPr>
+        <w:rPr>
+          <w:rFonts w:ascii="Consolas" w:hAnsi="Consolas"/>
+          <w:lang w:val="en-US"/>
+        </w:rPr>
+      </w:pPr>
+      <w:proofErr w:type="spellStart"/>
+      <w:r>
+        <w:rPr>
+          <w:rFonts w:ascii="Consolas" w:hAnsi="Consolas"/>
+        </w:rPr>
+        <w:t>Origin</w:t>
+      </w:r>
+      <w:proofErr w:type="spellEnd"/>
+      <w:r>
+        <w:rPr>
+          <w:rFonts w:ascii="Consolas" w:hAnsi="Consolas"/>
+        </w:rPr>
+        <w:t xml:space="preserve">: </w:t>
+      </w:r>
+      <w:hyperlink r:id="rId22" w:history="1">
+        <w:r>
+          <w:rPr>
+            <w:rStyle w:val="Hyperlink"/>
+            <w:rFonts w:ascii="Consolas" w:hAnsi="Consolas"/>
+          </w:rPr>
+          <w:t>http://example.com</w:t>
+        </w:r>
+      </w:hyperlink>
+    </w:p>
+    <w:p>
+      <w:pPr>
+        <w:rPr>
+          <w:rFonts w:ascii="Consolas" w:hAnsi="Consolas"/>
+        </w:rPr>
+      </w:pPr>
+    </w:p>
+    <w:p>
+      <w:r>
+        <w:t>Natomiast odpowiedź serwera wygląda następująco:</w:t>
+      </w:r>
+    </w:p>
+    <w:p/>
+    <w:p>
+      <w:pPr>
+        <w:rPr>
+          <w:rFonts w:ascii="Consolas" w:hAnsi="Consolas"/>
+          <w:lang w:val="en-US"/>
+        </w:rPr>
+      </w:pPr>
+      <w:r>
+        <w:rPr>
+          <w:rFonts w:ascii="Consolas" w:hAnsi="Consolas"/>
+          <w:lang w:val="en-US"/>
+        </w:rPr>
+        <w:t>HTTP/1.1 101 Switching Protocols</w:t>
+      </w:r>
+    </w:p>
+    <w:p>
+      <w:pPr>
+        <w:rPr>
+          <w:rFonts w:ascii="Consolas" w:hAnsi="Consolas"/>
+          <w:lang w:val="en-US"/>
+        </w:rPr>
+      </w:pPr>
+      <w:r>
+        <w:rPr>
+          <w:rFonts w:ascii="Consolas" w:hAnsi="Consolas"/>
+          <w:lang w:val="en-US"/>
+        </w:rPr>
+        <w:t xml:space="preserve">Upgrade: </w:t>
+      </w:r>
+      <w:proofErr w:type="spellStart"/>
+      <w:r>
+        <w:rPr>
+          <w:rFonts w:ascii="Consolas" w:hAnsi="Consolas"/>
+          <w:lang w:val="en-US"/>
+        </w:rPr>
+        <w:t>websocket</w:t>
+      </w:r>
+      <w:proofErr w:type="spellEnd"/>
+    </w:p>
+    <w:p>
+      <w:pPr>
+        <w:rPr>
+          <w:rFonts w:ascii="Consolas" w:hAnsi="Consolas"/>
+          <w:lang w:val="en-US"/>
+        </w:rPr>
+      </w:pPr>
+      <w:r>
+        <w:rPr>
+          <w:rFonts w:ascii="Consolas" w:hAnsi="Consolas"/>
+          <w:lang w:val="en-US"/>
+        </w:rPr>
+        <w:t>Connection: Upgrade</w:t>
+      </w:r>
+    </w:p>
+    <w:p>
+      <w:pPr>
+        <w:rPr>
+          <w:rFonts w:ascii="Consolas" w:hAnsi="Consolas"/>
+          <w:lang w:val="en-US"/>
+        </w:rPr>
+      </w:pPr>
+      <w:r>
+        <w:rPr>
+          <w:rFonts w:ascii="Consolas" w:hAnsi="Consolas"/>
+          <w:lang w:val="en-US"/>
+        </w:rPr>
+        <w:t>Sec-</w:t>
+      </w:r>
+      <w:proofErr w:type="spellStart"/>
+      <w:r>
+        <w:rPr>
+          <w:rFonts w:ascii="Consolas" w:hAnsi="Consolas"/>
+          <w:lang w:val="en-US"/>
+        </w:rPr>
+        <w:t>WebSocket</w:t>
+      </w:r>
+      <w:proofErr w:type="spellEnd"/>
+      <w:r>
+        <w:rPr>
+          <w:rFonts w:ascii="Consolas" w:hAnsi="Consolas"/>
+          <w:lang w:val="en-US"/>
+        </w:rPr>
+        <w:t>-Accept: HSmrc0sMlYUkAGmm5OPpG2HaGWk=</w:t>
+      </w:r>
+    </w:p>
+    <w:p>
+      <w:pPr>
+        <w:rPr>
+          <w:rFonts w:ascii="Consolas" w:hAnsi="Consolas"/>
+          <w:lang w:val="en-US"/>
+        </w:rPr>
+      </w:pPr>
+      <w:r>
+        <w:rPr>
+          <w:rFonts w:ascii="Consolas" w:hAnsi="Consolas"/>
+          <w:lang w:val="en-US"/>
+        </w:rPr>
+        <w:lastRenderedPageBreak/>
+        <w:t>Sec-</w:t>
+      </w:r>
+      <w:proofErr w:type="spellStart"/>
+      <w:r>
+        <w:rPr>
+          <w:rFonts w:ascii="Consolas" w:hAnsi="Consolas"/>
+          <w:lang w:val="en-US"/>
+        </w:rPr>
+        <w:t>WebSocket</w:t>
+      </w:r>
+      <w:proofErr w:type="spellEnd"/>
+      <w:r>
+        <w:rPr>
+          <w:rFonts w:ascii="Consolas" w:hAnsi="Consolas"/>
+          <w:lang w:val="en-US"/>
+        </w:rPr>
+        <w:t>-Protocol: chat</w:t>
+      </w:r>
+    </w:p>
+    <w:p>
+      <w:pPr>
+        <w:rPr>
+          <w:lang w:val="en-US"/>
+        </w:rPr>
+      </w:pPr>
+    </w:p>
+    <w:p>
+      <w:r>
+        <w:t xml:space="preserve">Dzięki takiemu podejściu oba protokoły wykorzystują ten sam port TCP 80. Przykładowymi nagłówkami, które możemy użyć do negocjacji połączenia są: </w:t>
+      </w:r>
+    </w:p>
+    <w:p/>
+    <w:p>
+      <w:pPr>
+        <w:pStyle w:val="ListParagraph"/>
+        <w:numPr>
+          <w:ilvl w:val="0"/>
+          <w:numId w:val="35"/>
+        </w:numPr>
+        <w:rPr>
+          <w:lang w:val="en-US"/>
+        </w:rPr>
+      </w:pPr>
+      <w:r>
+        <w:rPr>
+          <w:rFonts w:ascii="Consolas" w:hAnsi="Consolas"/>
+          <w:lang w:val="en-US"/>
+        </w:rPr>
+        <w:t>Sec-</w:t>
+      </w:r>
+      <w:proofErr w:type="spellStart"/>
+      <w:r>
+        <w:rPr>
+          <w:rFonts w:ascii="Consolas" w:hAnsi="Consolas"/>
+          <w:lang w:val="en-US"/>
+        </w:rPr>
+        <w:t>WebSocket</w:t>
+      </w:r>
+      <w:proofErr w:type="spellEnd"/>
+      <w:r>
+        <w:rPr>
+          <w:rFonts w:ascii="Consolas" w:hAnsi="Consolas"/>
+          <w:lang w:val="en-US"/>
+        </w:rPr>
+        <w:t xml:space="preserve">-Version </w:t>
+      </w:r>
+      <w:r>
+        <w:rPr>
+          <w:lang w:val="en-US"/>
+        </w:rPr>
+        <w:t xml:space="preserve">– </w:t>
+      </w:r>
+      <w:proofErr w:type="spellStart"/>
+      <w:r>
+        <w:rPr>
+          <w:lang w:val="en-US"/>
+        </w:rPr>
+        <w:t>definiuje</w:t>
+      </w:r>
+      <w:proofErr w:type="spellEnd"/>
+      <w:r>
+        <w:rPr>
+          <w:lang w:val="en-US"/>
+        </w:rPr>
+        <w:t xml:space="preserve"> </w:t>
+      </w:r>
+      <w:proofErr w:type="spellStart"/>
+      <w:r>
+        <w:rPr>
+          <w:lang w:val="en-US"/>
+        </w:rPr>
+        <w:t>wersję</w:t>
+      </w:r>
+      <w:proofErr w:type="spellEnd"/>
+      <w:r>
+        <w:rPr>
+          <w:lang w:val="en-US"/>
+        </w:rPr>
+        <w:t xml:space="preserve"> </w:t>
+      </w:r>
+      <w:proofErr w:type="spellStart"/>
+      <w:r>
+        <w:rPr>
+          <w:lang w:val="en-US"/>
+        </w:rPr>
+        <w:t>protokołu</w:t>
+      </w:r>
+      <w:proofErr w:type="spellEnd"/>
+      <w:r>
+        <w:rPr>
+          <w:lang w:val="en-US"/>
+        </w:rPr>
+        <w:t xml:space="preserve"> </w:t>
+      </w:r>
+      <w:proofErr w:type="spellStart"/>
+      <w:r>
+        <w:rPr>
+          <w:lang w:val="en-US"/>
+        </w:rPr>
+        <w:t>WebSocket</w:t>
+      </w:r>
+      <w:proofErr w:type="spellEnd"/>
+    </w:p>
+    <w:p>
+      <w:pPr>
+        <w:pStyle w:val="ListParagraph"/>
+        <w:numPr>
+          <w:ilvl w:val="0"/>
+          <w:numId w:val="35"/>
+        </w:numPr>
+      </w:pPr>
+      <w:r>
+        <w:rPr>
+          <w:rFonts w:ascii="Consolas" w:hAnsi="Consolas"/>
+        </w:rPr>
+        <w:t>Sec-</w:t>
+      </w:r>
+      <w:proofErr w:type="spellStart"/>
+      <w:r>
+        <w:rPr>
+          <w:rFonts w:ascii="Consolas" w:hAnsi="Consolas"/>
+        </w:rPr>
+        <w:t>WebSocket</w:t>
+      </w:r>
+      <w:proofErr w:type="spellEnd"/>
+      <w:r>
+        <w:rPr>
+          <w:rFonts w:ascii="Consolas" w:hAnsi="Consolas"/>
+        </w:rPr>
+        <w:t>-</w:t>
+      </w:r>
+      <w:proofErr w:type="spellStart"/>
+      <w:r>
+        <w:rPr>
+          <w:rFonts w:ascii="Consolas" w:hAnsi="Consolas"/>
+        </w:rPr>
+        <w:t>Key</w:t>
+      </w:r>
+      <w:proofErr w:type="spellEnd"/>
+      <w:r>
+        <w:t xml:space="preserve"> – </w:t>
+      </w:r>
+      <w:proofErr w:type="spellStart"/>
+      <w:r>
+        <w:t>gnerowany</w:t>
+      </w:r>
+      <w:proofErr w:type="spellEnd"/>
+      <w:r>
+        <w:t xml:space="preserve"> przez klienta klucz, upewniający się, że serwer obsługuje daną wersję protokołu</w:t>
+      </w:r>
+    </w:p>
+    <w:p>
+      <w:pPr>
+        <w:pStyle w:val="ListParagraph"/>
+        <w:numPr>
+          <w:ilvl w:val="0"/>
+          <w:numId w:val="35"/>
+        </w:numPr>
+      </w:pPr>
+      <w:r>
+        <w:rPr>
+          <w:rFonts w:ascii="Consolas" w:hAnsi="Consolas"/>
+        </w:rPr>
+        <w:t>Sec-</w:t>
+      </w:r>
+      <w:proofErr w:type="spellStart"/>
+      <w:r>
+        <w:rPr>
+          <w:rFonts w:ascii="Consolas" w:hAnsi="Consolas"/>
+        </w:rPr>
+        <w:t>WebSocket</w:t>
+      </w:r>
+      <w:proofErr w:type="spellEnd"/>
+      <w:r>
+        <w:rPr>
+          <w:rFonts w:ascii="Consolas" w:hAnsi="Consolas"/>
+        </w:rPr>
+        <w:t>-</w:t>
+      </w:r>
+      <w:proofErr w:type="spellStart"/>
+      <w:r>
+        <w:rPr>
+          <w:rFonts w:ascii="Consolas" w:hAnsi="Consolas"/>
+        </w:rPr>
+        <w:t>Accept</w:t>
+      </w:r>
+      <w:proofErr w:type="spellEnd"/>
+      <w:r>
+        <w:t xml:space="preserve"> – odpowiedź serwera na wartość klucza </w:t>
+      </w:r>
+      <w:r>
+        <w:t>Sec-</w:t>
+      </w:r>
+      <w:proofErr w:type="spellStart"/>
+      <w:r>
+        <w:t>WebSocket</w:t>
+      </w:r>
+      <w:proofErr w:type="spellEnd"/>
+      <w:r>
+        <w:t>-</w:t>
+      </w:r>
+      <w:proofErr w:type="spellStart"/>
+      <w:r>
+        <w:t>Key</w:t>
+      </w:r>
+      <w:proofErr w:type="spellEnd"/>
+    </w:p>
+    <w:p>
+      <w:pPr>
+        <w:pStyle w:val="ListParagraph"/>
+        <w:numPr>
+          <w:ilvl w:val="0"/>
+          <w:numId w:val="35"/>
+        </w:numPr>
+      </w:pPr>
+      <w:r>
+        <w:rPr>
+          <w:rFonts w:ascii="Consolas" w:hAnsi="Consolas"/>
+        </w:rPr>
+        <w:t>Sec-</w:t>
+      </w:r>
+      <w:proofErr w:type="spellStart"/>
+      <w:r>
+        <w:rPr>
+          <w:rFonts w:ascii="Consolas" w:hAnsi="Consolas"/>
+        </w:rPr>
+        <w:t>WebSocket</w:t>
+      </w:r>
+      <w:proofErr w:type="spellEnd"/>
+      <w:r>
+        <w:rPr>
+          <w:rFonts w:ascii="Consolas" w:hAnsi="Consolas"/>
+        </w:rPr>
+        <w:t>-</w:t>
+      </w:r>
+      <w:proofErr w:type="spellStart"/>
+      <w:r>
+        <w:rPr>
+          <w:rFonts w:ascii="Consolas" w:hAnsi="Consolas"/>
+        </w:rPr>
+        <w:t>Protocol</w:t>
+      </w:r>
+      <w:proofErr w:type="spellEnd"/>
+      <w:r>
+        <w:t xml:space="preserve"> – negocjacja protokołu aplikacji </w:t>
+      </w:r>
+    </w:p>
+    <w:p>
+      <w:pPr>
+        <w:pStyle w:val="ListParagraph"/>
+        <w:numPr>
+          <w:ilvl w:val="0"/>
+          <w:numId w:val="35"/>
+        </w:numPr>
+      </w:pPr>
+      <w:r>
+        <w:rPr>
+          <w:rFonts w:ascii="Consolas" w:hAnsi="Consolas"/>
+        </w:rPr>
+        <w:t>Sec-</w:t>
+      </w:r>
+      <w:proofErr w:type="spellStart"/>
+      <w:r>
+        <w:rPr>
+          <w:rFonts w:ascii="Consolas" w:hAnsi="Consolas"/>
+        </w:rPr>
+        <w:t>WebSocket</w:t>
+      </w:r>
+      <w:proofErr w:type="spellEnd"/>
+      <w:r>
+        <w:rPr>
+          <w:rFonts w:ascii="Consolas" w:hAnsi="Consolas"/>
+        </w:rPr>
+        <w:t>-Extensions</w:t>
+      </w:r>
+      <w:r>
+        <w:t xml:space="preserve"> – nagłówek wykorzystywany do negocjacji rozszerzeń protokołu </w:t>
+      </w:r>
+      <w:proofErr w:type="spellStart"/>
+      <w:r>
+        <w:t>WebSocket</w:t>
+      </w:r>
+      <w:proofErr w:type="spellEnd"/>
+    </w:p>
+    <w:p>
+      <w:pPr>
+        <w:ind w:left="505" w:firstLine="0"/>
+      </w:pPr>
+    </w:p>
+    <w:p>
+      <w:pPr>
+        <w:keepNext/>
+        <w:ind w:left="505" w:firstLine="0"/>
+        <w:jc w:val="center"/>
+      </w:pPr>
+      <w:r>
+        <w:rPr>
+          <w:noProof/>
+        </w:rPr>
+        <w:drawing>
+          <wp:inline distT="0" distB="0" distL="0" distR="0" wp14:anchorId="4904C27C" wp14:editId="56A5EE34">
+            <wp:extent cx="5399405" cy="1874520"/>
+            <wp:effectExtent l="0" t="0" r="0" b="0"/>
+            <wp:docPr id="9" name="Picture 9"/>
+            <wp:cNvGraphicFramePr>
+              <a:graphicFrameLocks xmlns:a="http://schemas.openxmlformats.org/drawingml/2006/main" noChangeAspect="1"/>
+            </wp:cNvGraphicFramePr>
+            <a:graphic xmlns:a="http://schemas.openxmlformats.org/drawingml/2006/main">
+              <a:graphicData uri="http://schemas.openxmlformats.org/drawingml/2006/picture">
+                <pic:pic xmlns:pic="http://schemas.openxmlformats.org/drawingml/2006/picture">
+                  <pic:nvPicPr>
+                    <pic:cNvPr id="1" name=""/>
+                    <pic:cNvPicPr/>
+                  </pic:nvPicPr>
+                  <pic:blipFill>
+                    <a:blip r:embed="rId23"/>
+                    <a:stretch>
+                      <a:fillRect/>
+                    </a:stretch>
+                  </pic:blipFill>
+                  <pic:spPr>
+                    <a:xfrm>
+                      <a:off x="0" y="0"/>
+                      <a:ext cx="5399405" cy="1874520"/>
+                    </a:xfrm>
+                    <a:prstGeom prst="rect">
+                      <a:avLst/>
+                    </a:prstGeom>
+                  </pic:spPr>
+                </pic:pic>
+              </a:graphicData>
+            </a:graphic>
+          </wp:inline>
+        </w:drawing>
+      </w:r>
+    </w:p>
+    <w:p>
+      <w:pPr>
+        <w:pStyle w:val="Caption"/>
+        <w:jc w:val="center"/>
+      </w:pPr>
+      <w:r>
+        <w:t xml:space="preserve">Rys. </w:t>
+      </w:r>
+      <w:r>
+        <w:fldChar w:fldCharType="begin"/>
+      </w:r>
+      <w:r>
+        <w:instrText xml:space="preserve"> SEQ Rys. \* ARABIC </w:instrText>
+      </w:r>
+      <w:r>
+        <w:fldChar w:fldCharType="separate"/>
+      </w:r>
+      <w:r>
+        <w:rPr>
+          <w:noProof/>
+        </w:rPr>
+        <w:t>13</w:t>
+      </w:r>
+      <w:r>
+        <w:fldChar w:fldCharType="end"/>
+      </w:r>
+    </w:p>
+    <w:p>
+      <w:pPr>
+        <w:ind w:left="505" w:firstLine="0"/>
+      </w:pPr>
+    </w:p>
+    <w:p>
+      <w:pPr>
+        <w:ind w:left="505" w:firstLine="0"/>
+      </w:pPr>
+      <w:r>
+        <w:t xml:space="preserve">Protokół </w:t>
+      </w:r>
+      <w:proofErr w:type="spellStart"/>
+      <w:r>
+        <w:t>WebSocket</w:t>
+      </w:r>
+      <w:proofErr w:type="spellEnd"/>
+      <w:r>
+        <w:t xml:space="preserve"> jest wspierany przez wszystkie nowoczesne przeglądarki (z wyłączeniem Opery Mini)</w:t>
+      </w:r>
+    </w:p>
+    <w:p>
       <w:pPr>
         <w:pStyle w:val="Heading3"/>
       </w:pPr>
-      <w:bookmarkStart w:id="21" w:name="_Toc510026757"/>
       <w:r>
         <w:t>Porównanie</w:t>
       </w:r>
     </w:p>
     <w:p>
       <w:r>
-        <w:t>Kompresja, wsparcie, szyfrowanie, duplex, pamięć podręczna, przesyłanie danych binarnych, wznawianie połączenia</w:t>
+        <w:t xml:space="preserve">W ramach pracy zostały zaimplementowane wszystkie z wymienionych wyżej sposobów wymiany informacji z serwerem. Każde z nich posiada pewne wady. Tabela poniżej próbuje w </w:t>
+      </w:r>
+    </w:p>
+    <w:p/>
+    <w:tbl>
+      <w:tblPr>
+        <w:tblStyle w:val="TableGrid"/>
+        <w:tblW w:w="0" w:type="auto"/>
+        <w:tblLook w:val="04A0" w:firstRow="1" w:lastRow="0" w:firstColumn="1" w:lastColumn="0" w:noHBand="0" w:noVBand="1"/>
+      </w:tblPr>
+      <w:tblGrid>
+        <w:gridCol w:w="1698"/>
+        <w:gridCol w:w="1698"/>
+        <w:gridCol w:w="1699"/>
+        <w:gridCol w:w="1699"/>
+        <w:gridCol w:w="1699"/>
+      </w:tblGrid>
+      <w:tr>
+        <w:tc>
+          <w:tcPr>
+            <w:tcW w:w="1698" w:type="dxa"/>
+            <w:vMerge w:val="restart"/>
+          </w:tcPr>
+          <w:p>
+            <w:pPr>
+              <w:ind w:firstLine="0"/>
+              <w:jc w:val="center"/>
+              <w:rPr>
+                <w:b/>
+              </w:rPr>
+            </w:pPr>
+          </w:p>
+        </w:tc>
+        <w:tc>
+          <w:tcPr>
+            <w:tcW w:w="3397" w:type="dxa"/>
+            <w:gridSpan w:val="2"/>
+            <w:vAlign w:val="center"/>
+          </w:tcPr>
+          <w:p>
+            <w:pPr>
+              <w:ind w:firstLine="0"/>
+              <w:jc w:val="center"/>
+              <w:rPr>
+                <w:b/>
+              </w:rPr>
+            </w:pPr>
+            <w:r>
+              <w:rPr>
+                <w:b/>
+              </w:rPr>
+              <w:t>XHR</w:t>
+            </w:r>
+          </w:p>
+        </w:tc>
+        <w:tc>
+          <w:tcPr>
+            <w:tcW w:w="1699" w:type="dxa"/>
+            <w:vMerge w:val="restart"/>
+            <w:vAlign w:val="center"/>
+          </w:tcPr>
+          <w:p>
+            <w:pPr>
+              <w:ind w:firstLine="0"/>
+              <w:jc w:val="center"/>
+              <w:rPr>
+                <w:b/>
+              </w:rPr>
+            </w:pPr>
+            <w:r>
+              <w:rPr>
+                <w:b/>
+              </w:rPr>
+              <w:t>SSE</w:t>
+            </w:r>
+          </w:p>
+        </w:tc>
+        <w:tc>
+          <w:tcPr>
+            <w:tcW w:w="1699" w:type="dxa"/>
+            <w:vMerge w:val="restart"/>
+            <w:vAlign w:val="center"/>
+          </w:tcPr>
+          <w:p>
+            <w:pPr>
+              <w:ind w:firstLine="0"/>
+              <w:jc w:val="center"/>
+              <w:rPr>
+                <w:b/>
+              </w:rPr>
+            </w:pPr>
+            <w:proofErr w:type="spellStart"/>
+            <w:r>
+              <w:rPr>
+                <w:b/>
+              </w:rPr>
+              <w:t>WebSocket</w:t>
+            </w:r>
+            <w:proofErr w:type="spellEnd"/>
+          </w:p>
+        </w:tc>
+      </w:tr>
+      <w:tr>
+        <w:tc>
+          <w:tcPr>
+            <w:tcW w:w="1698" w:type="dxa"/>
+            <w:vMerge/>
+          </w:tcPr>
+          <w:p>
+            <w:pPr>
+              <w:ind w:firstLine="0"/>
+              <w:jc w:val="center"/>
+              <w:rPr>
+                <w:b/>
+              </w:rPr>
+            </w:pPr>
+          </w:p>
+        </w:tc>
+        <w:tc>
+          <w:tcPr>
+            <w:tcW w:w="1698" w:type="dxa"/>
+            <w:vAlign w:val="center"/>
+          </w:tcPr>
+          <w:p>
+            <w:pPr>
+              <w:ind w:firstLine="0"/>
+              <w:jc w:val="center"/>
+              <w:rPr>
+                <w:b/>
+              </w:rPr>
+            </w:pPr>
+            <w:r>
+              <w:rPr>
+                <w:b/>
+              </w:rPr>
+              <w:t>Odpytywanie</w:t>
+            </w:r>
+          </w:p>
+        </w:tc>
+        <w:tc>
+          <w:tcPr>
+            <w:tcW w:w="1699" w:type="dxa"/>
+            <w:vAlign w:val="center"/>
+          </w:tcPr>
+          <w:p>
+            <w:pPr>
+              <w:ind w:firstLine="0"/>
+              <w:jc w:val="center"/>
+              <w:rPr>
+                <w:b/>
+              </w:rPr>
+            </w:pPr>
+            <w:r>
+              <w:rPr>
+                <w:b/>
+              </w:rPr>
+              <w:t>Kometa</w:t>
+            </w:r>
+          </w:p>
+        </w:tc>
+        <w:tc>
+          <w:tcPr>
+            <w:tcW w:w="1699" w:type="dxa"/>
+            <w:vMerge/>
+          </w:tcPr>
+          <w:p>
+            <w:pPr>
+              <w:ind w:firstLine="0"/>
+            </w:pPr>
+          </w:p>
+        </w:tc>
+        <w:tc>
+          <w:tcPr>
+            <w:tcW w:w="1699" w:type="dxa"/>
+            <w:vMerge/>
+          </w:tcPr>
+          <w:p>
+            <w:pPr>
+              <w:ind w:firstLine="0"/>
+            </w:pPr>
+          </w:p>
+        </w:tc>
+      </w:tr>
+      <w:tr>
+        <w:tc>
+          <w:tcPr>
+            <w:tcW w:w="1698" w:type="dxa"/>
+          </w:tcPr>
+          <w:p>
+            <w:pPr>
+              <w:ind w:firstLine="0"/>
+            </w:pPr>
+            <w:r>
+              <w:t>Kompresja</w:t>
+            </w:r>
+          </w:p>
+        </w:tc>
+        <w:tc>
+          <w:tcPr>
+            <w:tcW w:w="1698" w:type="dxa"/>
+          </w:tcPr>
+          <w:p>
+            <w:pPr>
+              <w:ind w:firstLine="0"/>
+            </w:pPr>
+          </w:p>
+        </w:tc>
+        <w:tc>
+          <w:tcPr>
+            <w:tcW w:w="1699" w:type="dxa"/>
+          </w:tcPr>
+          <w:p>
+            <w:pPr>
+              <w:ind w:firstLine="0"/>
+            </w:pPr>
+          </w:p>
+        </w:tc>
+        <w:tc>
+          <w:tcPr>
+            <w:tcW w:w="1699" w:type="dxa"/>
+          </w:tcPr>
+          <w:p>
+            <w:pPr>
+              <w:ind w:firstLine="0"/>
+            </w:pPr>
+          </w:p>
+        </w:tc>
+        <w:tc>
+          <w:tcPr>
+            <w:tcW w:w="1699" w:type="dxa"/>
+          </w:tcPr>
+          <w:p>
+            <w:pPr>
+              <w:ind w:firstLine="0"/>
+            </w:pPr>
+          </w:p>
+        </w:tc>
+      </w:tr>
+      <w:tr>
+        <w:tc>
+          <w:tcPr>
+            <w:tcW w:w="1698" w:type="dxa"/>
+          </w:tcPr>
+          <w:p>
+            <w:pPr>
+              <w:ind w:firstLine="0"/>
+            </w:pPr>
+            <w:r>
+              <w:t>Wsparcie</w:t>
+            </w:r>
+          </w:p>
+        </w:tc>
+        <w:tc>
+          <w:tcPr>
+            <w:tcW w:w="1698" w:type="dxa"/>
+          </w:tcPr>
+          <w:p>
+            <w:pPr>
+              <w:ind w:firstLine="0"/>
+            </w:pPr>
+          </w:p>
+        </w:tc>
+        <w:tc>
+          <w:tcPr>
+            <w:tcW w:w="1699" w:type="dxa"/>
+          </w:tcPr>
+          <w:p>
+            <w:pPr>
+              <w:ind w:firstLine="0"/>
+            </w:pPr>
+          </w:p>
+        </w:tc>
+        <w:tc>
+          <w:tcPr>
+            <w:tcW w:w="1699" w:type="dxa"/>
+          </w:tcPr>
+          <w:p>
+            <w:pPr>
+              <w:ind w:firstLine="0"/>
+            </w:pPr>
+          </w:p>
+        </w:tc>
+        <w:tc>
+          <w:tcPr>
+            <w:tcW w:w="1699" w:type="dxa"/>
+          </w:tcPr>
+          <w:p>
+            <w:pPr>
+              <w:ind w:firstLine="0"/>
+            </w:pPr>
+          </w:p>
+        </w:tc>
+      </w:tr>
+      <w:tr>
+        <w:tc>
+          <w:tcPr>
+            <w:tcW w:w="1698" w:type="dxa"/>
+          </w:tcPr>
+          <w:p>
+            <w:pPr>
+              <w:ind w:firstLine="0"/>
+            </w:pPr>
+            <w:r>
+              <w:t>Łatwość w implementacji</w:t>
+            </w:r>
+          </w:p>
+        </w:tc>
+        <w:tc>
+          <w:tcPr>
+            <w:tcW w:w="1698" w:type="dxa"/>
+          </w:tcPr>
+          <w:p>
+            <w:pPr>
+              <w:ind w:firstLine="0"/>
+            </w:pPr>
+          </w:p>
+        </w:tc>
+        <w:tc>
+          <w:tcPr>
+            <w:tcW w:w="1699" w:type="dxa"/>
+          </w:tcPr>
+          <w:p>
+            <w:pPr>
+              <w:ind w:firstLine="0"/>
+            </w:pPr>
+          </w:p>
+        </w:tc>
+        <w:tc>
+          <w:tcPr>
+            <w:tcW w:w="1699" w:type="dxa"/>
+          </w:tcPr>
+          <w:p>
+            <w:pPr>
+              <w:ind w:firstLine="0"/>
+            </w:pPr>
+          </w:p>
+        </w:tc>
+        <w:tc>
+          <w:tcPr>
+            <w:tcW w:w="1699" w:type="dxa"/>
+          </w:tcPr>
+          <w:p>
+            <w:pPr>
+              <w:ind w:firstLine="0"/>
+            </w:pPr>
+          </w:p>
+        </w:tc>
+      </w:tr>
+      <w:tr>
+        <w:tc>
+          <w:tcPr>
+            <w:tcW w:w="1698" w:type="dxa"/>
+          </w:tcPr>
+          <w:p>
+            <w:pPr>
+              <w:ind w:firstLine="0"/>
+            </w:pPr>
+            <w:proofErr w:type="spellStart"/>
+            <w:r>
+              <w:lastRenderedPageBreak/>
+              <w:t>Multiplex</w:t>
+            </w:r>
+            <w:proofErr w:type="spellEnd"/>
+          </w:p>
+        </w:tc>
+        <w:tc>
+          <w:tcPr>
+            <w:tcW w:w="1698" w:type="dxa"/>
+          </w:tcPr>
+          <w:p>
+            <w:pPr>
+              <w:ind w:firstLine="0"/>
+            </w:pPr>
+          </w:p>
+        </w:tc>
+        <w:tc>
+          <w:tcPr>
+            <w:tcW w:w="1699" w:type="dxa"/>
+          </w:tcPr>
+          <w:p>
+            <w:pPr>
+              <w:ind w:firstLine="0"/>
+            </w:pPr>
+          </w:p>
+        </w:tc>
+        <w:tc>
+          <w:tcPr>
+            <w:tcW w:w="1699" w:type="dxa"/>
+          </w:tcPr>
+          <w:p>
+            <w:pPr>
+              <w:ind w:firstLine="0"/>
+            </w:pPr>
+          </w:p>
+        </w:tc>
+        <w:tc>
+          <w:tcPr>
+            <w:tcW w:w="1699" w:type="dxa"/>
+          </w:tcPr>
+          <w:p>
+            <w:pPr>
+              <w:ind w:firstLine="0"/>
+            </w:pPr>
+          </w:p>
+        </w:tc>
+      </w:tr>
+      <w:tr>
+        <w:tc>
+          <w:tcPr>
+            <w:tcW w:w="1698" w:type="dxa"/>
+          </w:tcPr>
+          <w:p>
+            <w:pPr>
+              <w:ind w:firstLine="0"/>
+            </w:pPr>
+            <w:r>
+              <w:t>Duplex</w:t>
+            </w:r>
+          </w:p>
+        </w:tc>
+        <w:tc>
+          <w:tcPr>
+            <w:tcW w:w="1698" w:type="dxa"/>
+          </w:tcPr>
+          <w:p>
+            <w:pPr>
+              <w:ind w:firstLine="0"/>
+            </w:pPr>
+          </w:p>
+        </w:tc>
+        <w:tc>
+          <w:tcPr>
+            <w:tcW w:w="1699" w:type="dxa"/>
+          </w:tcPr>
+          <w:p>
+            <w:pPr>
+              <w:ind w:firstLine="0"/>
+            </w:pPr>
+          </w:p>
+        </w:tc>
+        <w:tc>
+          <w:tcPr>
+            <w:tcW w:w="1699" w:type="dxa"/>
+          </w:tcPr>
+          <w:p>
+            <w:pPr>
+              <w:ind w:firstLine="0"/>
+            </w:pPr>
+          </w:p>
+        </w:tc>
+        <w:tc>
+          <w:tcPr>
+            <w:tcW w:w="1699" w:type="dxa"/>
+          </w:tcPr>
+          <w:p>
+            <w:pPr>
+              <w:ind w:firstLine="0"/>
+            </w:pPr>
+          </w:p>
+        </w:tc>
+      </w:tr>
+      <w:tr>
+        <w:tc>
+          <w:tcPr>
+            <w:tcW w:w="1698" w:type="dxa"/>
+          </w:tcPr>
+          <w:p>
+            <w:pPr>
+              <w:ind w:firstLine="0"/>
+            </w:pPr>
+            <w:r>
+              <w:t>Pamięć podręczna</w:t>
+            </w:r>
+          </w:p>
+        </w:tc>
+        <w:tc>
+          <w:tcPr>
+            <w:tcW w:w="1698" w:type="dxa"/>
+          </w:tcPr>
+          <w:p>
+            <w:pPr>
+              <w:ind w:firstLine="0"/>
+            </w:pPr>
+          </w:p>
+        </w:tc>
+        <w:tc>
+          <w:tcPr>
+            <w:tcW w:w="1699" w:type="dxa"/>
+          </w:tcPr>
+          <w:p>
+            <w:pPr>
+              <w:ind w:firstLine="0"/>
+            </w:pPr>
+          </w:p>
+        </w:tc>
+        <w:tc>
+          <w:tcPr>
+            <w:tcW w:w="1699" w:type="dxa"/>
+          </w:tcPr>
+          <w:p>
+            <w:pPr>
+              <w:ind w:firstLine="0"/>
+            </w:pPr>
+          </w:p>
+        </w:tc>
+        <w:tc>
+          <w:tcPr>
+            <w:tcW w:w="1699" w:type="dxa"/>
+          </w:tcPr>
+          <w:p>
+            <w:pPr>
+              <w:ind w:firstLine="0"/>
+            </w:pPr>
+          </w:p>
+        </w:tc>
+      </w:tr>
+      <w:tr>
+        <w:tc>
+          <w:tcPr>
+            <w:tcW w:w="1698" w:type="dxa"/>
+          </w:tcPr>
+          <w:p>
+            <w:pPr>
+              <w:ind w:firstLine="0"/>
+            </w:pPr>
+            <w:r>
+              <w:t>Dane binarne</w:t>
+            </w:r>
+          </w:p>
+        </w:tc>
+        <w:tc>
+          <w:tcPr>
+            <w:tcW w:w="1698" w:type="dxa"/>
+          </w:tcPr>
+          <w:p>
+            <w:pPr>
+              <w:ind w:firstLine="0"/>
+            </w:pPr>
+          </w:p>
+        </w:tc>
+        <w:tc>
+          <w:tcPr>
+            <w:tcW w:w="1699" w:type="dxa"/>
+          </w:tcPr>
+          <w:p>
+            <w:pPr>
+              <w:ind w:firstLine="0"/>
+            </w:pPr>
+          </w:p>
+        </w:tc>
+        <w:tc>
+          <w:tcPr>
+            <w:tcW w:w="1699" w:type="dxa"/>
+          </w:tcPr>
+          <w:p>
+            <w:pPr>
+              <w:ind w:firstLine="0"/>
+            </w:pPr>
+          </w:p>
+        </w:tc>
+        <w:tc>
+          <w:tcPr>
+            <w:tcW w:w="1699" w:type="dxa"/>
+          </w:tcPr>
+          <w:p>
+            <w:pPr>
+              <w:ind w:firstLine="0"/>
+            </w:pPr>
+          </w:p>
+        </w:tc>
+      </w:tr>
+      <w:tr>
+        <w:tc>
+          <w:tcPr>
+            <w:tcW w:w="1698" w:type="dxa"/>
+          </w:tcPr>
+          <w:p>
+            <w:pPr>
+              <w:ind w:firstLine="0"/>
+            </w:pPr>
+            <w:r>
+              <w:t>Wznawianie połączenia</w:t>
+            </w:r>
+          </w:p>
+        </w:tc>
+        <w:tc>
+          <w:tcPr>
+            <w:tcW w:w="1698" w:type="dxa"/>
+          </w:tcPr>
+          <w:p>
+            <w:pPr>
+              <w:ind w:firstLine="0"/>
+            </w:pPr>
+          </w:p>
+        </w:tc>
+        <w:tc>
+          <w:tcPr>
+            <w:tcW w:w="1699" w:type="dxa"/>
+          </w:tcPr>
+          <w:p>
+            <w:pPr>
+              <w:ind w:firstLine="0"/>
+            </w:pPr>
+          </w:p>
+        </w:tc>
+        <w:tc>
+          <w:tcPr>
+            <w:tcW w:w="1699" w:type="dxa"/>
+          </w:tcPr>
+          <w:p>
+            <w:pPr>
+              <w:ind w:firstLine="0"/>
+            </w:pPr>
+          </w:p>
+        </w:tc>
+        <w:tc>
+          <w:tcPr>
+            <w:tcW w:w="1699" w:type="dxa"/>
+          </w:tcPr>
+          <w:p>
+            <w:pPr>
+              <w:ind w:firstLine="0"/>
+            </w:pPr>
+          </w:p>
+        </w:tc>
+      </w:tr>
+      <w:tr>
+        <w:tc>
+          <w:tcPr>
+            <w:tcW w:w="1698" w:type="dxa"/>
+          </w:tcPr>
+          <w:p>
+            <w:pPr>
+              <w:ind w:firstLine="0"/>
+            </w:pPr>
+            <w:r>
+              <w:t>Narzut komunikatów</w:t>
+            </w:r>
+          </w:p>
+        </w:tc>
+        <w:tc>
+          <w:tcPr>
+            <w:tcW w:w="1698" w:type="dxa"/>
+          </w:tcPr>
+          <w:p>
+            <w:pPr>
+              <w:ind w:firstLine="0"/>
+            </w:pPr>
+          </w:p>
+        </w:tc>
+        <w:tc>
+          <w:tcPr>
+            <w:tcW w:w="1699" w:type="dxa"/>
+          </w:tcPr>
+          <w:p>
+            <w:pPr>
+              <w:ind w:firstLine="0"/>
+            </w:pPr>
+          </w:p>
+        </w:tc>
+        <w:tc>
+          <w:tcPr>
+            <w:tcW w:w="1699" w:type="dxa"/>
+          </w:tcPr>
+          <w:p>
+            <w:pPr>
+              <w:ind w:firstLine="0"/>
+            </w:pPr>
+          </w:p>
+        </w:tc>
+        <w:tc>
+          <w:tcPr>
+            <w:tcW w:w="1699" w:type="dxa"/>
+          </w:tcPr>
+          <w:p>
+            <w:pPr>
+              <w:ind w:firstLine="0"/>
+            </w:pPr>
+          </w:p>
+        </w:tc>
+      </w:tr>
+      <w:tr>
+        <w:tc>
+          <w:tcPr>
+            <w:tcW w:w="1698" w:type="dxa"/>
+          </w:tcPr>
+          <w:p>
+            <w:pPr>
+              <w:ind w:firstLine="0"/>
+            </w:pPr>
+            <w:r>
+              <w:t>Łatwość w implementacji</w:t>
+            </w:r>
+          </w:p>
+        </w:tc>
+        <w:tc>
+          <w:tcPr>
+            <w:tcW w:w="1698" w:type="dxa"/>
+          </w:tcPr>
+          <w:p>
+            <w:pPr>
+              <w:ind w:firstLine="0"/>
+            </w:pPr>
+          </w:p>
+        </w:tc>
+        <w:tc>
+          <w:tcPr>
+            <w:tcW w:w="1699" w:type="dxa"/>
+          </w:tcPr>
+          <w:p>
+            <w:pPr>
+              <w:ind w:firstLine="0"/>
+            </w:pPr>
+          </w:p>
+        </w:tc>
+        <w:tc>
+          <w:tcPr>
+            <w:tcW w:w="1699" w:type="dxa"/>
+          </w:tcPr>
+          <w:p>
+            <w:pPr>
+              <w:ind w:firstLine="0"/>
+            </w:pPr>
+          </w:p>
+        </w:tc>
+        <w:tc>
+          <w:tcPr>
+            <w:tcW w:w="1699" w:type="dxa"/>
+          </w:tcPr>
+          <w:p>
+            <w:pPr>
+              <w:ind w:firstLine="0"/>
+            </w:pPr>
+          </w:p>
+        </w:tc>
+      </w:tr>
+      <w:tr>
+        <w:tc>
+          <w:tcPr>
+            <w:tcW w:w="1698" w:type="dxa"/>
+          </w:tcPr>
+          <w:p>
+            <w:pPr>
+              <w:ind w:firstLine="0"/>
+            </w:pPr>
+          </w:p>
+        </w:tc>
+        <w:tc>
+          <w:tcPr>
+            <w:tcW w:w="1698" w:type="dxa"/>
+          </w:tcPr>
+          <w:p>
+            <w:pPr>
+              <w:ind w:firstLine="0"/>
+            </w:pPr>
+          </w:p>
+        </w:tc>
+        <w:tc>
+          <w:tcPr>
+            <w:tcW w:w="1699" w:type="dxa"/>
+          </w:tcPr>
+          <w:p>
+            <w:pPr>
+              <w:ind w:firstLine="0"/>
+            </w:pPr>
+          </w:p>
+        </w:tc>
+        <w:tc>
+          <w:tcPr>
+            <w:tcW w:w="1699" w:type="dxa"/>
+          </w:tcPr>
+          <w:p>
+            <w:pPr>
+              <w:ind w:firstLine="0"/>
+            </w:pPr>
+          </w:p>
+        </w:tc>
+        <w:tc>
+          <w:tcPr>
+            <w:tcW w:w="1699" w:type="dxa"/>
+          </w:tcPr>
+          <w:p>
+            <w:pPr>
+              <w:ind w:firstLine="0"/>
+            </w:pPr>
+          </w:p>
+        </w:tc>
+      </w:tr>
+    </w:tbl>
+    <w:p/>
+    <w:p/>
+    <w:p>
+      <w:r>
+        <w:t>Kompresja, wsparcie, szyfrowanie,</w:t>
+      </w:r>
+      <w:r>
+        <w:t xml:space="preserve"> </w:t>
+      </w:r>
+      <w:proofErr w:type="spellStart"/>
+      <w:r>
+        <w:t>multiplex</w:t>
+      </w:r>
+      <w:proofErr w:type="spellEnd"/>
+      <w:r>
+        <w:t>,</w:t>
+      </w:r>
+      <w:r>
+        <w:t xml:space="preserve"> duplex, pamięć podręczna, przesyłanie danych binarnych, wznawianie połączenia</w:t>
       </w:r>
       <w:r>
         <w:t>, ponowne wysyłanie wiadomości po utracie połączenia</w:t>
       </w:r>
+      <w:r>
+        <w:t xml:space="preserve">, łatwość w implementacji, </w:t>
+      </w:r>
+      <w:proofErr w:type="spellStart"/>
+      <w:r>
+        <w:t>wsprarcie</w:t>
+      </w:r>
+      <w:proofErr w:type="spellEnd"/>
+      <w:r>
+        <w:t xml:space="preserve"> firewalli</w:t>
+      </w:r>
     </w:p>
     <w:p/>
+    <w:p/>
+    <w:p/>
+    <w:p>
+      <w:r>
+        <w:t xml:space="preserve">- </w:t>
+      </w:r>
+      <w:proofErr w:type="spellStart"/>
+      <w:r>
+        <w:t>napisac</w:t>
+      </w:r>
+      <w:proofErr w:type="spellEnd"/>
+      <w:r>
+        <w:t xml:space="preserve"> ze </w:t>
+      </w:r>
+      <w:proofErr w:type="spellStart"/>
+      <w:r>
+        <w:t>xhr</w:t>
+      </w:r>
+      <w:proofErr w:type="spellEnd"/>
+      <w:r>
+        <w:t xml:space="preserve"> </w:t>
+      </w:r>
+      <w:proofErr w:type="spellStart"/>
+      <w:r>
+        <w:t>long</w:t>
+      </w:r>
+      <w:proofErr w:type="spellEnd"/>
+      <w:r>
+        <w:t xml:space="preserve"> </w:t>
+      </w:r>
+      <w:proofErr w:type="spellStart"/>
+      <w:r>
+        <w:t>poll</w:t>
+      </w:r>
+      <w:proofErr w:type="spellEnd"/>
+      <w:r>
+        <w:t xml:space="preserve"> wydaje się być dobrym sposobem w tym przypadku i tutaj </w:t>
+      </w:r>
+      <w:proofErr w:type="gramStart"/>
+      <w:r>
+        <w:t>link dlaczego</w:t>
+      </w:r>
+      <w:proofErr w:type="gramEnd"/>
+      <w:r>
+        <w:t xml:space="preserve"> tak nie jest </w:t>
+      </w:r>
+      <w:bookmarkStart w:id="20" w:name="_GoBack"/>
+      <w:bookmarkEnd w:id="20"/>
+    </w:p>
     <w:p>
       <w:r>
         <w:t xml:space="preserve">Wykres ile pobiera danych, wyłączona kompresja, </w:t>
@@ -10140,6 +11724,7 @@
       <w:pPr>
         <w:pStyle w:val="Heading2"/>
       </w:pPr>
+      <w:bookmarkStart w:id="21" w:name="_Toc510552657"/>
       <w:r>
         <w:t>Dostęp z urządzeń mobilnych</w:t>
       </w:r>
@@ -10150,7 +11735,7 @@
         <w:pStyle w:val="Heading1"/>
       </w:pPr>
       <w:bookmarkStart w:id="22" w:name="_Toc454909583"/>
-      <w:bookmarkStart w:id="23" w:name="_Toc510026758"/>
+      <w:bookmarkStart w:id="23" w:name="_Toc510552658"/>
       <w:r>
         <w:lastRenderedPageBreak/>
         <w:t>Walidacja rozwiązania</w:t>
@@ -10161,7 +11746,7 @@
       <w:pPr>
         <w:pStyle w:val="Heading1"/>
       </w:pPr>
-      <w:bookmarkStart w:id="24" w:name="_Toc510026759"/>
+      <w:bookmarkStart w:id="24" w:name="_Toc510552659"/>
       <w:r>
         <w:lastRenderedPageBreak/>
         <w:t>Podsumowanie</w:t>
@@ -10174,7 +11759,7 @@
         <w:pStyle w:val="Nagwekbezlisty"/>
       </w:pPr>
       <w:bookmarkStart w:id="25" w:name="_Toc454909584"/>
-      <w:bookmarkStart w:id="26" w:name="_Toc510026760"/>
+      <w:bookmarkStart w:id="26" w:name="_Toc510552660"/>
       <w:r>
         <w:lastRenderedPageBreak/>
         <w:t>Wykaz literatury</w:t>
@@ -10187,7 +11772,7 @@
         <w:pStyle w:val="Nagwekbezlisty"/>
       </w:pPr>
       <w:bookmarkStart w:id="27" w:name="_Toc454909585"/>
-      <w:bookmarkStart w:id="28" w:name="_Toc510026761"/>
+      <w:bookmarkStart w:id="28" w:name="_Toc510552661"/>
       <w:r>
         <w:lastRenderedPageBreak/>
         <w:t>Wykaz tabel</w:t>
@@ -10225,7 +11810,7 @@
         <w:pStyle w:val="Nagwekbezlisty"/>
       </w:pPr>
       <w:bookmarkStart w:id="29" w:name="_Toc454909586"/>
-      <w:bookmarkStart w:id="30" w:name="_Toc510026762"/>
+      <w:bookmarkStart w:id="30" w:name="_Toc510552662"/>
       <w:r>
         <w:lastRenderedPageBreak/>
         <w:t>Wykaz rysunków</w:t>
@@ -10262,8 +11847,8 @@
       </w:r>
     </w:p>
     <w:sectPr>
-      <w:headerReference w:type="default" r:id="rId22"/>
-      <w:footerReference w:type="default" r:id="rId23"/>
+      <w:headerReference w:type="default" r:id="rId24"/>
+      <w:footerReference w:type="default" r:id="rId25"/>
       <w:pgSz w:w="11906" w:h="16838"/>
       <w:pgMar w:top="1418" w:right="1418" w:bottom="1418" w:left="1985" w:header="709" w:footer="709" w:gutter="0"/>
       <w:pgNumType w:start="3"/>
@@ -10547,9 +12132,6 @@
     <w:p>
       <w:pPr>
         <w:pStyle w:val="EndnoteText"/>
-        <w:rPr>
-          <w:lang w:val="en-US"/>
-        </w:rPr>
       </w:pPr>
       <w:r>
         <w:rPr>
@@ -10558,10 +12140,66 @@
         <w:endnoteRef/>
       </w:r>
       <w:r>
-        <w:rPr>
-          <w:lang w:val="en-US"/>
-        </w:rPr>
-        <w:t xml:space="preserve"> https://kb.iu.edu/d/aepm</w:t>
+        <w:t xml:space="preserve"> https</w:t>
+      </w:r>
+      <w:proofErr w:type="gramStart"/>
+      <w:r>
+        <w:t>://kb</w:t>
+      </w:r>
+      <w:proofErr w:type="gramEnd"/>
+      <w:r>
+        <w:t>.iu.</w:t>
+      </w:r>
+      <w:proofErr w:type="gramStart"/>
+      <w:r>
+        <w:t>edu</w:t>
+      </w:r>
+      <w:proofErr w:type="gramEnd"/>
+      <w:r>
+        <w:t>/d/aepm</w:t>
+      </w:r>
+    </w:p>
+  </w:endnote>
+  <w:endnote w:id="9">
+    <w:p>
+      <w:pPr>
+        <w:pStyle w:val="EndnoteText"/>
+      </w:pPr>
+      <w:r>
+        <w:rPr>
+          <w:rStyle w:val="EndnoteReference"/>
+        </w:rPr>
+        <w:endnoteRef/>
+      </w:r>
+      <w:r>
+        <w:t xml:space="preserve"> </w:t>
+      </w:r>
+      <w:r>
+        <w:t>https</w:t>
+      </w:r>
+      <w:proofErr w:type="gramStart"/>
+      <w:r>
+        <w:t>://tools</w:t>
+      </w:r>
+      <w:proofErr w:type="gramEnd"/>
+      <w:r>
+        <w:t>.</w:t>
+      </w:r>
+      <w:proofErr w:type="gramStart"/>
+      <w:r>
+        <w:t>ietf</w:t>
+      </w:r>
+      <w:proofErr w:type="gramEnd"/>
+      <w:r>
+        <w:t>.</w:t>
+      </w:r>
+      <w:proofErr w:type="gramStart"/>
+      <w:r>
+        <w:t>org</w:t>
+      </w:r>
+      <w:proofErr w:type="gramEnd"/>
+      <w:r>
+        <w:t>/html/rfc6455</w:t>
       </w:r>
     </w:p>
   </w:endnote>
@@ -10653,7 +12291,7 @@
               <w:sz w:val="18"/>
               <w:szCs w:val="18"/>
             </w:rPr>
-            <w:t>21</w:t>
+            <w:t>23</w:t>
           </w:r>
           <w:r>
             <w:rPr>
@@ -12272,6 +13910,119 @@
     </w:lvl>
   </w:abstractNum>
   <w:abstractNum w:abstractNumId="18">
+    <w:nsid w:val="32A638DC"/>
+    <w:multiLevelType w:val="hybridMultilevel"/>
+    <w:tmpl w:val="22F21FAA"/>
+    <w:lvl w:ilvl="0" w:tplc="04150001">
+      <w:start w:val="1"/>
+      <w:numFmt w:val="bullet"/>
+      <w:lvlText w:val=""/>
+      <w:lvlJc w:val="left"/>
+      <w:pPr>
+        <w:ind w:left="1429" w:hanging="360"/>
+      </w:pPr>
+      <w:rPr>
+        <w:rFonts w:ascii="Symbol" w:hAnsi="Symbol" w:hint="default"/>
+      </w:rPr>
+    </w:lvl>
+    <w:lvl w:ilvl="1" w:tplc="04150003" w:tentative="1">
+      <w:start w:val="1"/>
+      <w:numFmt w:val="bullet"/>
+      <w:lvlText w:val="o"/>
+      <w:lvlJc w:val="left"/>
+      <w:pPr>
+        <w:ind w:left="2149" w:hanging="360"/>
+      </w:pPr>
+      <w:rPr>
+        <w:rFonts w:ascii="Courier New" w:hAnsi="Courier New" w:cs="Courier New" w:hint="default"/>
+      </w:rPr>
+    </w:lvl>
+    <w:lvl w:ilvl="2" w:tplc="04150005" w:tentative="1">
+      <w:start w:val="1"/>
+      <w:numFmt w:val="bullet"/>
+      <w:lvlText w:val=""/>
+      <w:lvlJc w:val="left"/>
+      <w:pPr>
+        <w:ind w:left="2869" w:hanging="360"/>
+      </w:pPr>
+      <w:rPr>
+        <w:rFonts w:ascii="Wingdings" w:hAnsi="Wingdings" w:hint="default"/>
+      </w:rPr>
+    </w:lvl>
+    <w:lvl w:ilvl="3" w:tplc="04150001" w:tentative="1">
+      <w:start w:val="1"/>
+      <w:numFmt w:val="bullet"/>
+      <w:lvlText w:val=""/>
+      <w:lvlJc w:val="left"/>
+      <w:pPr>
+        <w:ind w:left="3589" w:hanging="360"/>
+      </w:pPr>
+      <w:rPr>
+        <w:rFonts w:ascii="Symbol" w:hAnsi="Symbol" w:hint="default"/>
+      </w:rPr>
+    </w:lvl>
+    <w:lvl w:ilvl="4" w:tplc="04150003" w:tentative="1">
+      <w:start w:val="1"/>
+      <w:numFmt w:val="bullet"/>
+      <w:lvlText w:val="o"/>
+      <w:lvlJc w:val="left"/>
+      <w:pPr>
+        <w:ind w:left="4309" w:hanging="360"/>
+      </w:pPr>
+      <w:rPr>
+        <w:rFonts w:ascii="Courier New" w:hAnsi="Courier New" w:cs="Courier New" w:hint="default"/>
+      </w:rPr>
+    </w:lvl>
+    <w:lvl w:ilvl="5" w:tplc="04150005" w:tentative="1">
+      <w:start w:val="1"/>
+      <w:numFmt w:val="bullet"/>
+      <w:lvlText w:val=""/>
+      <w:lvlJc w:val="left"/>
+      <w:pPr>
+        <w:ind w:left="5029" w:hanging="360"/>
+      </w:pPr>
+      <w:rPr>
+        <w:rFonts w:ascii="Wingdings" w:hAnsi="Wingdings" w:hint="default"/>
+      </w:rPr>
+    </w:lvl>
+    <w:lvl w:ilvl="6" w:tplc="04150001" w:tentative="1">
+      <w:start w:val="1"/>
+      <w:numFmt w:val="bullet"/>
+      <w:lvlText w:val=""/>
+      <w:lvlJc w:val="left"/>
+      <w:pPr>
+        <w:ind w:left="5749" w:hanging="360"/>
+      </w:pPr>
+      <w:rPr>
+        <w:rFonts w:ascii="Symbol" w:hAnsi="Symbol" w:hint="default"/>
+      </w:rPr>
+    </w:lvl>
+    <w:lvl w:ilvl="7" w:tplc="04150003" w:tentative="1">
+      <w:start w:val="1"/>
+      <w:numFmt w:val="bullet"/>
+      <w:lvlText w:val="o"/>
+      <w:lvlJc w:val="left"/>
+      <w:pPr>
+        <w:ind w:left="6469" w:hanging="360"/>
+      </w:pPr>
+      <w:rPr>
+        <w:rFonts w:ascii="Courier New" w:hAnsi="Courier New" w:cs="Courier New" w:hint="default"/>
+      </w:rPr>
+    </w:lvl>
+    <w:lvl w:ilvl="8" w:tplc="04150005" w:tentative="1">
+      <w:start w:val="1"/>
+      <w:numFmt w:val="bullet"/>
+      <w:lvlText w:val=""/>
+      <w:lvlJc w:val="left"/>
+      <w:pPr>
+        <w:ind w:left="7189" w:hanging="360"/>
+      </w:pPr>
+      <w:rPr>
+        <w:rFonts w:ascii="Wingdings" w:hAnsi="Wingdings" w:hint="default"/>
+      </w:rPr>
+    </w:lvl>
+  </w:abstractNum>
+  <w:abstractNum w:abstractNumId="19">
     <w:nsid w:val="38CE6B04"/>
     <w:multiLevelType w:val="hybridMultilevel"/>
     <w:tmpl w:val="A1908CB0"/>
@@ -12357,7 +14108,7 @@
       </w:pPr>
     </w:lvl>
   </w:abstractNum>
-  <w:abstractNum w:abstractNumId="19">
+  <w:abstractNum w:abstractNumId="20">
     <w:nsid w:val="3D14729C"/>
     <w:multiLevelType w:val="multilevel"/>
     <w:tmpl w:val="0415001F"/>
@@ -12443,13 +14194,13 @@
       </w:pPr>
     </w:lvl>
   </w:abstractNum>
-  <w:abstractNum w:abstractNumId="20">
+  <w:abstractNum w:abstractNumId="21">
     <w:nsid w:val="3DC02BC9"/>
     <w:multiLevelType w:val="multilevel"/>
     <w:tmpl w:val="0415001F"/>
     <w:numStyleLink w:val="Styl1"/>
   </w:abstractNum>
-  <w:abstractNum w:abstractNumId="21">
+  <w:abstractNum w:abstractNumId="22">
     <w:nsid w:val="44941244"/>
     <w:multiLevelType w:val="multilevel"/>
     <w:tmpl w:val="B86229DE"/>
@@ -12541,13 +14292,13 @@
       </w:pPr>
     </w:lvl>
   </w:abstractNum>
-  <w:abstractNum w:abstractNumId="22">
+  <w:abstractNum w:abstractNumId="23">
     <w:nsid w:val="45796BF3"/>
     <w:multiLevelType w:val="multilevel"/>
     <w:tmpl w:val="0415001F"/>
     <w:numStyleLink w:val="Styl1"/>
   </w:abstractNum>
-  <w:abstractNum w:abstractNumId="23">
+  <w:abstractNum w:abstractNumId="24">
     <w:nsid w:val="5A1E07B9"/>
     <w:multiLevelType w:val="multilevel"/>
     <w:tmpl w:val="B47EB2E8"/>
@@ -12633,7 +14384,7 @@
       </w:pPr>
     </w:lvl>
   </w:abstractNum>
-  <w:abstractNum w:abstractNumId="24">
+  <w:abstractNum w:abstractNumId="25">
     <w:nsid w:val="5E7A3D80"/>
     <w:multiLevelType w:val="multilevel"/>
     <w:tmpl w:val="0415001F"/>
@@ -12719,7 +14470,7 @@
       </w:pPr>
     </w:lvl>
   </w:abstractNum>
-  <w:abstractNum w:abstractNumId="25">
+  <w:abstractNum w:abstractNumId="26">
     <w:nsid w:val="657F7ECC"/>
     <w:multiLevelType w:val="hybridMultilevel"/>
     <w:tmpl w:val="3FA64202"/>
@@ -12806,13 +14557,13 @@
       </w:pPr>
     </w:lvl>
   </w:abstractNum>
-  <w:abstractNum w:abstractNumId="26">
+  <w:abstractNum w:abstractNumId="27">
     <w:nsid w:val="6587280A"/>
     <w:multiLevelType w:val="multilevel"/>
     <w:tmpl w:val="0415001F"/>
     <w:numStyleLink w:val="Styl1"/>
   </w:abstractNum>
-  <w:abstractNum w:abstractNumId="27">
+  <w:abstractNum w:abstractNumId="28">
     <w:nsid w:val="65B92D36"/>
     <w:multiLevelType w:val="hybridMultilevel"/>
     <w:tmpl w:val="3F98FC38"/>
@@ -12898,13 +14649,13 @@
       </w:pPr>
     </w:lvl>
   </w:abstractNum>
-  <w:abstractNum w:abstractNumId="28">
+  <w:abstractNum w:abstractNumId="29">
     <w:nsid w:val="66F03FB6"/>
     <w:multiLevelType w:val="multilevel"/>
     <w:tmpl w:val="0415001F"/>
     <w:numStyleLink w:val="Styl1"/>
   </w:abstractNum>
-  <w:abstractNum w:abstractNumId="29">
+  <w:abstractNum w:abstractNumId="30">
     <w:nsid w:val="6FBE26F9"/>
     <w:multiLevelType w:val="hybridMultilevel"/>
     <w:tmpl w:val="AC1E9A3E"/>
@@ -13017,13 +14768,13 @@
       </w:rPr>
     </w:lvl>
   </w:abstractNum>
-  <w:abstractNum w:abstractNumId="30">
+  <w:abstractNum w:abstractNumId="31">
     <w:nsid w:val="73BF3F8B"/>
     <w:multiLevelType w:val="multilevel"/>
     <w:tmpl w:val="0415001F"/>
     <w:numStyleLink w:val="Styl1"/>
   </w:abstractNum>
-  <w:abstractNum w:abstractNumId="31">
+  <w:abstractNum w:abstractNumId="32">
     <w:nsid w:val="783D1183"/>
     <w:multiLevelType w:val="hybridMultilevel"/>
     <w:tmpl w:val="B7AE04A6"/>
@@ -13113,22 +14864,22 @@
     </w:lvl>
   </w:abstractNum>
   <w:num w:numId="1">
-    <w:abstractNumId w:val="25"/>
+    <w:abstractNumId w:val="26"/>
   </w:num>
   <w:num w:numId="2">
     <w:abstractNumId w:val="17"/>
   </w:num>
   <w:num w:numId="3">
-    <w:abstractNumId w:val="27"/>
+    <w:abstractNumId w:val="28"/>
   </w:num>
   <w:num w:numId="4">
-    <w:abstractNumId w:val="21"/>
+    <w:abstractNumId w:val="22"/>
   </w:num>
   <w:num w:numId="5">
-    <w:abstractNumId w:val="18"/>
+    <w:abstractNumId w:val="19"/>
   </w:num>
   <w:num w:numId="6">
-    <w:abstractNumId w:val="21"/>
+    <w:abstractNumId w:val="22"/>
     <w:lvlOverride w:ilvl="0">
       <w:startOverride w:val="1"/>
     </w:lvlOverride>
@@ -13158,10 +14909,10 @@
     </w:lvlOverride>
   </w:num>
   <w:num w:numId="7">
-    <w:abstractNumId w:val="23"/>
+    <w:abstractNumId w:val="24"/>
   </w:num>
   <w:num w:numId="8">
-    <w:abstractNumId w:val="19"/>
+    <w:abstractNumId w:val="20"/>
   </w:num>
   <w:num w:numId="9">
     <w:abstractNumId w:val="7"/>
@@ -13170,40 +14921,40 @@
     <w:abstractNumId w:val="14"/>
   </w:num>
   <w:num w:numId="11">
-    <w:abstractNumId w:val="24"/>
+    <w:abstractNumId w:val="25"/>
   </w:num>
   <w:num w:numId="12">
     <w:abstractNumId w:val="9"/>
   </w:num>
   <w:num w:numId="13">
-    <w:abstractNumId w:val="30"/>
+    <w:abstractNumId w:val="31"/>
   </w:num>
   <w:num w:numId="14">
     <w:abstractNumId w:val="4"/>
   </w:num>
   <w:num w:numId="15">
-    <w:abstractNumId w:val="26"/>
+    <w:abstractNumId w:val="27"/>
   </w:num>
   <w:num w:numId="16">
-    <w:abstractNumId w:val="20"/>
+    <w:abstractNumId w:val="21"/>
   </w:num>
   <w:num w:numId="17">
     <w:abstractNumId w:val="16"/>
   </w:num>
   <w:num w:numId="18">
-    <w:abstractNumId w:val="22"/>
+    <w:abstractNumId w:val="23"/>
   </w:num>
   <w:num w:numId="19">
     <w:abstractNumId w:val="5"/>
   </w:num>
   <w:num w:numId="20">
-    <w:abstractNumId w:val="28"/>
+    <w:abstractNumId w:val="29"/>
   </w:num>
   <w:num w:numId="21">
     <w:abstractNumId w:val="11"/>
   </w:num>
   <w:num w:numId="22">
-    <w:abstractNumId w:val="31"/>
+    <w:abstractNumId w:val="32"/>
   </w:num>
   <w:num w:numId="23">
     <w:abstractNumId w:val="13"/>
@@ -13263,10 +15014,13 @@
     <w:abstractNumId w:val="2"/>
   </w:num>
   <w:num w:numId="33">
-    <w:abstractNumId w:val="29"/>
+    <w:abstractNumId w:val="30"/>
   </w:num>
   <w:num w:numId="34">
     <w:abstractNumId w:val="1"/>
+  </w:num>
+  <w:num w:numId="35">
+    <w:abstractNumId w:val="18"/>
   </w:num>
 </w:numbering>
 </file>
@@ -14779,7 +16533,7 @@
 </file>
 
 <file path=customXml/itemProps1.xml><?xml version="1.0" encoding="utf-8"?>
-<ds:datastoreItem xmlns:ds="http://schemas.openxmlformats.org/officeDocument/2006/customXml" ds:itemID="{DDB4B448-65B7-4E25-9360-946322021B97}">
+<ds:datastoreItem xmlns:ds="http://schemas.openxmlformats.org/officeDocument/2006/customXml" ds:itemID="{1437C5C6-C004-4856-B233-C66B009EE7FA}">
   <ds:schemaRefs>
     <ds:schemaRef ds:uri="http://schemas.openxmlformats.org/officeDocument/2006/bibliography"/>
   </ds:schemaRefs>

</xml_diff>